<commit_message>
draft3 personal story completed and sent to Dr. Weng
</commit_message>
<xml_diff>
--- a/Morgenstern_GRFP_RP.docx
+++ b/Morgenstern_GRFP_RP.docx
@@ -574,71 +574,252 @@
           <w:sz w:val="24"/>
           <w:szCs w:val="24"/>
         </w:rPr>
-        <w:t xml:space="preserve"> COBS identification and control. New (heterogeneous) sources of data are being collected by smart meters and a range of sensor technologies. New software has been developed that can efficiently complete power flow analysis and leverage the </w:t>
-      </w:r>
-      <w:r>
-        <w:rPr>
-          <w:rFonts w:ascii="Times New Roman" w:hAnsi="Times New Roman" w:cs="Times New Roman"/>
-          <w:sz w:val="24"/>
-          <w:szCs w:val="24"/>
-        </w:rPr>
-        <w:t xml:space="preserve">new </w:t>
-      </w:r>
-      <w:r>
-        <w:rPr>
-          <w:rFonts w:ascii="Times New Roman" w:hAnsi="Times New Roman" w:cs="Times New Roman"/>
-          <w:sz w:val="24"/>
-          <w:szCs w:val="24"/>
-        </w:rPr>
-        <w:t xml:space="preserve">data </w:t>
-      </w:r>
-      <w:r>
-        <w:rPr>
-          <w:rFonts w:ascii="Times New Roman" w:hAnsi="Times New Roman" w:cs="Times New Roman"/>
-          <w:sz w:val="24"/>
-          <w:szCs w:val="24"/>
-        </w:rPr>
-        <w:t>available to utilities</w:t>
-      </w:r>
-      <w:r>
-        <w:rPr>
-          <w:rFonts w:ascii="Times New Roman" w:hAnsi="Times New Roman" w:cs="Times New Roman"/>
-          <w:sz w:val="24"/>
-          <w:szCs w:val="24"/>
-        </w:rPr>
-        <w:t xml:space="preserve">. Also, algorithms </w:t>
-      </w:r>
-      <w:r>
-        <w:rPr>
-          <w:rFonts w:ascii="Times New Roman" w:hAnsi="Times New Roman" w:cs="Times New Roman"/>
-          <w:sz w:val="24"/>
-          <w:szCs w:val="24"/>
-        </w:rPr>
-        <w:t>developed at ASU can</w:t>
-      </w:r>
-      <w:r>
-        <w:rPr>
-          <w:rFonts w:ascii="Times New Roman" w:hAnsi="Times New Roman" w:cs="Times New Roman"/>
-          <w:sz w:val="24"/>
-          <w:szCs w:val="24"/>
-        </w:rPr>
-        <w:t xml:space="preserve"> identify other customer owned PV </w:t>
-      </w:r>
-      <w:r>
-        <w:rPr>
-          <w:rFonts w:ascii="Times New Roman" w:hAnsi="Times New Roman" w:cs="Times New Roman"/>
-          <w:sz w:val="24"/>
-          <w:szCs w:val="24"/>
-        </w:rPr>
-        <w:t xml:space="preserve">that </w:t>
-      </w:r>
-      <w:r>
-        <w:rPr>
-          <w:rFonts w:ascii="Times New Roman" w:hAnsi="Times New Roman" w:cs="Times New Roman"/>
-          <w:sz w:val="24"/>
-          <w:szCs w:val="24"/>
-        </w:rPr>
-        <w:t>could be expanded to identify COBS</w:t>
+        <w:t xml:space="preserve"> COBS identification and control. New (heterogeneous) sources of data are being collected by smart meters and </w:t>
+      </w:r>
+      <w:r>
+        <w:rPr>
+          <w:rFonts w:ascii="Times New Roman" w:hAnsi="Times New Roman" w:cs="Times New Roman"/>
+          <w:sz w:val="24"/>
+          <w:szCs w:val="24"/>
+        </w:rPr>
+        <w:t>other</w:t>
+      </w:r>
+      <w:r>
+        <w:rPr>
+          <w:rFonts w:ascii="Times New Roman" w:hAnsi="Times New Roman" w:cs="Times New Roman"/>
+          <w:sz w:val="24"/>
+          <w:szCs w:val="24"/>
+        </w:rPr>
+        <w:t xml:space="preserve"> sensor technologies</w:t>
+      </w:r>
+      <w:r>
+        <w:rPr>
+          <w:rFonts w:ascii="Times New Roman" w:hAnsi="Times New Roman" w:cs="Times New Roman"/>
+          <w:sz w:val="24"/>
+          <w:szCs w:val="24"/>
+        </w:rPr>
+        <w:t xml:space="preserve"> that can be used by</w:t>
+      </w:r>
+      <w:r>
+        <w:rPr>
+          <w:rFonts w:ascii="Times New Roman" w:hAnsi="Times New Roman" w:cs="Times New Roman"/>
+          <w:sz w:val="24"/>
+          <w:szCs w:val="24"/>
+        </w:rPr>
+        <w:t xml:space="preserve"> </w:t>
+      </w:r>
+      <w:r>
+        <w:rPr>
+          <w:rFonts w:ascii="Times New Roman" w:hAnsi="Times New Roman" w:cs="Times New Roman"/>
+          <w:sz w:val="24"/>
+          <w:szCs w:val="24"/>
+        </w:rPr>
+        <w:t>ne</w:t>
+      </w:r>
+      <w:r>
+        <w:rPr>
+          <w:rFonts w:ascii="Times New Roman" w:hAnsi="Times New Roman" w:cs="Times New Roman"/>
+          <w:sz w:val="24"/>
+          <w:szCs w:val="24"/>
+        </w:rPr>
+        <w:t xml:space="preserve">w software </w:t>
+      </w:r>
+      <w:r>
+        <w:rPr>
+          <w:rFonts w:ascii="Times New Roman" w:hAnsi="Times New Roman" w:cs="Times New Roman"/>
+          <w:sz w:val="24"/>
+          <w:szCs w:val="24"/>
+        </w:rPr>
+        <w:t>packages to</w:t>
+      </w:r>
+      <w:r>
+        <w:rPr>
+          <w:rFonts w:ascii="Times New Roman" w:hAnsi="Times New Roman" w:cs="Times New Roman"/>
+          <w:sz w:val="24"/>
+          <w:szCs w:val="24"/>
+        </w:rPr>
+        <w:t xml:space="preserve"> efficiently comp</w:t>
+      </w:r>
+      <w:r>
+        <w:rPr>
+          <w:rFonts w:ascii="Times New Roman" w:hAnsi="Times New Roman" w:cs="Times New Roman"/>
+          <w:sz w:val="24"/>
+          <w:szCs w:val="24"/>
+        </w:rPr>
+        <w:t>ute</w:t>
+      </w:r>
+      <w:r>
+        <w:rPr>
+          <w:rFonts w:ascii="Times New Roman" w:hAnsi="Times New Roman" w:cs="Times New Roman"/>
+          <w:sz w:val="24"/>
+          <w:szCs w:val="24"/>
+        </w:rPr>
+        <w:t xml:space="preserve"> power flow analysis</w:t>
+      </w:r>
+      <w:r>
+        <w:rPr>
+          <w:rFonts w:ascii="Times New Roman" w:hAnsi="Times New Roman" w:cs="Times New Roman"/>
+          <w:sz w:val="24"/>
+          <w:szCs w:val="24"/>
+        </w:rPr>
+        <w:t xml:space="preserve">. </w:t>
+      </w:r>
+      <w:r>
+        <w:rPr>
+          <w:rFonts w:ascii="Times New Roman" w:hAnsi="Times New Roman" w:cs="Times New Roman"/>
+          <w:sz w:val="24"/>
+          <w:szCs w:val="24"/>
+        </w:rPr>
+        <w:t>This</w:t>
+      </w:r>
+      <w:r>
+        <w:rPr>
+          <w:rFonts w:ascii="Times New Roman" w:hAnsi="Times New Roman" w:cs="Times New Roman"/>
+          <w:sz w:val="24"/>
+          <w:szCs w:val="24"/>
+        </w:rPr>
+        <w:t xml:space="preserve"> proposal will leverage both the technology and theory of the new tools to accurately identify and assess the impact COBS have on the distribution system</w:t>
+      </w:r>
+      <w:r>
+        <w:rPr>
+          <w:rFonts w:ascii="Times New Roman" w:hAnsi="Times New Roman" w:cs="Times New Roman"/>
+          <w:sz w:val="24"/>
+          <w:szCs w:val="24"/>
+        </w:rPr>
+        <w:t>.</w:t>
+      </w:r>
+      <w:r>
+        <w:rPr>
+          <w:rFonts w:ascii="Times New Roman" w:hAnsi="Times New Roman" w:cs="Times New Roman"/>
+          <w:sz w:val="24"/>
+          <w:szCs w:val="24"/>
+        </w:rPr>
+        <w:t xml:space="preserve"> Specifically, </w:t>
+      </w:r>
+      <w:r>
+        <w:rPr>
+          <w:rFonts w:ascii="Times New Roman" w:hAnsi="Times New Roman" w:cs="Times New Roman"/>
+          <w:sz w:val="24"/>
+          <w:szCs w:val="24"/>
+        </w:rPr>
+        <w:t xml:space="preserve">by collaborating with the experts at ASU I </w:t>
+      </w:r>
+      <w:r>
+        <w:rPr>
+          <w:rFonts w:ascii="Times New Roman" w:hAnsi="Times New Roman" w:cs="Times New Roman"/>
+          <w:sz w:val="24"/>
+          <w:szCs w:val="24"/>
+        </w:rPr>
+        <w:t xml:space="preserve">will </w:t>
+      </w:r>
+      <w:r>
+        <w:rPr>
+          <w:rFonts w:ascii="Times New Roman" w:hAnsi="Times New Roman" w:cs="Times New Roman"/>
+          <w:sz w:val="24"/>
+          <w:szCs w:val="24"/>
+        </w:rPr>
+        <w:t>merge</w:t>
+      </w:r>
+      <w:r>
+        <w:rPr>
+          <w:rFonts w:ascii="Times New Roman" w:hAnsi="Times New Roman" w:cs="Times New Roman"/>
+          <w:sz w:val="24"/>
+          <w:szCs w:val="24"/>
+        </w:rPr>
+        <w:t xml:space="preserve"> data, rigorous mathematical analysis, </w:t>
+      </w:r>
+      <w:r>
+        <w:rPr>
+          <w:rFonts w:ascii="Times New Roman" w:hAnsi="Times New Roman" w:cs="Times New Roman"/>
+          <w:sz w:val="24"/>
+          <w:szCs w:val="24"/>
+        </w:rPr>
+        <w:t xml:space="preserve">and </w:t>
+      </w:r>
+      <w:r>
+        <w:rPr>
+          <w:rFonts w:ascii="Times New Roman" w:hAnsi="Times New Roman" w:cs="Times New Roman"/>
+          <w:sz w:val="24"/>
+          <w:szCs w:val="24"/>
+        </w:rPr>
+        <w:t>engineering applications</w:t>
+      </w:r>
+      <w:r>
+        <w:rPr>
+          <w:rFonts w:ascii="Times New Roman" w:hAnsi="Times New Roman" w:cs="Times New Roman"/>
+          <w:sz w:val="24"/>
+          <w:szCs w:val="24"/>
+        </w:rPr>
+        <w:t xml:space="preserve"> </w:t>
+      </w:r>
+      <w:r>
+        <w:rPr>
+          <w:rFonts w:ascii="Times New Roman" w:hAnsi="Times New Roman" w:cs="Times New Roman"/>
+          <w:sz w:val="24"/>
+          <w:szCs w:val="24"/>
+        </w:rPr>
+        <w:t>into machine learning algorithms with</w:t>
+      </w:r>
+      <w:r>
+        <w:rPr>
+          <w:rFonts w:ascii="Times New Roman" w:hAnsi="Times New Roman" w:cs="Times New Roman"/>
+          <w:sz w:val="24"/>
+          <w:szCs w:val="24"/>
+        </w:rPr>
+        <w:t xml:space="preserve"> provable performance.</w:t>
+      </w:r>
+    </w:p>
+    <w:p>
+      <w:pPr>
+        <w:spacing w:after="0"/>
+        <w:ind w:firstLine="720"/>
+        <w:jc w:val="both"/>
+        <w:rPr>
+          <w:rFonts w:ascii="Times New Roman" w:hAnsi="Times New Roman" w:cs="Times New Roman"/>
+          <w:sz w:val="24"/>
+          <w:szCs w:val="24"/>
+        </w:rPr>
+      </w:pPr>
+      <w:r>
+        <w:rPr>
+          <w:rFonts w:ascii="Times New Roman" w:hAnsi="Times New Roman" w:cs="Times New Roman"/>
+          <w:b/>
+          <w:sz w:val="24"/>
+          <w:szCs w:val="24"/>
+        </w:rPr>
+        <w:t xml:space="preserve">Intellectual Merit: </w:t>
+      </w:r>
+      <w:r>
+        <w:rPr>
+          <w:rFonts w:ascii="Times New Roman" w:hAnsi="Times New Roman" w:cs="Times New Roman"/>
+          <w:sz w:val="24"/>
+          <w:szCs w:val="24"/>
+        </w:rPr>
+        <w:t xml:space="preserve">This work significantly expands on the current state of </w:t>
+      </w:r>
+      <w:r>
+        <w:rPr>
+          <w:rFonts w:ascii="Times New Roman" w:hAnsi="Times New Roman" w:cs="Times New Roman"/>
+          <w:sz w:val="24"/>
+          <w:szCs w:val="24"/>
+        </w:rPr>
+        <w:t>the art</w:t>
+      </w:r>
+      <w:r>
+        <w:rPr>
+          <w:rFonts w:ascii="Times New Roman" w:hAnsi="Times New Roman" w:cs="Times New Roman"/>
+          <w:sz w:val="24"/>
+          <w:szCs w:val="24"/>
+        </w:rPr>
+        <w:t xml:space="preserve"> PV </w:t>
+      </w:r>
+      <w:r>
+        <w:rPr>
+          <w:rFonts w:ascii="Times New Roman" w:hAnsi="Times New Roman" w:cs="Times New Roman"/>
+          <w:sz w:val="24"/>
+          <w:szCs w:val="24"/>
+        </w:rPr>
+        <w:t>identification</w:t>
       </w:r>
       <w:r>
         <w:rPr>
@@ -658,7 +839,6 @@
           <w:id w:val="-458412611"/>
           <w:citation/>
         </w:sdtPr>
-        <w:sdtEndPr/>
         <w:sdtContent>
           <w:r>
             <w:rPr>
@@ -709,6 +889,78 @@
           <w:sz w:val="24"/>
           <w:szCs w:val="24"/>
         </w:rPr>
+        <w:t xml:space="preserve"> by implementing the extraction and operation of COBS. Not only will it identify the locations of the COBS, but operational and physical parameters can be extracted such as battery size, discharge rate, normal operational function (back-up power or peak shaving), normal charging time, charging rate, and even the current state-of-charge (SOC)</w:t>
+      </w:r>
+      <w:r>
+        <w:rPr>
+          <w:rFonts w:ascii="Times New Roman" w:hAnsi="Times New Roman" w:cs="Times New Roman"/>
+          <w:sz w:val="24"/>
+          <w:szCs w:val="24"/>
+        </w:rPr>
+        <w:t>.</w:t>
+      </w:r>
+      <w:r>
+        <w:rPr>
+          <w:rFonts w:ascii="Times New Roman" w:hAnsi="Times New Roman" w:cs="Times New Roman"/>
+          <w:sz w:val="24"/>
+          <w:szCs w:val="24"/>
+        </w:rPr>
+        <w:t xml:space="preserve"> First, I will use battery control algorithms on </w:t>
+      </w:r>
+      <w:r>
+        <w:rPr>
+          <w:rFonts w:ascii="Times New Roman" w:hAnsi="Times New Roman" w:cs="Times New Roman"/>
+          <w:sz w:val="24"/>
+          <w:szCs w:val="24"/>
+        </w:rPr>
+        <w:t xml:space="preserve">a database of </w:t>
+      </w:r>
+      <w:r>
+        <w:rPr>
+          <w:rFonts w:ascii="Times New Roman" w:hAnsi="Times New Roman" w:cs="Times New Roman"/>
+          <w:sz w:val="24"/>
+          <w:szCs w:val="24"/>
+        </w:rPr>
+        <w:t xml:space="preserve">utility smart meter data to generate a wide variety of </w:t>
+      </w:r>
+      <w:r>
+        <w:rPr>
+          <w:rFonts w:ascii="Times New Roman" w:hAnsi="Times New Roman" w:cs="Times New Roman"/>
+          <w:sz w:val="24"/>
+          <w:szCs w:val="24"/>
+        </w:rPr>
+        <w:t>data representing different sizes and operations of COBS.</w:t>
+      </w:r>
+      <w:r>
+        <w:rPr>
+          <w:rFonts w:ascii="Times New Roman" w:hAnsi="Times New Roman" w:cs="Times New Roman"/>
+          <w:sz w:val="24"/>
+          <w:szCs w:val="24"/>
+        </w:rPr>
+        <w:t xml:space="preserve"> </w:t>
+      </w:r>
+      <w:r>
+        <w:rPr>
+          <w:rFonts w:ascii="Times New Roman" w:hAnsi="Times New Roman" w:cs="Times New Roman"/>
+          <w:sz w:val="24"/>
+          <w:szCs w:val="24"/>
+        </w:rPr>
+        <w:t>This is necessary because of the lack of COBS being used</w:t>
+      </w:r>
+      <w:r>
+        <w:rPr>
+          <w:rFonts w:ascii="Times New Roman" w:hAnsi="Times New Roman" w:cs="Times New Roman"/>
+          <w:sz w:val="24"/>
+          <w:szCs w:val="24"/>
+        </w:rPr>
+        <w:t xml:space="preserve"> today</w:t>
+      </w:r>
+      <w:r>
+        <w:rPr>
+          <w:rFonts w:ascii="Times New Roman" w:hAnsi="Times New Roman" w:cs="Times New Roman"/>
+          <w:sz w:val="24"/>
+          <w:szCs w:val="24"/>
+        </w:rPr>
         <w:t xml:space="preserve">. </w:t>
       </w:r>
       <w:r>
@@ -717,79 +969,47 @@
           <w:sz w:val="24"/>
           <w:szCs w:val="24"/>
         </w:rPr>
-        <w:t>This</w:t>
-      </w:r>
-      <w:r>
-        <w:rPr>
-          <w:rFonts w:ascii="Times New Roman" w:hAnsi="Times New Roman" w:cs="Times New Roman"/>
-          <w:sz w:val="24"/>
-          <w:szCs w:val="24"/>
-        </w:rPr>
-        <w:t xml:space="preserve"> proposal will leverage both the technology and theory of the new tools to accurately identify and assess the impact COBS have on the distribution system</w:t>
-      </w:r>
-      <w:r>
-        <w:rPr>
-          <w:rFonts w:ascii="Times New Roman" w:hAnsi="Times New Roman" w:cs="Times New Roman"/>
-          <w:sz w:val="24"/>
-          <w:szCs w:val="24"/>
-        </w:rPr>
-        <w:t>.</w:t>
-      </w:r>
-      <w:r>
-        <w:rPr>
-          <w:rFonts w:ascii="Times New Roman" w:hAnsi="Times New Roman" w:cs="Times New Roman"/>
-          <w:sz w:val="24"/>
-          <w:szCs w:val="24"/>
-        </w:rPr>
-        <w:t xml:space="preserve"> Specifically, </w:t>
-      </w:r>
-      <w:r>
-        <w:rPr>
-          <w:rFonts w:ascii="Times New Roman" w:hAnsi="Times New Roman" w:cs="Times New Roman"/>
-          <w:sz w:val="24"/>
-          <w:szCs w:val="24"/>
-        </w:rPr>
-        <w:t xml:space="preserve">by collaborating with the experts at ASU I </w:t>
-      </w:r>
-      <w:r>
-        <w:rPr>
-          <w:rFonts w:ascii="Times New Roman" w:hAnsi="Times New Roman" w:cs="Times New Roman"/>
-          <w:sz w:val="24"/>
-          <w:szCs w:val="24"/>
-        </w:rPr>
-        <w:t xml:space="preserve">will </w:t>
-      </w:r>
-      <w:r>
-        <w:rPr>
-          <w:rFonts w:ascii="Times New Roman" w:hAnsi="Times New Roman" w:cs="Times New Roman"/>
-          <w:sz w:val="24"/>
-          <w:szCs w:val="24"/>
-        </w:rPr>
-        <w:t>merge</w:t>
-      </w:r>
-      <w:r>
-        <w:rPr>
-          <w:rFonts w:ascii="Times New Roman" w:hAnsi="Times New Roman" w:cs="Times New Roman"/>
-          <w:sz w:val="24"/>
-          <w:szCs w:val="24"/>
-        </w:rPr>
-        <w:t xml:space="preserve"> data, rigorous mathematical analysis, </w:t>
-      </w:r>
-      <w:r>
-        <w:rPr>
-          <w:rFonts w:ascii="Times New Roman" w:hAnsi="Times New Roman" w:cs="Times New Roman"/>
-          <w:sz w:val="24"/>
-          <w:szCs w:val="24"/>
-        </w:rPr>
-        <w:t xml:space="preserve">and </w:t>
-      </w:r>
-      <w:r>
-        <w:rPr>
-          <w:rFonts w:ascii="Times New Roman" w:hAnsi="Times New Roman" w:cs="Times New Roman"/>
-          <w:sz w:val="24"/>
-          <w:szCs w:val="24"/>
-        </w:rPr>
-        <w:t>engineering applications</w:t>
+        <w:t xml:space="preserve">Second, </w:t>
+      </w:r>
+      <w:r>
+        <w:rPr>
+          <w:rFonts w:ascii="Times New Roman" w:hAnsi="Times New Roman" w:cs="Times New Roman"/>
+          <w:sz w:val="24"/>
+          <w:szCs w:val="24"/>
+        </w:rPr>
+        <w:t xml:space="preserve">I will use probabilistic graphical models to </w:t>
+      </w:r>
+      <w:r>
+        <w:rPr>
+          <w:rFonts w:ascii="Times New Roman" w:hAnsi="Times New Roman" w:cs="Times New Roman"/>
+          <w:sz w:val="24"/>
+          <w:szCs w:val="24"/>
+        </w:rPr>
+        <w:t xml:space="preserve">guide </w:t>
+      </w:r>
+      <w:r>
+        <w:rPr>
+          <w:rFonts w:ascii="Times New Roman" w:hAnsi="Times New Roman" w:cs="Times New Roman"/>
+          <w:sz w:val="24"/>
+          <w:szCs w:val="24"/>
+        </w:rPr>
+        <w:t>develop</w:t>
+      </w:r>
+      <w:r>
+        <w:rPr>
+          <w:rFonts w:ascii="Times New Roman" w:hAnsi="Times New Roman" w:cs="Times New Roman"/>
+          <w:sz w:val="24"/>
+          <w:szCs w:val="24"/>
+        </w:rPr>
+        <w:t>ment of a</w:t>
+      </w:r>
+      <w:r>
+        <w:rPr>
+          <w:rFonts w:ascii="Times New Roman" w:hAnsi="Times New Roman" w:cs="Times New Roman"/>
+          <w:sz w:val="24"/>
+          <w:szCs w:val="24"/>
+        </w:rPr>
+        <w:t xml:space="preserve"> computationally efficient</w:t>
       </w:r>
       <w:r>
         <w:rPr>
@@ -805,31 +1025,263 @@
           <w:sz w:val="24"/>
           <w:szCs w:val="24"/>
         </w:rPr>
-        <w:t xml:space="preserve">into machine learning algorithms </w:t>
-      </w:r>
-      <w:commentRangeStart w:id="0"/>
-      <w:r>
-        <w:rPr>
-          <w:rFonts w:ascii="Times New Roman" w:hAnsi="Times New Roman" w:cs="Times New Roman"/>
-          <w:sz w:val="24"/>
-          <w:szCs w:val="24"/>
-        </w:rPr>
-        <w:t>with</w:t>
-      </w:r>
-      <w:r>
-        <w:rPr>
-          <w:rFonts w:ascii="Times New Roman" w:hAnsi="Times New Roman" w:cs="Times New Roman"/>
-          <w:sz w:val="24"/>
-          <w:szCs w:val="24"/>
-        </w:rPr>
-        <w:t xml:space="preserve"> provable performance.</w:t>
-      </w:r>
-      <w:commentRangeEnd w:id="0"/>
-      <w:r>
-        <w:rPr>
-          <w:rStyle w:val="CommentReference"/>
-        </w:rPr>
-        <w:commentReference w:id="0"/>
+        <w:t xml:space="preserve">data-driven </w:t>
+      </w:r>
+      <w:r>
+        <w:rPr>
+          <w:rFonts w:ascii="Times New Roman" w:hAnsi="Times New Roman" w:cs="Times New Roman"/>
+          <w:sz w:val="24"/>
+          <w:szCs w:val="24"/>
+        </w:rPr>
+        <w:t>framework for COBS identification and parameter extraction.</w:t>
+      </w:r>
+      <w:r>
+        <w:rPr>
+          <w:rFonts w:ascii="Times New Roman" w:hAnsi="Times New Roman" w:cs="Times New Roman"/>
+          <w:sz w:val="24"/>
+          <w:szCs w:val="24"/>
+        </w:rPr>
+        <w:t xml:space="preserve"> </w:t>
+      </w:r>
+      <w:r>
+        <w:rPr>
+          <w:rFonts w:ascii="Times New Roman" w:hAnsi="Times New Roman" w:cs="Times New Roman"/>
+          <w:sz w:val="24"/>
+          <w:szCs w:val="24"/>
+        </w:rPr>
+        <w:t>Specifically,</w:t>
+      </w:r>
+      <w:r>
+        <w:rPr>
+          <w:rFonts w:ascii="Times New Roman" w:hAnsi="Times New Roman" w:cs="Times New Roman"/>
+          <w:sz w:val="24"/>
+          <w:szCs w:val="24"/>
+        </w:rPr>
+        <w:t xml:space="preserve"> a supervised machine learning algorithm </w:t>
+      </w:r>
+      <w:r>
+        <w:rPr>
+          <w:rFonts w:ascii="Times New Roman" w:hAnsi="Times New Roman" w:cs="Times New Roman"/>
+          <w:sz w:val="24"/>
+          <w:szCs w:val="24"/>
+        </w:rPr>
+        <w:t>capable of using</w:t>
+      </w:r>
+      <w:r>
+        <w:rPr>
+          <w:rFonts w:ascii="Times New Roman" w:hAnsi="Times New Roman" w:cs="Times New Roman"/>
+          <w:sz w:val="24"/>
+          <w:szCs w:val="24"/>
+        </w:rPr>
+        <w:t xml:space="preserve"> heterogenous data types (historical smart meter data, expected PV generation at a customer</w:t>
+      </w:r>
+      <w:r>
+        <w:rPr>
+          <w:rFonts w:ascii="Times New Roman" w:hAnsi="Times New Roman" w:cs="Times New Roman"/>
+          <w:sz w:val="24"/>
+          <w:szCs w:val="24"/>
+        </w:rPr>
+        <w:t>’s</w:t>
+      </w:r>
+      <w:r>
+        <w:rPr>
+          <w:rFonts w:ascii="Times New Roman" w:hAnsi="Times New Roman" w:cs="Times New Roman"/>
+          <w:sz w:val="24"/>
+          <w:szCs w:val="24"/>
+        </w:rPr>
+        <w:t xml:space="preserve"> location</w:t>
+      </w:r>
+      <w:r>
+        <w:rPr>
+          <w:rFonts w:ascii="Times New Roman" w:hAnsi="Times New Roman" w:cs="Times New Roman"/>
+          <w:sz w:val="24"/>
+          <w:szCs w:val="24"/>
+        </w:rPr>
+        <w:t xml:space="preserve">, </w:t>
+      </w:r>
+      <w:r>
+        <w:rPr>
+          <w:rFonts w:ascii="Times New Roman" w:hAnsi="Times New Roman" w:cs="Times New Roman"/>
+          <w:sz w:val="24"/>
+          <w:szCs w:val="24"/>
+        </w:rPr>
+        <w:t xml:space="preserve">utility </w:t>
+      </w:r>
+      <w:r>
+        <w:rPr>
+          <w:rFonts w:ascii="Times New Roman" w:hAnsi="Times New Roman" w:cs="Times New Roman"/>
+          <w:sz w:val="24"/>
+          <w:szCs w:val="24"/>
+        </w:rPr>
+        <w:t xml:space="preserve">rates, </w:t>
+      </w:r>
+      <w:r>
+        <w:rPr>
+          <w:rFonts w:ascii="Times New Roman" w:hAnsi="Times New Roman" w:cs="Times New Roman"/>
+          <w:sz w:val="24"/>
+          <w:szCs w:val="24"/>
+        </w:rPr>
+        <w:t xml:space="preserve">and others) </w:t>
+      </w:r>
+      <w:r>
+        <w:rPr>
+          <w:rFonts w:ascii="Times New Roman" w:hAnsi="Times New Roman" w:cs="Times New Roman"/>
+          <w:sz w:val="24"/>
+          <w:szCs w:val="24"/>
+        </w:rPr>
+        <w:t xml:space="preserve">will be trained </w:t>
+      </w:r>
+      <w:r>
+        <w:rPr>
+          <w:rFonts w:ascii="Times New Roman" w:hAnsi="Times New Roman" w:cs="Times New Roman"/>
+          <w:sz w:val="24"/>
+          <w:szCs w:val="24"/>
+        </w:rPr>
+        <w:t xml:space="preserve">to identify COBS. </w:t>
+      </w:r>
+      <w:r>
+        <w:rPr>
+          <w:rFonts w:ascii="Times New Roman" w:hAnsi="Times New Roman" w:cs="Times New Roman"/>
+          <w:sz w:val="24"/>
+          <w:szCs w:val="24"/>
+        </w:rPr>
+        <w:t xml:space="preserve">By training the algorithm with </w:t>
+      </w:r>
+      <w:r>
+        <w:rPr>
+          <w:rFonts w:ascii="Times New Roman" w:hAnsi="Times New Roman" w:cs="Times New Roman"/>
+          <w:sz w:val="24"/>
+          <w:szCs w:val="24"/>
+        </w:rPr>
+        <w:t>data from customers with and without COBS</w:t>
+      </w:r>
+      <w:r>
+        <w:rPr>
+          <w:rFonts w:ascii="Times New Roman" w:hAnsi="Times New Roman" w:cs="Times New Roman"/>
+          <w:sz w:val="24"/>
+          <w:szCs w:val="24"/>
+        </w:rPr>
+        <w:t xml:space="preserve"> it </w:t>
+      </w:r>
+      <w:r>
+        <w:rPr>
+          <w:rFonts w:ascii="Times New Roman" w:hAnsi="Times New Roman" w:cs="Times New Roman"/>
+          <w:sz w:val="24"/>
+          <w:szCs w:val="24"/>
+        </w:rPr>
+        <w:t>will be able to differentiate between</w:t>
+      </w:r>
+      <w:r>
+        <w:rPr>
+          <w:rFonts w:ascii="Times New Roman" w:hAnsi="Times New Roman" w:cs="Times New Roman"/>
+          <w:sz w:val="24"/>
+          <w:szCs w:val="24"/>
+        </w:rPr>
+        <w:t xml:space="preserve"> customers and use the nuances in the data to extract the </w:t>
+      </w:r>
+      <w:r>
+        <w:rPr>
+          <w:rFonts w:ascii="Times New Roman" w:hAnsi="Times New Roman" w:cs="Times New Roman"/>
+          <w:sz w:val="24"/>
+          <w:szCs w:val="24"/>
+        </w:rPr>
+        <w:t xml:space="preserve">battery </w:t>
+      </w:r>
+      <w:r>
+        <w:rPr>
+          <w:rFonts w:ascii="Times New Roman" w:hAnsi="Times New Roman" w:cs="Times New Roman"/>
+          <w:sz w:val="24"/>
+          <w:szCs w:val="24"/>
+        </w:rPr>
+        <w:t>parameters.</w:t>
+      </w:r>
+      <w:r>
+        <w:rPr>
+          <w:rFonts w:ascii="Times New Roman" w:hAnsi="Times New Roman" w:cs="Times New Roman"/>
+          <w:sz w:val="24"/>
+          <w:szCs w:val="24"/>
+        </w:rPr>
+        <w:t xml:space="preserve"> </w:t>
+      </w:r>
+      <w:r>
+        <w:rPr>
+          <w:rFonts w:ascii="Times New Roman" w:hAnsi="Times New Roman" w:cs="Times New Roman"/>
+          <w:sz w:val="24"/>
+          <w:szCs w:val="24"/>
+        </w:rPr>
+        <w:t>Figure 1</w:t>
+      </w:r>
+      <w:r>
+        <w:rPr>
+          <w:rFonts w:ascii="Times New Roman" w:hAnsi="Times New Roman" w:cs="Times New Roman"/>
+          <w:sz w:val="24"/>
+          <w:szCs w:val="24"/>
+        </w:rPr>
+        <w:t xml:space="preserve"> shows an example of how AMI data seen by the utility </w:t>
+      </w:r>
+      <w:r>
+        <w:rPr>
+          <w:rFonts w:ascii="Times New Roman" w:hAnsi="Times New Roman" w:cs="Times New Roman"/>
+          <w:sz w:val="24"/>
+          <w:szCs w:val="24"/>
+        </w:rPr>
+        <w:t>might differ</w:t>
+      </w:r>
+      <w:r>
+        <w:rPr>
+          <w:rFonts w:ascii="Times New Roman" w:hAnsi="Times New Roman" w:cs="Times New Roman"/>
+          <w:sz w:val="24"/>
+          <w:szCs w:val="24"/>
+        </w:rPr>
+        <w:t xml:space="preserve"> if a customer installed a battery capable of powering all the load during the peak hours.</w:t>
+      </w:r>
+      <w:r>
+        <w:rPr>
+          <w:rFonts w:ascii="Times New Roman" w:hAnsi="Times New Roman" w:cs="Times New Roman"/>
+          <w:sz w:val="24"/>
+          <w:szCs w:val="24"/>
+        </w:rPr>
+        <w:t xml:space="preserve"> Once a COBS is identified, the </w:t>
+      </w:r>
+      <w:r>
+        <w:rPr>
+          <w:rFonts w:ascii="Times New Roman" w:hAnsi="Times New Roman" w:cs="Times New Roman"/>
+          <w:sz w:val="24"/>
+          <w:szCs w:val="24"/>
+        </w:rPr>
+        <w:t xml:space="preserve">operation of the battery </w:t>
+      </w:r>
+      <w:r>
+        <w:rPr>
+          <w:rFonts w:ascii="Times New Roman" w:hAnsi="Times New Roman" w:cs="Times New Roman"/>
+          <w:sz w:val="24"/>
+          <w:szCs w:val="24"/>
+        </w:rPr>
+        <w:t>is expected to</w:t>
+      </w:r>
+      <w:r>
+        <w:rPr>
+          <w:rFonts w:ascii="Times New Roman" w:hAnsi="Times New Roman" w:cs="Times New Roman"/>
+          <w:sz w:val="24"/>
+          <w:szCs w:val="24"/>
+        </w:rPr>
+        <w:t xml:space="preserve"> be periodic enough to extract the parameters after a couple of</w:t>
+      </w:r>
+      <w:r>
+        <w:rPr>
+          <w:rFonts w:ascii="Times New Roman" w:hAnsi="Times New Roman" w:cs="Times New Roman"/>
+          <w:sz w:val="24"/>
+          <w:szCs w:val="24"/>
+        </w:rPr>
+        <w:t xml:space="preserve"> </w:t>
+      </w:r>
+      <w:r>
+        <w:rPr>
+          <w:rFonts w:ascii="Times New Roman" w:hAnsi="Times New Roman" w:cs="Times New Roman"/>
+          <w:sz w:val="24"/>
+          <w:szCs w:val="24"/>
+        </w:rPr>
+        <w:t>days with high degree of accuracy.</w:t>
       </w:r>
     </w:p>
     <w:p>
@@ -846,83 +1298,66 @@
       <w:r>
         <w:rPr>
           <w:rFonts w:ascii="Times New Roman" w:hAnsi="Times New Roman" w:cs="Times New Roman"/>
-          <w:b/>
-          <w:sz w:val="24"/>
-          <w:szCs w:val="24"/>
-        </w:rPr>
-        <w:t xml:space="preserve">Intellectual Merit: </w:t>
-      </w:r>
-      <w:r>
-        <w:rPr>
-          <w:rFonts w:ascii="Times New Roman" w:hAnsi="Times New Roman" w:cs="Times New Roman"/>
-          <w:sz w:val="24"/>
-          <w:szCs w:val="24"/>
-        </w:rPr>
-        <w:t xml:space="preserve">This work significantly expands on the current state of </w:t>
-      </w:r>
-      <w:r>
-        <w:rPr>
-          <w:rFonts w:ascii="Times New Roman" w:hAnsi="Times New Roman" w:cs="Times New Roman"/>
-          <w:sz w:val="24"/>
-          <w:szCs w:val="24"/>
-        </w:rPr>
-        <w:t>the art</w:t>
-      </w:r>
-      <w:r>
-        <w:rPr>
-          <w:rFonts w:ascii="Times New Roman" w:hAnsi="Times New Roman" w:cs="Times New Roman"/>
-          <w:sz w:val="24"/>
-          <w:szCs w:val="24"/>
-        </w:rPr>
-        <w:t xml:space="preserve"> PV </w:t>
-      </w:r>
-      <w:r>
-        <w:rPr>
-          <w:rFonts w:ascii="Times New Roman" w:hAnsi="Times New Roman" w:cs="Times New Roman"/>
-          <w:sz w:val="24"/>
-          <w:szCs w:val="24"/>
-        </w:rPr>
-        <w:t>identification by implementing the extraction and operation of COBS. Not only will it identify the locations of the COBS, but operational and physical parameters can be extracted such as battery size, discharge rate, normal operational function (back-up power or peak shaving), normal charging time, charging rate, and even the current state-of-charge (SOC)</w:t>
-      </w:r>
-      <w:r>
-        <w:rPr>
-          <w:rFonts w:ascii="Times New Roman" w:hAnsi="Times New Roman" w:cs="Times New Roman"/>
-          <w:sz w:val="24"/>
-          <w:szCs w:val="24"/>
-        </w:rPr>
-        <w:t>.</w:t>
-      </w:r>
-      <w:r>
-        <w:rPr>
-          <w:rFonts w:ascii="Times New Roman" w:hAnsi="Times New Roman" w:cs="Times New Roman"/>
-          <w:sz w:val="24"/>
-          <w:szCs w:val="24"/>
-        </w:rPr>
-        <w:t xml:space="preserve"> First, I will use battery control algorithms on </w:t>
-      </w:r>
-      <w:r>
-        <w:rPr>
-          <w:rFonts w:ascii="Times New Roman" w:hAnsi="Times New Roman" w:cs="Times New Roman"/>
-          <w:sz w:val="24"/>
-          <w:szCs w:val="24"/>
-        </w:rPr>
-        <w:t xml:space="preserve">a database of </w:t>
-      </w:r>
-      <w:r>
-        <w:rPr>
-          <w:rFonts w:ascii="Times New Roman" w:hAnsi="Times New Roman" w:cs="Times New Roman"/>
-          <w:sz w:val="24"/>
-          <w:szCs w:val="24"/>
-        </w:rPr>
-        <w:t xml:space="preserve">utility smart meter data to generate a wide variety of </w:t>
-      </w:r>
-      <w:r>
-        <w:rPr>
-          <w:rFonts w:ascii="Times New Roman" w:hAnsi="Times New Roman" w:cs="Times New Roman"/>
-          <w:sz w:val="24"/>
-          <w:szCs w:val="24"/>
-        </w:rPr>
-        <w:t>data representing different sizes and operations of COBS.</w:t>
+          <w:sz w:val="24"/>
+          <w:szCs w:val="24"/>
+        </w:rPr>
+        <w:t xml:space="preserve">Contingent upon successful COBS identification and parameter extraction, </w:t>
+      </w:r>
+      <w:r>
+        <w:rPr>
+          <w:rFonts w:ascii="Times New Roman" w:hAnsi="Times New Roman" w:cs="Times New Roman"/>
+          <w:sz w:val="24"/>
+          <w:szCs w:val="24"/>
+        </w:rPr>
+        <w:t xml:space="preserve">I </w:t>
+      </w:r>
+      <w:r>
+        <w:rPr>
+          <w:rFonts w:ascii="Times New Roman" w:hAnsi="Times New Roman" w:cs="Times New Roman"/>
+          <w:sz w:val="24"/>
+          <w:szCs w:val="24"/>
+        </w:rPr>
+        <w:t xml:space="preserve">will </w:t>
+      </w:r>
+      <w:r>
+        <w:rPr>
+          <w:rFonts w:ascii="Times New Roman" w:hAnsi="Times New Roman" w:cs="Times New Roman"/>
+          <w:sz w:val="24"/>
+          <w:szCs w:val="24"/>
+        </w:rPr>
+        <w:t>develop a software</w:t>
+      </w:r>
+      <w:r>
+        <w:rPr>
+          <w:rFonts w:ascii="Times New Roman" w:hAnsi="Times New Roman" w:cs="Times New Roman"/>
+          <w:sz w:val="24"/>
+          <w:szCs w:val="24"/>
+        </w:rPr>
+        <w:t xml:space="preserve"> addit</w:t>
+      </w:r>
+      <w:r>
+        <w:rPr>
+          <w:rFonts w:ascii="Times New Roman" w:hAnsi="Times New Roman" w:cs="Times New Roman"/>
+          <w:sz w:val="24"/>
+          <w:szCs w:val="24"/>
+        </w:rPr>
+        <w:t>i</w:t>
+      </w:r>
+      <w:r>
+        <w:rPr>
+          <w:rFonts w:ascii="Times New Roman" w:hAnsi="Times New Roman" w:cs="Times New Roman"/>
+          <w:sz w:val="24"/>
+          <w:szCs w:val="24"/>
+        </w:rPr>
+        <w:t>on</w:t>
+      </w:r>
+      <w:r>
+        <w:rPr>
+          <w:rFonts w:ascii="Times New Roman" w:hAnsi="Times New Roman" w:cs="Times New Roman"/>
+          <w:sz w:val="24"/>
+          <w:szCs w:val="24"/>
+        </w:rPr>
+        <w:t xml:space="preserve"> for</w:t>
       </w:r>
       <w:r>
         <w:rPr>
@@ -932,221 +1367,39 @@
         </w:rPr>
         <w:t xml:space="preserve"> </w:t>
       </w:r>
-      <w:r>
-        <w:rPr>
-          <w:rFonts w:ascii="Times New Roman" w:hAnsi="Times New Roman" w:cs="Times New Roman"/>
-          <w:sz w:val="24"/>
-          <w:szCs w:val="24"/>
-        </w:rPr>
-        <w:t>This is necessary because of the lack of COBS being used</w:t>
-      </w:r>
-      <w:r>
-        <w:rPr>
-          <w:rFonts w:ascii="Times New Roman" w:hAnsi="Times New Roman" w:cs="Times New Roman"/>
-          <w:sz w:val="24"/>
-          <w:szCs w:val="24"/>
-        </w:rPr>
-        <w:t xml:space="preserve"> today</w:t>
-      </w:r>
-      <w:r>
-        <w:rPr>
-          <w:rFonts w:ascii="Times New Roman" w:hAnsi="Times New Roman" w:cs="Times New Roman"/>
-          <w:sz w:val="24"/>
-          <w:szCs w:val="24"/>
-        </w:rPr>
-        <w:t xml:space="preserve">. </w:t>
-      </w:r>
-      <w:r>
-        <w:rPr>
-          <w:rFonts w:ascii="Times New Roman" w:hAnsi="Times New Roman" w:cs="Times New Roman"/>
-          <w:sz w:val="24"/>
-          <w:szCs w:val="24"/>
-        </w:rPr>
-        <w:t xml:space="preserve">Second, </w:t>
-      </w:r>
-      <w:r>
-        <w:rPr>
-          <w:rFonts w:ascii="Times New Roman" w:hAnsi="Times New Roman" w:cs="Times New Roman"/>
-          <w:sz w:val="24"/>
-          <w:szCs w:val="24"/>
-        </w:rPr>
-        <w:t xml:space="preserve">I will use probabilistic graphical models to </w:t>
-      </w:r>
-      <w:r>
-        <w:rPr>
-          <w:rFonts w:ascii="Times New Roman" w:hAnsi="Times New Roman" w:cs="Times New Roman"/>
-          <w:sz w:val="24"/>
-          <w:szCs w:val="24"/>
-        </w:rPr>
-        <w:t xml:space="preserve">guide </w:t>
-      </w:r>
-      <w:r>
-        <w:rPr>
-          <w:rFonts w:ascii="Times New Roman" w:hAnsi="Times New Roman" w:cs="Times New Roman"/>
-          <w:sz w:val="24"/>
-          <w:szCs w:val="24"/>
-        </w:rPr>
-        <w:t>develop</w:t>
-      </w:r>
-      <w:r>
-        <w:rPr>
-          <w:rFonts w:ascii="Times New Roman" w:hAnsi="Times New Roman" w:cs="Times New Roman"/>
-          <w:sz w:val="24"/>
-          <w:szCs w:val="24"/>
-        </w:rPr>
-        <w:t>ment of a</w:t>
-      </w:r>
-      <w:r>
-        <w:rPr>
-          <w:rFonts w:ascii="Times New Roman" w:hAnsi="Times New Roman" w:cs="Times New Roman"/>
-          <w:sz w:val="24"/>
-          <w:szCs w:val="24"/>
-        </w:rPr>
-        <w:t xml:space="preserve"> computationally efficient</w:t>
-      </w:r>
-      <w:r>
-        <w:rPr>
-          <w:rFonts w:ascii="Times New Roman" w:hAnsi="Times New Roman" w:cs="Times New Roman"/>
-          <w:sz w:val="24"/>
-          <w:szCs w:val="24"/>
-        </w:rPr>
-        <w:t xml:space="preserve"> </w:t>
-      </w:r>
-      <w:r>
-        <w:rPr>
-          <w:rFonts w:ascii="Times New Roman" w:hAnsi="Times New Roman" w:cs="Times New Roman"/>
-          <w:sz w:val="24"/>
-          <w:szCs w:val="24"/>
-        </w:rPr>
-        <w:t xml:space="preserve">data-driven </w:t>
-      </w:r>
-      <w:r>
-        <w:rPr>
-          <w:rFonts w:ascii="Times New Roman" w:hAnsi="Times New Roman" w:cs="Times New Roman"/>
-          <w:sz w:val="24"/>
-          <w:szCs w:val="24"/>
-        </w:rPr>
-        <w:t>framework for COBS identification and parameter extraction.</w:t>
-      </w:r>
-      <w:r>
-        <w:rPr>
-          <w:rFonts w:ascii="Times New Roman" w:hAnsi="Times New Roman" w:cs="Times New Roman"/>
-          <w:sz w:val="24"/>
-          <w:szCs w:val="24"/>
-        </w:rPr>
-        <w:t xml:space="preserve"> </w:t>
-      </w:r>
-      <w:r>
-        <w:rPr>
-          <w:rFonts w:ascii="Times New Roman" w:hAnsi="Times New Roman" w:cs="Times New Roman"/>
-          <w:sz w:val="24"/>
-          <w:szCs w:val="24"/>
-        </w:rPr>
-        <w:t>Specifically,</w:t>
-      </w:r>
-      <w:r>
-        <w:rPr>
-          <w:rFonts w:ascii="Times New Roman" w:hAnsi="Times New Roman" w:cs="Times New Roman"/>
-          <w:sz w:val="24"/>
-          <w:szCs w:val="24"/>
-        </w:rPr>
-        <w:t xml:space="preserve"> a supervised machine learning algorithm </w:t>
-      </w:r>
-      <w:r>
-        <w:rPr>
-          <w:rFonts w:ascii="Times New Roman" w:hAnsi="Times New Roman" w:cs="Times New Roman"/>
-          <w:sz w:val="24"/>
-          <w:szCs w:val="24"/>
-        </w:rPr>
-        <w:t>capable of using</w:t>
-      </w:r>
-      <w:r>
-        <w:rPr>
-          <w:rFonts w:ascii="Times New Roman" w:hAnsi="Times New Roman" w:cs="Times New Roman"/>
-          <w:sz w:val="24"/>
-          <w:szCs w:val="24"/>
-        </w:rPr>
-        <w:t xml:space="preserve"> heterogenous data types (historical smart meter data, expected PV generation at a customer</w:t>
-      </w:r>
-      <w:r>
-        <w:rPr>
-          <w:rFonts w:ascii="Times New Roman" w:hAnsi="Times New Roman" w:cs="Times New Roman"/>
-          <w:sz w:val="24"/>
-          <w:szCs w:val="24"/>
-        </w:rPr>
-        <w:t>’s</w:t>
-      </w:r>
-      <w:r>
-        <w:rPr>
-          <w:rFonts w:ascii="Times New Roman" w:hAnsi="Times New Roman" w:cs="Times New Roman"/>
-          <w:sz w:val="24"/>
-          <w:szCs w:val="24"/>
-        </w:rPr>
-        <w:t xml:space="preserve"> location</w:t>
-      </w:r>
-      <w:r>
-        <w:rPr>
-          <w:rFonts w:ascii="Times New Roman" w:hAnsi="Times New Roman" w:cs="Times New Roman"/>
-          <w:sz w:val="24"/>
-          <w:szCs w:val="24"/>
-        </w:rPr>
-        <w:t xml:space="preserve">, </w:t>
-      </w:r>
-      <w:r>
-        <w:rPr>
-          <w:rFonts w:ascii="Times New Roman" w:hAnsi="Times New Roman" w:cs="Times New Roman"/>
-          <w:sz w:val="24"/>
-          <w:szCs w:val="24"/>
-        </w:rPr>
-        <w:t xml:space="preserve">utility </w:t>
-      </w:r>
-      <w:r>
-        <w:rPr>
-          <w:rFonts w:ascii="Times New Roman" w:hAnsi="Times New Roman" w:cs="Times New Roman"/>
-          <w:sz w:val="24"/>
-          <w:szCs w:val="24"/>
-        </w:rPr>
-        <w:t xml:space="preserve">rates, </w:t>
-      </w:r>
-      <w:r>
-        <w:rPr>
-          <w:rFonts w:ascii="Times New Roman" w:hAnsi="Times New Roman" w:cs="Times New Roman"/>
-          <w:sz w:val="24"/>
-          <w:szCs w:val="24"/>
-        </w:rPr>
-        <w:t xml:space="preserve">and others) </w:t>
-      </w:r>
-      <w:r>
-        <w:rPr>
-          <w:rFonts w:ascii="Times New Roman" w:hAnsi="Times New Roman" w:cs="Times New Roman"/>
-          <w:sz w:val="24"/>
-          <w:szCs w:val="24"/>
-        </w:rPr>
-        <w:t xml:space="preserve">to identify COBS. </w:t>
-      </w:r>
-      <w:r>
-        <w:rPr>
-          <w:rFonts w:ascii="Times New Roman" w:hAnsi="Times New Roman" w:cs="Times New Roman"/>
-          <w:sz w:val="24"/>
-          <w:szCs w:val="24"/>
-        </w:rPr>
-        <w:t xml:space="preserve">By training the algorithm with </w:t>
-      </w:r>
-      <w:r>
-        <w:rPr>
-          <w:rFonts w:ascii="Times New Roman" w:hAnsi="Times New Roman" w:cs="Times New Roman"/>
-          <w:sz w:val="24"/>
-          <w:szCs w:val="24"/>
-        </w:rPr>
-        <w:t>data from customers with and without COBS</w:t>
-      </w:r>
-      <w:r>
-        <w:rPr>
-          <w:rFonts w:ascii="Times New Roman" w:hAnsi="Times New Roman" w:cs="Times New Roman"/>
-          <w:sz w:val="24"/>
-          <w:szCs w:val="24"/>
-        </w:rPr>
-        <w:t xml:space="preserve"> it will be able to separate the customers and use the nuances in the data to extract the </w:t>
+      <w:proofErr w:type="spellStart"/>
+      <w:r>
+        <w:rPr>
+          <w:rFonts w:ascii="Times New Roman" w:hAnsi="Times New Roman" w:cs="Times New Roman"/>
+          <w:sz w:val="24"/>
+          <w:szCs w:val="24"/>
+        </w:rPr>
+        <w:t>OpenDSS</w:t>
+      </w:r>
+      <w:proofErr w:type="spellEnd"/>
+      <w:r>
+        <w:rPr>
+          <w:rFonts w:ascii="Times New Roman" w:hAnsi="Times New Roman" w:cs="Times New Roman"/>
+          <w:sz w:val="24"/>
+          <w:szCs w:val="24"/>
+        </w:rPr>
+        <w:t xml:space="preserve">, an open source distribution system simulator, </w:t>
+      </w:r>
+      <w:r>
+        <w:rPr>
+          <w:rFonts w:ascii="Times New Roman" w:hAnsi="Times New Roman" w:cs="Times New Roman"/>
+          <w:sz w:val="24"/>
+          <w:szCs w:val="24"/>
+        </w:rPr>
+        <w:t xml:space="preserve">to use the </w:t>
+      </w:r>
+      <w:r>
+        <w:rPr>
+          <w:rFonts w:ascii="Times New Roman" w:hAnsi="Times New Roman" w:cs="Times New Roman"/>
+          <w:sz w:val="24"/>
+          <w:szCs w:val="24"/>
+        </w:rPr>
+        <w:t xml:space="preserve">extracted </w:t>
       </w:r>
       <w:r>
         <w:rPr>
@@ -1162,180 +1415,6 @@
           <w:sz w:val="24"/>
           <w:szCs w:val="24"/>
         </w:rPr>
-        <w:t>parameters.</w:t>
-      </w:r>
-      <w:r>
-        <w:rPr>
-          <w:rFonts w:ascii="Times New Roman" w:hAnsi="Times New Roman" w:cs="Times New Roman"/>
-          <w:sz w:val="24"/>
-          <w:szCs w:val="24"/>
-        </w:rPr>
-        <w:t xml:space="preserve"> </w:t>
-      </w:r>
-      <w:r>
-        <w:rPr>
-          <w:rFonts w:ascii="Times New Roman" w:hAnsi="Times New Roman" w:cs="Times New Roman"/>
-          <w:sz w:val="24"/>
-          <w:szCs w:val="24"/>
-        </w:rPr>
-        <w:t>Figure 1</w:t>
-      </w:r>
-      <w:r>
-        <w:rPr>
-          <w:rFonts w:ascii="Times New Roman" w:hAnsi="Times New Roman" w:cs="Times New Roman"/>
-          <w:sz w:val="24"/>
-          <w:szCs w:val="24"/>
-        </w:rPr>
-        <w:t xml:space="preserve"> shows an example of how AMI data seen by the utility </w:t>
-      </w:r>
-      <w:r>
-        <w:rPr>
-          <w:rFonts w:ascii="Times New Roman" w:hAnsi="Times New Roman" w:cs="Times New Roman"/>
-          <w:sz w:val="24"/>
-          <w:szCs w:val="24"/>
-        </w:rPr>
-        <w:t>might differ</w:t>
-      </w:r>
-      <w:r>
-        <w:rPr>
-          <w:rFonts w:ascii="Times New Roman" w:hAnsi="Times New Roman" w:cs="Times New Roman"/>
-          <w:sz w:val="24"/>
-          <w:szCs w:val="24"/>
-        </w:rPr>
-        <w:t xml:space="preserve"> if a customer installed a battery capable of powering all the load during the peak hours.</w:t>
-      </w:r>
-      <w:r>
-        <w:rPr>
-          <w:rFonts w:ascii="Times New Roman" w:hAnsi="Times New Roman" w:cs="Times New Roman"/>
-          <w:sz w:val="24"/>
-          <w:szCs w:val="24"/>
-        </w:rPr>
-        <w:t xml:space="preserve"> Once a COBS is identified, the </w:t>
-      </w:r>
-      <w:r>
-        <w:rPr>
-          <w:rFonts w:ascii="Times New Roman" w:hAnsi="Times New Roman" w:cs="Times New Roman"/>
-          <w:sz w:val="24"/>
-          <w:szCs w:val="24"/>
-        </w:rPr>
-        <w:t xml:space="preserve">operation of the battery </w:t>
-      </w:r>
-      <w:r>
-        <w:rPr>
-          <w:rFonts w:ascii="Times New Roman" w:hAnsi="Times New Roman" w:cs="Times New Roman"/>
-          <w:sz w:val="24"/>
-          <w:szCs w:val="24"/>
-        </w:rPr>
-        <w:t>is expected to</w:t>
-      </w:r>
-      <w:r>
-        <w:rPr>
-          <w:rFonts w:ascii="Times New Roman" w:hAnsi="Times New Roman" w:cs="Times New Roman"/>
-          <w:sz w:val="24"/>
-          <w:szCs w:val="24"/>
-        </w:rPr>
-        <w:t xml:space="preserve"> be periodic enough to extract the parameters after a couple of</w:t>
-      </w:r>
-      <w:r>
-        <w:rPr>
-          <w:rFonts w:ascii="Times New Roman" w:hAnsi="Times New Roman" w:cs="Times New Roman"/>
-          <w:sz w:val="24"/>
-          <w:szCs w:val="24"/>
-        </w:rPr>
-        <w:t xml:space="preserve"> </w:t>
-      </w:r>
-      <w:r>
-        <w:rPr>
-          <w:rFonts w:ascii="Times New Roman" w:hAnsi="Times New Roman" w:cs="Times New Roman"/>
-          <w:sz w:val="24"/>
-          <w:szCs w:val="24"/>
-        </w:rPr>
-        <w:t>days with high degree of accuracy.</w:t>
-      </w:r>
-    </w:p>
-    <w:p>
-      <w:pPr>
-        <w:spacing w:after="0"/>
-        <w:ind w:firstLine="720"/>
-        <w:jc w:val="both"/>
-        <w:rPr>
-          <w:rFonts w:ascii="Times New Roman" w:hAnsi="Times New Roman" w:cs="Times New Roman"/>
-          <w:sz w:val="24"/>
-          <w:szCs w:val="24"/>
-        </w:rPr>
-      </w:pPr>
-      <w:r>
-        <w:rPr>
-          <w:rFonts w:ascii="Times New Roman" w:hAnsi="Times New Roman" w:cs="Times New Roman"/>
-          <w:sz w:val="24"/>
-          <w:szCs w:val="24"/>
-        </w:rPr>
-        <w:t xml:space="preserve">I will then develop a software </w:t>
-      </w:r>
-      <w:r>
-        <w:rPr>
-          <w:rFonts w:ascii="Times New Roman" w:hAnsi="Times New Roman" w:cs="Times New Roman"/>
-          <w:sz w:val="24"/>
-          <w:szCs w:val="24"/>
-        </w:rPr>
-        <w:t>tool tailored for</w:t>
-      </w:r>
-      <w:r>
-        <w:rPr>
-          <w:rFonts w:ascii="Times New Roman" w:hAnsi="Times New Roman" w:cs="Times New Roman"/>
-          <w:sz w:val="24"/>
-          <w:szCs w:val="24"/>
-        </w:rPr>
-        <w:t xml:space="preserve"> </w:t>
-      </w:r>
-      <w:proofErr w:type="spellStart"/>
-      <w:r>
-        <w:rPr>
-          <w:rFonts w:ascii="Times New Roman" w:hAnsi="Times New Roman" w:cs="Times New Roman"/>
-          <w:sz w:val="24"/>
-          <w:szCs w:val="24"/>
-        </w:rPr>
-        <w:t>OpenDSS</w:t>
-      </w:r>
-      <w:proofErr w:type="spellEnd"/>
-      <w:r>
-        <w:rPr>
-          <w:rFonts w:ascii="Times New Roman" w:hAnsi="Times New Roman" w:cs="Times New Roman"/>
-          <w:sz w:val="24"/>
-          <w:szCs w:val="24"/>
-        </w:rPr>
-        <w:t xml:space="preserve">, an open source distribution system simulator, </w:t>
-      </w:r>
-      <w:r>
-        <w:rPr>
-          <w:rFonts w:ascii="Times New Roman" w:hAnsi="Times New Roman" w:cs="Times New Roman"/>
-          <w:sz w:val="24"/>
-          <w:szCs w:val="24"/>
-        </w:rPr>
-        <w:t xml:space="preserve">to use the </w:t>
-      </w:r>
-      <w:r>
-        <w:rPr>
-          <w:rFonts w:ascii="Times New Roman" w:hAnsi="Times New Roman" w:cs="Times New Roman"/>
-          <w:sz w:val="24"/>
-          <w:szCs w:val="24"/>
-        </w:rPr>
-        <w:t xml:space="preserve">extracted </w:t>
-      </w:r>
-      <w:r>
-        <w:rPr>
-          <w:rFonts w:ascii="Times New Roman" w:hAnsi="Times New Roman" w:cs="Times New Roman"/>
-          <w:sz w:val="24"/>
-          <w:szCs w:val="24"/>
-        </w:rPr>
-        <w:t xml:space="preserve">battery </w:t>
-      </w:r>
-      <w:r>
-        <w:rPr>
-          <w:rFonts w:ascii="Times New Roman" w:hAnsi="Times New Roman" w:cs="Times New Roman"/>
-          <w:sz w:val="24"/>
-          <w:szCs w:val="24"/>
-        </w:rPr>
         <w:t xml:space="preserve">parameters to </w:t>
       </w:r>
       <w:r>
@@ -1352,7 +1431,17 @@
           <w:sz w:val="24"/>
           <w:szCs w:val="24"/>
         </w:rPr>
-        <w:t xml:space="preserve">the impact </w:t>
+        <w:t xml:space="preserve">the </w:t>
+      </w:r>
+      <w:bookmarkStart w:id="0" w:name="_GoBack"/>
+      <w:bookmarkEnd w:id="0"/>
+      <w:r>
+        <w:rPr>
+          <w:rFonts w:ascii="Times New Roman" w:hAnsi="Times New Roman" w:cs="Times New Roman"/>
+          <w:sz w:val="24"/>
+          <w:szCs w:val="24"/>
+        </w:rPr>
+        <w:t xml:space="preserve">impact </w:t>
       </w:r>
       <w:r>
         <w:rPr>
@@ -1368,23 +1457,23 @@
           <w:sz w:val="24"/>
           <w:szCs w:val="24"/>
         </w:rPr>
-        <w:t>COBS on a distribution circuit. Lastly</w:t>
-      </w:r>
-      <w:r>
-        <w:rPr>
-          <w:rFonts w:ascii="Times New Roman" w:hAnsi="Times New Roman" w:cs="Times New Roman"/>
-          <w:sz w:val="24"/>
-          <w:szCs w:val="24"/>
-        </w:rPr>
-        <w:t xml:space="preserve">, </w:t>
-      </w:r>
-      <w:r>
-        <w:rPr>
-          <w:rFonts w:ascii="Times New Roman" w:hAnsi="Times New Roman" w:cs="Times New Roman"/>
-          <w:sz w:val="24"/>
-          <w:szCs w:val="24"/>
-        </w:rPr>
-        <w:t xml:space="preserve">an algorithm will be developed to adjust operational parameters of the </w:t>
+        <w:t xml:space="preserve">COBS on a distribution circuit. </w:t>
+      </w:r>
+      <w:r>
+        <w:rPr>
+          <w:rFonts w:ascii="Times New Roman" w:hAnsi="Times New Roman" w:cs="Times New Roman"/>
+          <w:sz w:val="24"/>
+          <w:szCs w:val="24"/>
+        </w:rPr>
+        <w:t xml:space="preserve">The results from this tool could be used </w:t>
+      </w:r>
+      <w:r>
+        <w:rPr>
+          <w:rFonts w:ascii="Times New Roman" w:hAnsi="Times New Roman" w:cs="Times New Roman"/>
+          <w:sz w:val="24"/>
+          <w:szCs w:val="24"/>
+        </w:rPr>
+        <w:t xml:space="preserve">to adjust operational parameters of the COBS to optimize distribution </w:t>
       </w:r>
       <w:r>
         <w:rPr>
@@ -1393,7 +1482,23 @@
           <w:szCs w:val="24"/>
         </w:rPr>
         <w:lastRenderedPageBreak/>
-        <w:t xml:space="preserve">COBS to optimize distribution circuit performance. Together, these tools will </w:t>
+        <w:t>circuit performance. T</w:t>
+      </w:r>
+      <w:r>
+        <w:rPr>
+          <w:rFonts w:ascii="Times New Roman" w:hAnsi="Times New Roman" w:cs="Times New Roman"/>
+          <w:sz w:val="24"/>
+          <w:szCs w:val="24"/>
+        </w:rPr>
+        <w:t xml:space="preserve">hese tools </w:t>
+      </w:r>
+      <w:r>
+        <w:rPr>
+          <w:rFonts w:ascii="Times New Roman" w:hAnsi="Times New Roman" w:cs="Times New Roman"/>
+          <w:sz w:val="24"/>
+          <w:szCs w:val="24"/>
+        </w:rPr>
+        <w:t xml:space="preserve">will </w:t>
       </w:r>
       <w:r>
         <w:rPr>
@@ -1538,7 +1643,7 @@
                     </pic:cNvPicPr>
                   </pic:nvPicPr>
                   <pic:blipFill>
-                    <a:blip r:embed="rId8">
+                    <a:blip r:embed="rId5">
                       <a:extLst>
                         <a:ext uri="{28A0092B-C50C-407E-A947-70E740481C1C}">
                           <a14:useLocalDpi xmlns:a14="http://schemas.microsoft.com/office/drawing/2010/main" val="0"/>
@@ -1589,35 +1694,70 @@
           <w:rFonts w:ascii="Times New Roman" w:hAnsi="Times New Roman" w:cs="Times New Roman"/>
           <w:szCs w:val="24"/>
         </w:rPr>
-        <w:t xml:space="preserve">The peak hours span 5 hours (3-8pm). The figure on the right shows </w:t>
-      </w:r>
-      <w:r>
-        <w:rPr>
-          <w:rFonts w:ascii="Times New Roman" w:hAnsi="Times New Roman" w:cs="Times New Roman"/>
-          <w:szCs w:val="24"/>
-        </w:rPr>
-        <w:t xml:space="preserve">what </w:t>
-      </w:r>
-      <w:r>
-        <w:rPr>
-          <w:rFonts w:ascii="Times New Roman" w:hAnsi="Times New Roman" w:cs="Times New Roman"/>
-          <w:szCs w:val="24"/>
-        </w:rPr>
-        <w:t xml:space="preserve">AMI data seen by the utility </w:t>
-      </w:r>
-      <w:r>
-        <w:rPr>
-          <w:rFonts w:ascii="Times New Roman" w:hAnsi="Times New Roman" w:cs="Times New Roman"/>
-          <w:szCs w:val="24"/>
-        </w:rPr>
-        <w:t xml:space="preserve">may </w:t>
-      </w:r>
-      <w:r>
-        <w:rPr>
-          <w:rFonts w:ascii="Times New Roman" w:hAnsi="Times New Roman" w:cs="Times New Roman"/>
-          <w:szCs w:val="24"/>
-        </w:rPr>
-        <w:t>look like if all the load during the peak hours was powered by a battery</w:t>
+        <w:t xml:space="preserve">The peak </w:t>
+      </w:r>
+      <w:r>
+        <w:rPr>
+          <w:rFonts w:ascii="Times New Roman" w:hAnsi="Times New Roman" w:cs="Times New Roman"/>
+          <w:szCs w:val="24"/>
+        </w:rPr>
+        <w:t xml:space="preserve">demand rate </w:t>
+      </w:r>
+      <w:r>
+        <w:rPr>
+          <w:rFonts w:ascii="Times New Roman" w:hAnsi="Times New Roman" w:cs="Times New Roman"/>
+          <w:szCs w:val="24"/>
+        </w:rPr>
+        <w:t>span</w:t>
+      </w:r>
+      <w:r>
+        <w:rPr>
+          <w:rFonts w:ascii="Times New Roman" w:hAnsi="Times New Roman" w:cs="Times New Roman"/>
+          <w:szCs w:val="24"/>
+        </w:rPr>
+        <w:t>s</w:t>
+      </w:r>
+      <w:r>
+        <w:rPr>
+          <w:rFonts w:ascii="Times New Roman" w:hAnsi="Times New Roman" w:cs="Times New Roman"/>
+          <w:szCs w:val="24"/>
+        </w:rPr>
+        <w:t xml:space="preserve"> 5 hours (3-8pm). The right </w:t>
+      </w:r>
+      <w:r>
+        <w:rPr>
+          <w:rFonts w:ascii="Times New Roman" w:hAnsi="Times New Roman" w:cs="Times New Roman"/>
+          <w:szCs w:val="24"/>
+        </w:rPr>
+        <w:t xml:space="preserve">figure </w:t>
+      </w:r>
+      <w:r>
+        <w:rPr>
+          <w:rFonts w:ascii="Times New Roman" w:hAnsi="Times New Roman" w:cs="Times New Roman"/>
+          <w:szCs w:val="24"/>
+        </w:rPr>
+        <w:t>shows</w:t>
+      </w:r>
+      <w:r>
+        <w:rPr>
+          <w:rFonts w:ascii="Times New Roman" w:hAnsi="Times New Roman" w:cs="Times New Roman"/>
+          <w:szCs w:val="24"/>
+        </w:rPr>
+        <w:t xml:space="preserve"> theoretical</w:t>
+      </w:r>
+      <w:r>
+        <w:rPr>
+          <w:rFonts w:ascii="Times New Roman" w:hAnsi="Times New Roman" w:cs="Times New Roman"/>
+          <w:szCs w:val="24"/>
+        </w:rPr>
+        <w:t xml:space="preserve"> </w:t>
+      </w:r>
+      <w:r>
+        <w:rPr>
+          <w:rFonts w:ascii="Times New Roman" w:hAnsi="Times New Roman" w:cs="Times New Roman"/>
+          <w:szCs w:val="24"/>
+        </w:rPr>
+        <w:t>AMI data seen by the utility if all the load during the peak hours was powered by a battery</w:t>
       </w:r>
       <w:r>
         <w:rPr>
@@ -1794,7 +1934,31 @@
           <w:sz w:val="24"/>
           <w:szCs w:val="24"/>
         </w:rPr>
-        <w:t xml:space="preserve"> to fully leverage the COBS in a distribution system</w:t>
+        <w:t xml:space="preserve"> to fully leverage COBS </w:t>
+      </w:r>
+      <w:r>
+        <w:rPr>
+          <w:rFonts w:ascii="Times New Roman" w:hAnsi="Times New Roman" w:cs="Times New Roman"/>
+          <w:sz w:val="24"/>
+          <w:szCs w:val="24"/>
+        </w:rPr>
+        <w:t>o</w:t>
+      </w:r>
+      <w:r>
+        <w:rPr>
+          <w:rFonts w:ascii="Times New Roman" w:hAnsi="Times New Roman" w:cs="Times New Roman"/>
+          <w:sz w:val="24"/>
+          <w:szCs w:val="24"/>
+        </w:rPr>
+        <w:t xml:space="preserve">n a distribution </w:t>
+      </w:r>
+      <w:r>
+        <w:rPr>
+          <w:rFonts w:ascii="Times New Roman" w:hAnsi="Times New Roman" w:cs="Times New Roman"/>
+          <w:sz w:val="24"/>
+          <w:szCs w:val="24"/>
+        </w:rPr>
+        <w:t>circuit</w:t>
       </w:r>
       <w:r>
         <w:rPr>
@@ -1810,17 +1974,7 @@
           <w:sz w:val="24"/>
           <w:szCs w:val="24"/>
         </w:rPr>
-        <w:t xml:space="preserve"> This will ultimately allow utilities to maximize DER integration on their circuits, which will be necessary to achieve 100% renewabl</w:t>
-      </w:r>
-      <w:bookmarkStart w:id="1" w:name="_GoBack"/>
-      <w:bookmarkEnd w:id="1"/>
-      <w:r>
-        <w:rPr>
-          <w:rFonts w:ascii="Times New Roman" w:hAnsi="Times New Roman" w:cs="Times New Roman"/>
-          <w:sz w:val="24"/>
-          <w:szCs w:val="24"/>
-        </w:rPr>
-        <w:t>e resource dependability.</w:t>
+        <w:t xml:space="preserve"> This will ultimately allow utilities to maximize DER integration on their circuits, which will be necessary to achieve 100% renewable resource dependability.</w:t>
       </w:r>
       <w:r>
         <w:rPr>
@@ -2022,28 +2176,6 @@
               <w:szCs w:val="24"/>
             </w:rPr>
           </w:pPr>
-        </w:p>
-        <w:p>
-          <w:pPr>
-            <w:spacing w:after="0"/>
-            <w:jc w:val="both"/>
-            <w:rPr>
-              <w:rFonts w:ascii="Times New Roman" w:hAnsi="Times New Roman" w:cs="Times New Roman"/>
-              <w:b/>
-              <w:noProof/>
-              <w:sz w:val="24"/>
-              <w:szCs w:val="24"/>
-            </w:rPr>
-          </w:pPr>
-          <w:r>
-            <w:rPr>
-              <w:rFonts w:ascii="Times New Roman" w:hAnsi="Times New Roman" w:cs="Times New Roman"/>
-              <w:b/>
-              <w:sz w:val="24"/>
-              <w:szCs w:val="24"/>
-            </w:rPr>
-            <w:t>References</w:t>
-          </w:r>
         </w:p>
         <w:sdt>
           <w:sdtPr>
@@ -2079,10 +2211,9 @@
                 <w:rPr>
                   <w:rFonts w:ascii="Times New Roman" w:hAnsi="Times New Roman" w:cs="Times New Roman"/>
                   <w:b/>
-                  <w:sz w:val="24"/>
                   <w:szCs w:val="24"/>
                 </w:rPr>
-                <w:t>:</w:t>
+                <w:t>References:</w:t>
               </w:r>
               <w:r>
                 <w:rPr>
@@ -2510,50 +2641,6 @@
     </w:sectPr>
   </w:body>
 </w:document>
-</file>
-
-<file path=word/comments.xml><?xml version="1.0" encoding="utf-8"?>
-<w:comments xmlns:wpc="http://schemas.microsoft.com/office/word/2010/wordprocessingCanvas" xmlns:cx="http://schemas.microsoft.com/office/drawing/2014/chartex" xmlns:cx1="http://schemas.microsoft.com/office/drawing/2015/9/8/chartex" xmlns:cx2="http://schemas.microsoft.com/office/drawing/2015/10/21/chartex" xmlns:cx3="http://schemas.microsoft.com/office/drawing/2016/5/9/chartex" xmlns:cx4="http://schemas.microsoft.com/office/drawing/2016/5/10/chartex" xmlns:cx5="http://schemas.microsoft.com/office/drawing/2016/5/11/chartex" xmlns:cx6="http://schemas.microsoft.com/office/drawing/2016/5/12/chartex" xmlns:cx7="http://schemas.microsoft.com/office/drawing/2016/5/13/chartex" xmlns:cx8="http://schemas.microsoft.com/office/drawing/2016/5/14/chartex" xmlns:mc="http://schemas.openxmlformats.org/markup-compatibility/2006" xmlns:aink="http://schemas.microsoft.com/office/drawing/2016/ink" xmlns:am3d="http://schemas.microsoft.com/office/drawing/2017/model3d" xmlns:o="urn:schemas-microsoft-com:office:office" xmlns:r="http://schemas.openxmlformats.org/officeDocument/2006/relationships" xmlns:m="http://schemas.openxmlformats.org/officeDocument/2006/math" xmlns:v="urn:schemas-microsoft-com:vml" xmlns:wp14="http://schemas.microsoft.com/office/word/2010/wordprocessingDrawing" xmlns:wp="http://schemas.openxmlformats.org/drawingml/2006/wordprocessingDrawing" xmlns:w10="urn:schemas-microsoft-com:office:word" xmlns:w="http://schemas.openxmlformats.org/wordprocessingml/2006/main" xmlns:w14="http://schemas.microsoft.com/office/word/2010/wordml" xmlns:w15="http://schemas.microsoft.com/office/word/2012/wordml" xmlns:w16cid="http://schemas.microsoft.com/office/word/2016/wordml/cid" xmlns:w16se="http://schemas.microsoft.com/office/word/2015/wordml/symex" xmlns:wpg="http://schemas.microsoft.com/office/word/2010/wordprocessingGroup" xmlns:wpi="http://schemas.microsoft.com/office/word/2010/wordprocessingInk" xmlns:wne="http://schemas.microsoft.com/office/word/2006/wordml" xmlns:wps="http://schemas.microsoft.com/office/word/2010/wordprocessingShape" mc:Ignorable="w14 w15 w16se w16cid wp14">
-  <w:comment w:id="0" w:author="Carl Morgenstern (Student)" w:date="2018-09-11T19:05:00Z" w:initials="CM(">
-    <w:p>
-      <w:pPr>
-        <w:pStyle w:val="CommentText"/>
-      </w:pPr>
-      <w:r>
-        <w:rPr>
-          <w:rStyle w:val="CommentReference"/>
-        </w:rPr>
-        <w:annotationRef/>
-      </w:r>
-      <w:r>
-        <w:t>Do I need this</w:t>
-      </w:r>
-      <w:r>
-        <w:t>?</w:t>
-      </w:r>
-    </w:p>
-  </w:comment>
-</w:comments>
-</file>
-
-<file path=word/commentsExtended.xml><?xml version="1.0" encoding="utf-8"?>
-<w15:commentsEx xmlns:wpc="http://schemas.microsoft.com/office/word/2010/wordprocessingCanvas" xmlns:cx="http://schemas.microsoft.com/office/drawing/2014/chartex" xmlns:cx1="http://schemas.microsoft.com/office/drawing/2015/9/8/chartex" xmlns:cx2="http://schemas.microsoft.com/office/drawing/2015/10/21/chartex" xmlns:cx3="http://schemas.microsoft.com/office/drawing/2016/5/9/chartex" xmlns:cx4="http://schemas.microsoft.com/office/drawing/2016/5/10/chartex" xmlns:cx5="http://schemas.microsoft.com/office/drawing/2016/5/11/chartex" xmlns:cx6="http://schemas.microsoft.com/office/drawing/2016/5/12/chartex" xmlns:cx7="http://schemas.microsoft.com/office/drawing/2016/5/13/chartex" xmlns:cx8="http://schemas.microsoft.com/office/drawing/2016/5/14/chartex" xmlns:mc="http://schemas.openxmlformats.org/markup-compatibility/2006" xmlns:aink="http://schemas.microsoft.com/office/drawing/2016/ink" xmlns:am3d="http://schemas.microsoft.com/office/drawing/2017/model3d" xmlns:o="urn:schemas-microsoft-com:office:office" xmlns:r="http://schemas.openxmlformats.org/officeDocument/2006/relationships" xmlns:m="http://schemas.openxmlformats.org/officeDocument/2006/math" xmlns:v="urn:schemas-microsoft-com:vml" xmlns:wp14="http://schemas.microsoft.com/office/word/2010/wordprocessingDrawing" xmlns:wp="http://schemas.openxmlformats.org/drawingml/2006/wordprocessingDrawing" xmlns:w10="urn:schemas-microsoft-com:office:word" xmlns:w="http://schemas.openxmlformats.org/wordprocessingml/2006/main" xmlns:w14="http://schemas.microsoft.com/office/word/2010/wordml" xmlns:w15="http://schemas.microsoft.com/office/word/2012/wordml" xmlns:w16cid="http://schemas.microsoft.com/office/word/2016/wordml/cid" xmlns:w16se="http://schemas.microsoft.com/office/word/2015/wordml/symex" xmlns:wpg="http://schemas.microsoft.com/office/word/2010/wordprocessingGroup" xmlns:wpi="http://schemas.microsoft.com/office/word/2010/wordprocessingInk" xmlns:wne="http://schemas.microsoft.com/office/word/2006/wordml" xmlns:wps="http://schemas.microsoft.com/office/word/2010/wordprocessingShape" mc:Ignorable="w14 w15 w16se w16cid wp14">
-  <w15:commentEx w15:paraId="3D35C52D" w15:done="0"/>
-</w15:commentsEx>
-</file>
-
-<file path=word/commentsIds.xml><?xml version="1.0" encoding="utf-8"?>
-<w16cid:commentsIds xmlns:wpc="http://schemas.microsoft.com/office/word/2010/wordprocessingCanvas" xmlns:cx="http://schemas.microsoft.com/office/drawing/2014/chartex" xmlns:cx1="http://schemas.microsoft.com/office/drawing/2015/9/8/chartex" xmlns:cx2="http://schemas.microsoft.com/office/drawing/2015/10/21/chartex" xmlns:cx3="http://schemas.microsoft.com/office/drawing/2016/5/9/chartex" xmlns:cx4="http://schemas.microsoft.com/office/drawing/2016/5/10/chartex" xmlns:cx5="http://schemas.microsoft.com/office/drawing/2016/5/11/chartex" xmlns:cx6="http://schemas.microsoft.com/office/drawing/2016/5/12/chartex" xmlns:cx7="http://schemas.microsoft.com/office/drawing/2016/5/13/chartex" xmlns:cx8="http://schemas.microsoft.com/office/drawing/2016/5/14/chartex" xmlns:mc="http://schemas.openxmlformats.org/markup-compatibility/2006" xmlns:aink="http://schemas.microsoft.com/office/drawing/2016/ink" xmlns:am3d="http://schemas.microsoft.com/office/drawing/2017/model3d" xmlns:o="urn:schemas-microsoft-com:office:office" xmlns:r="http://schemas.openxmlformats.org/officeDocument/2006/relationships" xmlns:m="http://schemas.openxmlformats.org/officeDocument/2006/math" xmlns:v="urn:schemas-microsoft-com:vml" xmlns:wp14="http://schemas.microsoft.com/office/word/2010/wordprocessingDrawing" xmlns:wp="http://schemas.openxmlformats.org/drawingml/2006/wordprocessingDrawing" xmlns:w10="urn:schemas-microsoft-com:office:word" xmlns:w="http://schemas.openxmlformats.org/wordprocessingml/2006/main" xmlns:w14="http://schemas.microsoft.com/office/word/2010/wordml" xmlns:w15="http://schemas.microsoft.com/office/word/2012/wordml" xmlns:w16cid="http://schemas.microsoft.com/office/word/2016/wordml/cid" xmlns:w16se="http://schemas.microsoft.com/office/word/2015/wordml/symex" xmlns:wpg="http://schemas.microsoft.com/office/word/2010/wordprocessingGroup" xmlns:wpi="http://schemas.microsoft.com/office/word/2010/wordprocessingInk" xmlns:wne="http://schemas.microsoft.com/office/word/2006/wordml" xmlns:wps="http://schemas.microsoft.com/office/word/2010/wordprocessingShape" mc:Ignorable="w14 w15 w16se w16cid wp14">
-  <w16cid:commentId w16cid:paraId="3D35C52D" w16cid:durableId="1F429086"/>
-</w16cid:commentsIds>
-</file>
-
-<file path=word/people.xml><?xml version="1.0" encoding="utf-8"?>
-<w15:people xmlns:wpc="http://schemas.microsoft.com/office/word/2010/wordprocessingCanvas" xmlns:cx="http://schemas.microsoft.com/office/drawing/2014/chartex" xmlns:cx1="http://schemas.microsoft.com/office/drawing/2015/9/8/chartex" xmlns:cx2="http://schemas.microsoft.com/office/drawing/2015/10/21/chartex" xmlns:cx3="http://schemas.microsoft.com/office/drawing/2016/5/9/chartex" xmlns:cx4="http://schemas.microsoft.com/office/drawing/2016/5/10/chartex" xmlns:cx5="http://schemas.microsoft.com/office/drawing/2016/5/11/chartex" xmlns:cx6="http://schemas.microsoft.com/office/drawing/2016/5/12/chartex" xmlns:cx7="http://schemas.microsoft.com/office/drawing/2016/5/13/chartex" xmlns:cx8="http://schemas.microsoft.com/office/drawing/2016/5/14/chartex" xmlns:mc="http://schemas.openxmlformats.org/markup-compatibility/2006" xmlns:aink="http://schemas.microsoft.com/office/drawing/2016/ink" xmlns:am3d="http://schemas.microsoft.com/office/drawing/2017/model3d" xmlns:o="urn:schemas-microsoft-com:office:office" xmlns:r="http://schemas.openxmlformats.org/officeDocument/2006/relationships" xmlns:m="http://schemas.openxmlformats.org/officeDocument/2006/math" xmlns:v="urn:schemas-microsoft-com:vml" xmlns:wp14="http://schemas.microsoft.com/office/word/2010/wordprocessingDrawing" xmlns:wp="http://schemas.openxmlformats.org/drawingml/2006/wordprocessingDrawing" xmlns:w10="urn:schemas-microsoft-com:office:word" xmlns:w="http://schemas.openxmlformats.org/wordprocessingml/2006/main" xmlns:w14="http://schemas.microsoft.com/office/word/2010/wordml" xmlns:w15="http://schemas.microsoft.com/office/word/2012/wordml" xmlns:w16cid="http://schemas.microsoft.com/office/word/2016/wordml/cid" xmlns:w16se="http://schemas.microsoft.com/office/word/2015/wordml/symex" xmlns:wpg="http://schemas.microsoft.com/office/word/2010/wordprocessingGroup" xmlns:wpi="http://schemas.microsoft.com/office/word/2010/wordprocessingInk" xmlns:wne="http://schemas.microsoft.com/office/word/2006/wordml" xmlns:wps="http://schemas.microsoft.com/office/word/2010/wordprocessingShape" mc:Ignorable="w14 w15 w16se w16cid wp14">
-  <w15:person w15:author="Carl Morgenstern (Student)">
-    <w15:presenceInfo w15:providerId="None" w15:userId="Carl Morgenstern (Student)"/>
-  </w15:person>
-</w15:people>
 </file>
 
 <file path=word/styles.xml><?xml version="1.0" encoding="utf-8"?>
@@ -3509,7 +3596,7 @@
 </file>
 
 <file path=customXml/itemProps1.xml><?xml version="1.0" encoding="utf-8"?>
-<ds:datastoreItem xmlns:ds="http://schemas.openxmlformats.org/officeDocument/2006/customXml" ds:itemID="{5A019452-D4B8-462F-BA1F-63015D91F49A}">
+<ds:datastoreItem xmlns:ds="http://schemas.openxmlformats.org/officeDocument/2006/customXml" ds:itemID="{AAB4113E-5BFD-4C99-B86D-6C468B445AD7}">
   <ds:schemaRefs>
     <ds:schemaRef ds:uri="http://schemas.openxmlformats.org/officeDocument/2006/bibliography"/>
   </ds:schemaRefs>

</xml_diff>

<commit_message>
finished RP draft after Dr. Wengs questions feedback
</commit_message>
<xml_diff>
--- a/Morgenstern_GRFP_RP.docx
+++ b/Morgenstern_GRFP_RP.docx
@@ -60,31 +60,79 @@
           <w:sz w:val="24"/>
           <w:szCs w:val="24"/>
         </w:rPr>
-        <w:t xml:space="preserve">With laws in Hawaii and California requiring 100% renewable energy </w:t>
-      </w:r>
-      <w:r>
-        <w:rPr>
-          <w:rFonts w:ascii="Times New Roman" w:hAnsi="Times New Roman" w:cs="Times New Roman"/>
-          <w:sz w:val="24"/>
-          <w:szCs w:val="24"/>
-        </w:rPr>
-        <w:t xml:space="preserve">dependability </w:t>
-      </w:r>
-      <w:r>
-        <w:rPr>
-          <w:rFonts w:ascii="Times New Roman" w:hAnsi="Times New Roman" w:cs="Times New Roman"/>
-          <w:sz w:val="24"/>
-          <w:szCs w:val="24"/>
-        </w:rPr>
-        <w:t>in the next few decades</w:t>
-      </w:r>
-      <w:r>
-        <w:rPr>
-          <w:rFonts w:ascii="Times New Roman" w:hAnsi="Times New Roman" w:cs="Times New Roman"/>
-          <w:sz w:val="24"/>
-          <w:szCs w:val="24"/>
-        </w:rPr>
-        <w:t xml:space="preserve"> and other states passing laws requiring increases in DER </w:t>
+        <w:t xml:space="preserve">With </w:t>
+      </w:r>
+      <w:r>
+        <w:rPr>
+          <w:rFonts w:ascii="Times New Roman" w:hAnsi="Times New Roman" w:cs="Times New Roman"/>
+          <w:sz w:val="24"/>
+          <w:szCs w:val="24"/>
+        </w:rPr>
+        <w:t xml:space="preserve">states passing laws </w:t>
+      </w:r>
+      <w:r>
+        <w:rPr>
+          <w:rFonts w:ascii="Times New Roman" w:hAnsi="Times New Roman" w:cs="Times New Roman"/>
+          <w:sz w:val="24"/>
+          <w:szCs w:val="24"/>
+        </w:rPr>
+        <w:t>requiring an</w:t>
+      </w:r>
+      <w:r>
+        <w:rPr>
+          <w:rFonts w:ascii="Times New Roman" w:hAnsi="Times New Roman" w:cs="Times New Roman"/>
+          <w:sz w:val="24"/>
+          <w:szCs w:val="24"/>
+        </w:rPr>
+        <w:t xml:space="preserve"> </w:t>
+      </w:r>
+      <w:r>
+        <w:rPr>
+          <w:rFonts w:ascii="Times New Roman" w:hAnsi="Times New Roman" w:cs="Times New Roman"/>
+          <w:sz w:val="24"/>
+          <w:szCs w:val="24"/>
+        </w:rPr>
+        <w:t xml:space="preserve">significant </w:t>
+      </w:r>
+      <w:r>
+        <w:rPr>
+          <w:rFonts w:ascii="Times New Roman" w:hAnsi="Times New Roman" w:cs="Times New Roman"/>
+          <w:sz w:val="24"/>
+          <w:szCs w:val="24"/>
+        </w:rPr>
+        <w:t>increase</w:t>
+      </w:r>
+      <w:r>
+        <w:rPr>
+          <w:rFonts w:ascii="Times New Roman" w:hAnsi="Times New Roman" w:cs="Times New Roman"/>
+          <w:sz w:val="24"/>
+          <w:szCs w:val="24"/>
+        </w:rPr>
+        <w:t>s</w:t>
+      </w:r>
+      <w:r>
+        <w:rPr>
+          <w:rFonts w:ascii="Times New Roman" w:hAnsi="Times New Roman" w:cs="Times New Roman"/>
+          <w:sz w:val="24"/>
+          <w:szCs w:val="24"/>
+        </w:rPr>
+        <w:t xml:space="preserve"> </w:t>
+      </w:r>
+      <w:r>
+        <w:rPr>
+          <w:rFonts w:ascii="Times New Roman" w:hAnsi="Times New Roman" w:cs="Times New Roman"/>
+          <w:sz w:val="24"/>
+          <w:szCs w:val="24"/>
+        </w:rPr>
+        <w:t xml:space="preserve">of </w:t>
+      </w:r>
+      <w:r>
+        <w:rPr>
+          <w:rFonts w:ascii="Times New Roman" w:hAnsi="Times New Roman" w:cs="Times New Roman"/>
+          <w:sz w:val="24"/>
+          <w:szCs w:val="24"/>
+        </w:rPr>
+        <w:t xml:space="preserve">their dependability on DER </w:t>
       </w:r>
       <w:sdt>
         <w:sdtPr>
@@ -155,7 +203,7 @@
           <w:sz w:val="24"/>
           <w:szCs w:val="24"/>
         </w:rPr>
-        <w:t xml:space="preserve"> widespread use of distributed </w:t>
+        <w:t xml:space="preserve"> widespread use of </w:t>
       </w:r>
       <w:r>
         <w:rPr>
@@ -187,7 +235,15 @@
           <w:sz w:val="24"/>
           <w:szCs w:val="24"/>
         </w:rPr>
-        <w:t xml:space="preserve">their flexible operation </w:t>
+        <w:t xml:space="preserve">their </w:t>
+      </w:r>
+      <w:r>
+        <w:rPr>
+          <w:rFonts w:ascii="Times New Roman" w:hAnsi="Times New Roman" w:cs="Times New Roman"/>
+          <w:sz w:val="24"/>
+          <w:szCs w:val="24"/>
+        </w:rPr>
+        <w:t xml:space="preserve">flexible operation </w:t>
       </w:r>
       <w:r>
         <w:rPr>
@@ -203,7 +259,39 @@
           <w:sz w:val="24"/>
           <w:szCs w:val="24"/>
         </w:rPr>
-        <w:t xml:space="preserve"> increase DER penetration on a circuit</w:t>
+        <w:t xml:space="preserve"> manage variable energy generation and </w:t>
+      </w:r>
+      <w:r>
+        <w:rPr>
+          <w:rFonts w:ascii="Times New Roman" w:hAnsi="Times New Roman" w:cs="Times New Roman"/>
+          <w:sz w:val="24"/>
+          <w:szCs w:val="24"/>
+        </w:rPr>
+        <w:t>increase on</w:t>
+      </w:r>
+      <w:r>
+        <w:rPr>
+          <w:rFonts w:ascii="Times New Roman" w:hAnsi="Times New Roman" w:cs="Times New Roman"/>
+          <w:sz w:val="24"/>
+          <w:szCs w:val="24"/>
+        </w:rPr>
+        <w:t xml:space="preserve"> renewable generation capacity of</w:t>
+      </w:r>
+      <w:r>
+        <w:rPr>
+          <w:rFonts w:ascii="Times New Roman" w:hAnsi="Times New Roman" w:cs="Times New Roman"/>
+          <w:sz w:val="24"/>
+          <w:szCs w:val="24"/>
+        </w:rPr>
+        <w:t xml:space="preserve"> circuit</w:t>
+      </w:r>
+      <w:r>
+        <w:rPr>
+          <w:rFonts w:ascii="Times New Roman" w:hAnsi="Times New Roman" w:cs="Times New Roman"/>
+          <w:sz w:val="24"/>
+          <w:szCs w:val="24"/>
+        </w:rPr>
+        <w:t>s</w:t>
       </w:r>
       <w:r>
         <w:rPr>
@@ -598,7 +686,7 @@
           <w:sz w:val="24"/>
           <w:szCs w:val="24"/>
         </w:rPr>
-        <w:t xml:space="preserve"> that can be used by</w:t>
+        <w:t>,</w:t>
       </w:r>
       <w:r>
         <w:rPr>
@@ -614,47 +702,63 @@
           <w:sz w:val="24"/>
           <w:szCs w:val="24"/>
         </w:rPr>
-        <w:t>ne</w:t>
-      </w:r>
-      <w:r>
-        <w:rPr>
-          <w:rFonts w:ascii="Times New Roman" w:hAnsi="Times New Roman" w:cs="Times New Roman"/>
-          <w:sz w:val="24"/>
-          <w:szCs w:val="24"/>
-        </w:rPr>
-        <w:t xml:space="preserve">w software </w:t>
-      </w:r>
-      <w:r>
-        <w:rPr>
-          <w:rFonts w:ascii="Times New Roman" w:hAnsi="Times New Roman" w:cs="Times New Roman"/>
-          <w:sz w:val="24"/>
-          <w:szCs w:val="24"/>
-        </w:rPr>
-        <w:t>packages to</w:t>
-      </w:r>
-      <w:r>
-        <w:rPr>
-          <w:rFonts w:ascii="Times New Roman" w:hAnsi="Times New Roman" w:cs="Times New Roman"/>
-          <w:sz w:val="24"/>
-          <w:szCs w:val="24"/>
-        </w:rPr>
-        <w:t xml:space="preserve"> efficiently comp</w:t>
-      </w:r>
-      <w:r>
-        <w:rPr>
-          <w:rFonts w:ascii="Times New Roman" w:hAnsi="Times New Roman" w:cs="Times New Roman"/>
-          <w:sz w:val="24"/>
-          <w:szCs w:val="24"/>
-        </w:rPr>
-        <w:t>ute</w:t>
-      </w:r>
-      <w:r>
-        <w:rPr>
-          <w:rFonts w:ascii="Times New Roman" w:hAnsi="Times New Roman" w:cs="Times New Roman"/>
-          <w:sz w:val="24"/>
-          <w:szCs w:val="24"/>
-        </w:rPr>
-        <w:t xml:space="preserve"> power flow analysis</w:t>
+        <w:t>giv</w:t>
+      </w:r>
+      <w:r>
+        <w:rPr>
+          <w:rFonts w:ascii="Times New Roman" w:hAnsi="Times New Roman" w:cs="Times New Roman"/>
+          <w:sz w:val="24"/>
+          <w:szCs w:val="24"/>
+        </w:rPr>
+        <w:t>ing</w:t>
+      </w:r>
+      <w:r>
+        <w:rPr>
+          <w:rFonts w:ascii="Times New Roman" w:hAnsi="Times New Roman" w:cs="Times New Roman"/>
+          <w:sz w:val="24"/>
+          <w:szCs w:val="24"/>
+        </w:rPr>
+        <w:t xml:space="preserve"> </w:t>
+      </w:r>
+      <w:r>
+        <w:rPr>
+          <w:rFonts w:ascii="Times New Roman" w:hAnsi="Times New Roman" w:cs="Times New Roman"/>
+          <w:sz w:val="24"/>
+          <w:szCs w:val="24"/>
+        </w:rPr>
+        <w:t>utilities</w:t>
+      </w:r>
+      <w:r>
+        <w:rPr>
+          <w:rFonts w:ascii="Times New Roman" w:hAnsi="Times New Roman" w:cs="Times New Roman"/>
+          <w:sz w:val="24"/>
+          <w:szCs w:val="24"/>
+        </w:rPr>
+        <w:t xml:space="preserve"> the ability to </w:t>
+      </w:r>
+      <w:r>
+        <w:rPr>
+          <w:rFonts w:ascii="Times New Roman" w:hAnsi="Times New Roman" w:cs="Times New Roman"/>
+          <w:sz w:val="24"/>
+          <w:szCs w:val="24"/>
+        </w:rPr>
+        <w:t>monitor</w:t>
+      </w:r>
+      <w:r>
+        <w:rPr>
+          <w:rFonts w:ascii="Times New Roman" w:hAnsi="Times New Roman" w:cs="Times New Roman"/>
+          <w:sz w:val="24"/>
+          <w:szCs w:val="24"/>
+        </w:rPr>
+        <w:t xml:space="preserve"> their circuits</w:t>
+      </w:r>
+      <w:r>
+        <w:rPr>
+          <w:rFonts w:ascii="Times New Roman" w:hAnsi="Times New Roman" w:cs="Times New Roman"/>
+          <w:sz w:val="24"/>
+          <w:szCs w:val="24"/>
+        </w:rPr>
+        <w:t xml:space="preserve"> better than ever before</w:t>
       </w:r>
       <w:r>
         <w:rPr>
@@ -670,6 +774,46 @@
           <w:sz w:val="24"/>
           <w:szCs w:val="24"/>
         </w:rPr>
+        <w:t xml:space="preserve">Unfortunately, most utilities </w:t>
+      </w:r>
+      <w:r>
+        <w:rPr>
+          <w:rFonts w:ascii="Times New Roman" w:hAnsi="Times New Roman" w:cs="Times New Roman"/>
+          <w:sz w:val="24"/>
+          <w:szCs w:val="24"/>
+        </w:rPr>
+        <w:t>(if not all of them)</w:t>
+      </w:r>
+      <w:r>
+        <w:rPr>
+          <w:rFonts w:ascii="Times New Roman" w:hAnsi="Times New Roman" w:cs="Times New Roman"/>
+          <w:sz w:val="24"/>
+          <w:szCs w:val="24"/>
+        </w:rPr>
+        <w:t xml:space="preserve"> have been unable to fully leverage this new wealth of data</w:t>
+      </w:r>
+      <w:r>
+        <w:rPr>
+          <w:rFonts w:ascii="Times New Roman" w:hAnsi="Times New Roman" w:cs="Times New Roman"/>
+          <w:sz w:val="24"/>
+          <w:szCs w:val="24"/>
+        </w:rPr>
+        <w:t>.</w:t>
+      </w:r>
+      <w:r>
+        <w:rPr>
+          <w:rFonts w:ascii="Times New Roman" w:hAnsi="Times New Roman" w:cs="Times New Roman"/>
+          <w:sz w:val="24"/>
+          <w:szCs w:val="24"/>
+        </w:rPr>
+        <w:t xml:space="preserve"> </w:t>
+      </w:r>
+      <w:r>
+        <w:rPr>
+          <w:rFonts w:ascii="Times New Roman" w:hAnsi="Times New Roman" w:cs="Times New Roman"/>
+          <w:sz w:val="24"/>
+          <w:szCs w:val="24"/>
+        </w:rPr>
         <w:t>This</w:t>
       </w:r>
       <w:r>
@@ -678,7 +822,143 @@
           <w:sz w:val="24"/>
           <w:szCs w:val="24"/>
         </w:rPr>
-        <w:t xml:space="preserve"> proposal will leverage both the technology and theory of the new tools to accurately identify and assess the impact COBS have on the distribution system</w:t>
+        <w:t xml:space="preserve"> proposal will </w:t>
+      </w:r>
+      <w:r>
+        <w:rPr>
+          <w:rFonts w:ascii="Times New Roman" w:hAnsi="Times New Roman" w:cs="Times New Roman"/>
+          <w:sz w:val="24"/>
+          <w:szCs w:val="24"/>
+        </w:rPr>
+        <w:t>combine</w:t>
+      </w:r>
+      <w:r>
+        <w:rPr>
+          <w:rFonts w:ascii="Times New Roman" w:hAnsi="Times New Roman" w:cs="Times New Roman"/>
+          <w:sz w:val="24"/>
+          <w:szCs w:val="24"/>
+        </w:rPr>
+        <w:t xml:space="preserve"> </w:t>
+      </w:r>
+      <w:r>
+        <w:rPr>
+          <w:rFonts w:ascii="Times New Roman" w:hAnsi="Times New Roman" w:cs="Times New Roman"/>
+          <w:sz w:val="24"/>
+          <w:szCs w:val="24"/>
+        </w:rPr>
+        <w:t>modern techniques and new t</w:t>
+      </w:r>
+      <w:r>
+        <w:rPr>
+          <w:rFonts w:ascii="Times New Roman" w:hAnsi="Times New Roman" w:cs="Times New Roman"/>
+          <w:sz w:val="24"/>
+          <w:szCs w:val="24"/>
+        </w:rPr>
+        <w:t>echnology</w:t>
+      </w:r>
+      <w:r>
+        <w:rPr>
+          <w:rFonts w:ascii="Times New Roman" w:hAnsi="Times New Roman" w:cs="Times New Roman"/>
+          <w:sz w:val="24"/>
+          <w:szCs w:val="24"/>
+        </w:rPr>
+        <w:t xml:space="preserve"> to use </w:t>
+      </w:r>
+      <w:r>
+        <w:rPr>
+          <w:rFonts w:ascii="Times New Roman" w:hAnsi="Times New Roman" w:cs="Times New Roman"/>
+          <w:sz w:val="24"/>
+          <w:szCs w:val="24"/>
+        </w:rPr>
+        <w:t>accessible</w:t>
+      </w:r>
+      <w:r>
+        <w:rPr>
+          <w:rFonts w:ascii="Times New Roman" w:hAnsi="Times New Roman" w:cs="Times New Roman"/>
+          <w:sz w:val="24"/>
+          <w:szCs w:val="24"/>
+        </w:rPr>
+        <w:t xml:space="preserve"> utility data</w:t>
+      </w:r>
+      <w:r>
+        <w:rPr>
+          <w:rFonts w:ascii="Times New Roman" w:hAnsi="Times New Roman" w:cs="Times New Roman"/>
+          <w:sz w:val="24"/>
+          <w:szCs w:val="24"/>
+        </w:rPr>
+        <w:t xml:space="preserve"> to </w:t>
+      </w:r>
+      <w:r>
+        <w:rPr>
+          <w:rFonts w:ascii="Times New Roman" w:hAnsi="Times New Roman" w:cs="Times New Roman"/>
+          <w:sz w:val="24"/>
+          <w:szCs w:val="24"/>
+        </w:rPr>
+        <w:t>accurately</w:t>
+      </w:r>
+      <w:r>
+        <w:rPr>
+          <w:rFonts w:ascii="Times New Roman" w:hAnsi="Times New Roman" w:cs="Times New Roman"/>
+          <w:sz w:val="24"/>
+          <w:szCs w:val="24"/>
+        </w:rPr>
+        <w:t xml:space="preserve"> identify </w:t>
+      </w:r>
+      <w:r>
+        <w:rPr>
+          <w:rFonts w:ascii="Times New Roman" w:hAnsi="Times New Roman" w:cs="Times New Roman"/>
+          <w:sz w:val="24"/>
+          <w:szCs w:val="24"/>
+        </w:rPr>
+        <w:t xml:space="preserve">COBS locations, extract their physical and operational parameters, </w:t>
+      </w:r>
+      <w:r>
+        <w:rPr>
+          <w:rFonts w:ascii="Times New Roman" w:hAnsi="Times New Roman" w:cs="Times New Roman"/>
+          <w:sz w:val="24"/>
+          <w:szCs w:val="24"/>
+        </w:rPr>
+        <w:t>and assess the</w:t>
+      </w:r>
+      <w:r>
+        <w:rPr>
+          <w:rFonts w:ascii="Times New Roman" w:hAnsi="Times New Roman" w:cs="Times New Roman"/>
+          <w:sz w:val="24"/>
+          <w:szCs w:val="24"/>
+        </w:rPr>
+        <w:t>ir</w:t>
+      </w:r>
+      <w:r>
+        <w:rPr>
+          <w:rFonts w:ascii="Times New Roman" w:hAnsi="Times New Roman" w:cs="Times New Roman"/>
+          <w:sz w:val="24"/>
+          <w:szCs w:val="24"/>
+        </w:rPr>
+        <w:t xml:space="preserve"> impact on </w:t>
+      </w:r>
+      <w:r>
+        <w:rPr>
+          <w:rFonts w:ascii="Times New Roman" w:hAnsi="Times New Roman" w:cs="Times New Roman"/>
+          <w:sz w:val="24"/>
+          <w:szCs w:val="24"/>
+        </w:rPr>
+        <w:t>a</w:t>
+      </w:r>
+      <w:r>
+        <w:rPr>
+          <w:rFonts w:ascii="Times New Roman" w:hAnsi="Times New Roman" w:cs="Times New Roman"/>
+          <w:sz w:val="24"/>
+          <w:szCs w:val="24"/>
+        </w:rPr>
+        <w:t xml:space="preserve"> distribution </w:t>
+      </w:r>
+      <w:r>
+        <w:rPr>
+          <w:rFonts w:ascii="Times New Roman" w:hAnsi="Times New Roman" w:cs="Times New Roman"/>
+          <w:sz w:val="24"/>
+          <w:szCs w:val="24"/>
+        </w:rPr>
+        <w:t>circuit</w:t>
       </w:r>
       <w:r>
         <w:rPr>
@@ -758,7 +1038,15 @@
           <w:sz w:val="24"/>
           <w:szCs w:val="24"/>
         </w:rPr>
-        <w:t>into machine learning algorithms with</w:t>
+        <w:t>into</w:t>
+      </w:r>
+      <w:r>
+        <w:rPr>
+          <w:rFonts w:ascii="Times New Roman" w:hAnsi="Times New Roman" w:cs="Times New Roman"/>
+          <w:sz w:val="24"/>
+          <w:szCs w:val="24"/>
+        </w:rPr>
+        <w:t xml:space="preserve"> machine learning algorithms with</w:t>
       </w:r>
       <w:r>
         <w:rPr>
@@ -771,7 +1059,7 @@
     </w:p>
     <w:p>
       <w:pPr>
-        <w:spacing w:after="0"/>
+        <w:spacing w:after="60"/>
         <w:ind w:firstLine="720"/>
         <w:jc w:val="both"/>
         <w:rPr>
@@ -820,6 +1108,14 @@
           <w:szCs w:val="24"/>
         </w:rPr>
         <w:t>identification</w:t>
+      </w:r>
+      <w:r>
+        <w:rPr>
+          <w:rFonts w:ascii="Times New Roman" w:hAnsi="Times New Roman" w:cs="Times New Roman"/>
+          <w:sz w:val="24"/>
+          <w:szCs w:val="24"/>
+        </w:rPr>
+        <w:t xml:space="preserve"> completed by ASU</w:t>
       </w:r>
       <w:r>
         <w:rPr>
@@ -889,7 +1185,119 @@
           <w:sz w:val="24"/>
           <w:szCs w:val="24"/>
         </w:rPr>
-        <w:t xml:space="preserve"> by implementing the extraction and operation of COBS. Not only will it identify the locations of the COBS, but operational and physical parameters can be extracted such as battery size, discharge rate, normal operational function (back-up power or peak shaving), normal charging time, charging rate, and even the current state-of-charge (SOC)</w:t>
+        <w:t xml:space="preserve">. </w:t>
+      </w:r>
+      <w:r>
+        <w:rPr>
+          <w:rFonts w:ascii="Times New Roman" w:hAnsi="Times New Roman" w:cs="Times New Roman"/>
+          <w:sz w:val="24"/>
+          <w:szCs w:val="24"/>
+        </w:rPr>
+        <w:t>Once a</w:t>
+      </w:r>
+      <w:r>
+        <w:rPr>
+          <w:rFonts w:ascii="Times New Roman" w:hAnsi="Times New Roman" w:cs="Times New Roman"/>
+          <w:sz w:val="24"/>
+          <w:szCs w:val="24"/>
+        </w:rPr>
+        <w:t xml:space="preserve"> COBS</w:t>
+      </w:r>
+      <w:r>
+        <w:rPr>
+          <w:rFonts w:ascii="Times New Roman" w:hAnsi="Times New Roman" w:cs="Times New Roman"/>
+          <w:sz w:val="24"/>
+          <w:szCs w:val="24"/>
+        </w:rPr>
+        <w:t xml:space="preserve"> has been identified</w:t>
+      </w:r>
+      <w:r>
+        <w:rPr>
+          <w:rFonts w:ascii="Times New Roman" w:hAnsi="Times New Roman" w:cs="Times New Roman"/>
+          <w:sz w:val="24"/>
+          <w:szCs w:val="24"/>
+        </w:rPr>
+        <w:t xml:space="preserve">, operational and physical parameters </w:t>
+      </w:r>
+      <w:r>
+        <w:rPr>
+          <w:rFonts w:ascii="Times New Roman" w:hAnsi="Times New Roman" w:cs="Times New Roman"/>
+          <w:sz w:val="24"/>
+          <w:szCs w:val="24"/>
+        </w:rPr>
+        <w:t>could</w:t>
+      </w:r>
+      <w:r>
+        <w:rPr>
+          <w:rFonts w:ascii="Times New Roman" w:hAnsi="Times New Roman" w:cs="Times New Roman"/>
+          <w:sz w:val="24"/>
+          <w:szCs w:val="24"/>
+        </w:rPr>
+        <w:t xml:space="preserve"> be extracted such as battery size, discharge </w:t>
+      </w:r>
+      <w:r>
+        <w:rPr>
+          <w:rFonts w:ascii="Times New Roman" w:hAnsi="Times New Roman" w:cs="Times New Roman"/>
+          <w:sz w:val="24"/>
+          <w:szCs w:val="24"/>
+        </w:rPr>
+        <w:t xml:space="preserve">and charging </w:t>
+      </w:r>
+      <w:r>
+        <w:rPr>
+          <w:rFonts w:ascii="Times New Roman" w:hAnsi="Times New Roman" w:cs="Times New Roman"/>
+          <w:sz w:val="24"/>
+          <w:szCs w:val="24"/>
+        </w:rPr>
+        <w:t xml:space="preserve">rate, normal operational function, </w:t>
+      </w:r>
+      <w:r>
+        <w:rPr>
+          <w:rFonts w:ascii="Times New Roman" w:hAnsi="Times New Roman" w:cs="Times New Roman"/>
+          <w:sz w:val="24"/>
+          <w:szCs w:val="24"/>
+        </w:rPr>
+        <w:t xml:space="preserve">starting </w:t>
+      </w:r>
+      <w:r>
+        <w:rPr>
+          <w:rFonts w:ascii="Times New Roman" w:hAnsi="Times New Roman" w:cs="Times New Roman"/>
+          <w:sz w:val="24"/>
+          <w:szCs w:val="24"/>
+        </w:rPr>
+        <w:t>charg</w:t>
+      </w:r>
+      <w:r>
+        <w:rPr>
+          <w:rFonts w:ascii="Times New Roman" w:hAnsi="Times New Roman" w:cs="Times New Roman"/>
+          <w:sz w:val="24"/>
+          <w:szCs w:val="24"/>
+        </w:rPr>
+        <w:t>e</w:t>
+      </w:r>
+      <w:r>
+        <w:rPr>
+          <w:rFonts w:ascii="Times New Roman" w:hAnsi="Times New Roman" w:cs="Times New Roman"/>
+          <w:sz w:val="24"/>
+          <w:szCs w:val="24"/>
+        </w:rPr>
+        <w:t xml:space="preserve"> time, and </w:t>
+      </w:r>
+      <w:r>
+        <w:rPr>
+          <w:rFonts w:ascii="Times New Roman" w:hAnsi="Times New Roman" w:cs="Times New Roman"/>
+          <w:sz w:val="24"/>
+          <w:szCs w:val="24"/>
+        </w:rPr>
+        <w:t xml:space="preserve">potentially </w:t>
+      </w:r>
+      <w:r>
+        <w:rPr>
+          <w:rFonts w:ascii="Times New Roman" w:hAnsi="Times New Roman" w:cs="Times New Roman"/>
+          <w:sz w:val="24"/>
+          <w:szCs w:val="24"/>
+        </w:rPr>
+        <w:t>even the current state-of-charge (SOC)</w:t>
       </w:r>
       <w:r>
         <w:rPr>
@@ -905,38 +1313,6 @@
           <w:sz w:val="24"/>
           <w:szCs w:val="24"/>
         </w:rPr>
-        <w:t xml:space="preserve"> First, I will use battery control algorithms on </w:t>
-      </w:r>
-      <w:r>
-        <w:rPr>
-          <w:rFonts w:ascii="Times New Roman" w:hAnsi="Times New Roman" w:cs="Times New Roman"/>
-          <w:sz w:val="24"/>
-          <w:szCs w:val="24"/>
-        </w:rPr>
-        <w:t xml:space="preserve">a database of </w:t>
-      </w:r>
-      <w:r>
-        <w:rPr>
-          <w:rFonts w:ascii="Times New Roman" w:hAnsi="Times New Roman" w:cs="Times New Roman"/>
-          <w:sz w:val="24"/>
-          <w:szCs w:val="24"/>
-        </w:rPr>
-        <w:t xml:space="preserve">utility smart meter data to generate a wide variety of </w:t>
-      </w:r>
-      <w:r>
-        <w:rPr>
-          <w:rFonts w:ascii="Times New Roman" w:hAnsi="Times New Roman" w:cs="Times New Roman"/>
-          <w:sz w:val="24"/>
-          <w:szCs w:val="24"/>
-        </w:rPr>
-        <w:t>data representing different sizes and operations of COBS.</w:t>
-      </w:r>
-      <w:r>
-        <w:rPr>
-          <w:rFonts w:ascii="Times New Roman" w:hAnsi="Times New Roman" w:cs="Times New Roman"/>
-          <w:sz w:val="24"/>
-          <w:szCs w:val="24"/>
-        </w:rPr>
         <w:t xml:space="preserve"> </w:t>
       </w:r>
       <w:r>
@@ -945,15 +1321,191 @@
           <w:sz w:val="24"/>
           <w:szCs w:val="24"/>
         </w:rPr>
-        <w:t>This is necessary because of the lack of COBS being used</w:t>
-      </w:r>
-      <w:r>
-        <w:rPr>
-          <w:rFonts w:ascii="Times New Roman" w:hAnsi="Times New Roman" w:cs="Times New Roman"/>
-          <w:sz w:val="24"/>
-          <w:szCs w:val="24"/>
-        </w:rPr>
-        <w:t xml:space="preserve"> today</w:t>
+        <w:t xml:space="preserve">Figure 1 </w:t>
+      </w:r>
+      <w:r>
+        <w:rPr>
+          <w:rFonts w:ascii="Times New Roman" w:hAnsi="Times New Roman" w:cs="Times New Roman"/>
+          <w:sz w:val="24"/>
+          <w:szCs w:val="24"/>
+        </w:rPr>
+        <w:t xml:space="preserve">displays </w:t>
+      </w:r>
+      <w:r>
+        <w:rPr>
+          <w:rFonts w:ascii="Times New Roman" w:hAnsi="Times New Roman" w:cs="Times New Roman"/>
+          <w:sz w:val="24"/>
+          <w:szCs w:val="24"/>
+        </w:rPr>
+        <w:t>a theoretical</w:t>
+      </w:r>
+      <w:r>
+        <w:rPr>
+          <w:rFonts w:ascii="Times New Roman" w:hAnsi="Times New Roman" w:cs="Times New Roman"/>
+          <w:sz w:val="24"/>
+          <w:szCs w:val="24"/>
+        </w:rPr>
+        <w:t xml:space="preserve"> </w:t>
+      </w:r>
+      <w:r>
+        <w:rPr>
+          <w:rFonts w:ascii="Times New Roman" w:hAnsi="Times New Roman" w:cs="Times New Roman"/>
+          <w:sz w:val="24"/>
+          <w:szCs w:val="24"/>
+        </w:rPr>
+        <w:t>example</w:t>
+      </w:r>
+      <w:r>
+        <w:rPr>
+          <w:rFonts w:ascii="Times New Roman" w:hAnsi="Times New Roman" w:cs="Times New Roman"/>
+          <w:sz w:val="24"/>
+          <w:szCs w:val="24"/>
+        </w:rPr>
+        <w:t xml:space="preserve"> </w:t>
+      </w:r>
+      <w:r>
+        <w:rPr>
+          <w:rFonts w:ascii="Times New Roman" w:hAnsi="Times New Roman" w:cs="Times New Roman"/>
+          <w:sz w:val="24"/>
+          <w:szCs w:val="24"/>
+        </w:rPr>
+        <w:t>of a</w:t>
+      </w:r>
+      <w:r>
+        <w:rPr>
+          <w:rFonts w:ascii="Times New Roman" w:hAnsi="Times New Roman" w:cs="Times New Roman"/>
+          <w:sz w:val="24"/>
+          <w:szCs w:val="24"/>
+        </w:rPr>
+        <w:t xml:space="preserve"> COBS </w:t>
+      </w:r>
+      <w:r>
+        <w:rPr>
+          <w:rFonts w:ascii="Times New Roman" w:hAnsi="Times New Roman" w:cs="Times New Roman"/>
+          <w:sz w:val="24"/>
+          <w:szCs w:val="24"/>
+        </w:rPr>
+        <w:t xml:space="preserve">altering </w:t>
+      </w:r>
+      <w:r>
+        <w:rPr>
+          <w:rFonts w:ascii="Times New Roman" w:hAnsi="Times New Roman" w:cs="Times New Roman"/>
+          <w:sz w:val="24"/>
+          <w:szCs w:val="24"/>
+        </w:rPr>
+        <w:t xml:space="preserve">a load profile </w:t>
+      </w:r>
+      <w:r>
+        <w:rPr>
+          <w:rFonts w:ascii="Times New Roman" w:hAnsi="Times New Roman" w:cs="Times New Roman"/>
+          <w:sz w:val="24"/>
+          <w:szCs w:val="24"/>
+        </w:rPr>
+        <w:t>by shifting the peak load</w:t>
+      </w:r>
+      <w:r>
+        <w:rPr>
+          <w:rFonts w:ascii="Times New Roman" w:hAnsi="Times New Roman" w:cs="Times New Roman"/>
+          <w:sz w:val="24"/>
+          <w:szCs w:val="24"/>
+        </w:rPr>
+        <w:t>.</w:t>
+      </w:r>
+      <w:r>
+        <w:rPr>
+          <w:rFonts w:ascii="Times New Roman" w:hAnsi="Times New Roman" w:cs="Times New Roman"/>
+          <w:sz w:val="24"/>
+          <w:szCs w:val="24"/>
+        </w:rPr>
+        <w:t xml:space="preserve"> </w:t>
+      </w:r>
+      <w:r>
+        <w:rPr>
+          <w:rFonts w:ascii="Times New Roman" w:hAnsi="Times New Roman" w:cs="Times New Roman"/>
+          <w:sz w:val="24"/>
+          <w:szCs w:val="24"/>
+        </w:rPr>
+        <w:t xml:space="preserve">In this </w:t>
+      </w:r>
+      <w:r>
+        <w:rPr>
+          <w:rFonts w:ascii="Times New Roman" w:hAnsi="Times New Roman" w:cs="Times New Roman"/>
+          <w:sz w:val="24"/>
+          <w:szCs w:val="24"/>
+        </w:rPr>
+        <w:t xml:space="preserve">ideal </w:t>
+      </w:r>
+      <w:r>
+        <w:rPr>
+          <w:rFonts w:ascii="Times New Roman" w:hAnsi="Times New Roman" w:cs="Times New Roman"/>
+          <w:sz w:val="24"/>
+          <w:szCs w:val="24"/>
+        </w:rPr>
+        <w:t>case</w:t>
+      </w:r>
+      <w:r>
+        <w:rPr>
+          <w:rFonts w:ascii="Times New Roman" w:hAnsi="Times New Roman" w:cs="Times New Roman"/>
+          <w:sz w:val="24"/>
+          <w:szCs w:val="24"/>
+        </w:rPr>
+        <w:t>,</w:t>
+      </w:r>
+      <w:r>
+        <w:rPr>
+          <w:rFonts w:ascii="Times New Roman" w:hAnsi="Times New Roman" w:cs="Times New Roman"/>
+          <w:sz w:val="24"/>
+          <w:szCs w:val="24"/>
+        </w:rPr>
+        <w:t xml:space="preserve"> it</w:t>
+      </w:r>
+      <w:r>
+        <w:rPr>
+          <w:rFonts w:ascii="Times New Roman" w:hAnsi="Times New Roman" w:cs="Times New Roman"/>
+          <w:sz w:val="24"/>
+          <w:szCs w:val="24"/>
+        </w:rPr>
+        <w:t xml:space="preserve"> </w:t>
+      </w:r>
+      <w:r>
+        <w:rPr>
+          <w:rFonts w:ascii="Times New Roman" w:hAnsi="Times New Roman" w:cs="Times New Roman"/>
+          <w:sz w:val="24"/>
+          <w:szCs w:val="24"/>
+        </w:rPr>
+        <w:t>would be</w:t>
+      </w:r>
+      <w:r>
+        <w:rPr>
+          <w:rFonts w:ascii="Times New Roman" w:hAnsi="Times New Roman" w:cs="Times New Roman"/>
+          <w:sz w:val="24"/>
+          <w:szCs w:val="24"/>
+        </w:rPr>
+        <w:t xml:space="preserve"> straightforward to design a program to </w:t>
+      </w:r>
+      <w:r>
+        <w:rPr>
+          <w:rFonts w:ascii="Times New Roman" w:hAnsi="Times New Roman" w:cs="Times New Roman"/>
+          <w:sz w:val="24"/>
+          <w:szCs w:val="24"/>
+        </w:rPr>
+        <w:t xml:space="preserve">identify </w:t>
+      </w:r>
+      <w:r>
+        <w:rPr>
+          <w:rFonts w:ascii="Times New Roman" w:hAnsi="Times New Roman" w:cs="Times New Roman"/>
+          <w:sz w:val="24"/>
+          <w:szCs w:val="24"/>
+        </w:rPr>
+        <w:t>the</w:t>
+      </w:r>
+      <w:r>
+        <w:rPr>
+          <w:rFonts w:ascii="Times New Roman" w:hAnsi="Times New Roman" w:cs="Times New Roman"/>
+          <w:sz w:val="24"/>
+          <w:szCs w:val="24"/>
+        </w:rPr>
+        <w:t xml:space="preserve"> COBS</w:t>
       </w:r>
       <w:r>
         <w:rPr>
@@ -969,47 +1521,7 @@
           <w:sz w:val="24"/>
           <w:szCs w:val="24"/>
         </w:rPr>
-        <w:t xml:space="preserve">Second, </w:t>
-      </w:r>
-      <w:r>
-        <w:rPr>
-          <w:rFonts w:ascii="Times New Roman" w:hAnsi="Times New Roman" w:cs="Times New Roman"/>
-          <w:sz w:val="24"/>
-          <w:szCs w:val="24"/>
-        </w:rPr>
-        <w:t xml:space="preserve">I will use probabilistic graphical models to </w:t>
-      </w:r>
-      <w:r>
-        <w:rPr>
-          <w:rFonts w:ascii="Times New Roman" w:hAnsi="Times New Roman" w:cs="Times New Roman"/>
-          <w:sz w:val="24"/>
-          <w:szCs w:val="24"/>
-        </w:rPr>
-        <w:t xml:space="preserve">guide </w:t>
-      </w:r>
-      <w:r>
-        <w:rPr>
-          <w:rFonts w:ascii="Times New Roman" w:hAnsi="Times New Roman" w:cs="Times New Roman"/>
-          <w:sz w:val="24"/>
-          <w:szCs w:val="24"/>
-        </w:rPr>
-        <w:t>develop</w:t>
-      </w:r>
-      <w:r>
-        <w:rPr>
-          <w:rFonts w:ascii="Times New Roman" w:hAnsi="Times New Roman" w:cs="Times New Roman"/>
-          <w:sz w:val="24"/>
-          <w:szCs w:val="24"/>
-        </w:rPr>
-        <w:t>ment of a</w:t>
-      </w:r>
-      <w:r>
-        <w:rPr>
-          <w:rFonts w:ascii="Times New Roman" w:hAnsi="Times New Roman" w:cs="Times New Roman"/>
-          <w:sz w:val="24"/>
-          <w:szCs w:val="24"/>
-        </w:rPr>
-        <w:t xml:space="preserve"> computationally efficient</w:t>
+        <w:t>However,</w:t>
       </w:r>
       <w:r>
         <w:rPr>
@@ -1025,15 +1537,31 @@
           <w:sz w:val="24"/>
           <w:szCs w:val="24"/>
         </w:rPr>
-        <w:t xml:space="preserve">data-driven </w:t>
-      </w:r>
-      <w:r>
-        <w:rPr>
-          <w:rFonts w:ascii="Times New Roman" w:hAnsi="Times New Roman" w:cs="Times New Roman"/>
-          <w:sz w:val="24"/>
-          <w:szCs w:val="24"/>
-        </w:rPr>
-        <w:t>framework for COBS identification and parameter extraction.</w:t>
+        <w:t>it would be nearly impossible for an engineer to de</w:t>
+      </w:r>
+      <w:r>
+        <w:rPr>
+          <w:rFonts w:ascii="Times New Roman" w:hAnsi="Times New Roman" w:cs="Times New Roman"/>
+          <w:sz w:val="24"/>
+          <w:szCs w:val="24"/>
+        </w:rPr>
+        <w:t xml:space="preserve">termine the constraints that can accurately </w:t>
+      </w:r>
+      <w:r>
+        <w:rPr>
+          <w:rFonts w:ascii="Times New Roman" w:hAnsi="Times New Roman" w:cs="Times New Roman"/>
+          <w:sz w:val="24"/>
+          <w:szCs w:val="24"/>
+        </w:rPr>
+        <w:t xml:space="preserve">account for all the possibilities of </w:t>
+      </w:r>
+      <w:r>
+        <w:rPr>
+          <w:rFonts w:ascii="Times New Roman" w:hAnsi="Times New Roman" w:cs="Times New Roman"/>
+          <w:sz w:val="24"/>
+          <w:szCs w:val="24"/>
+        </w:rPr>
+        <w:t>customer load patterns</w:t>
       </w:r>
       <w:r>
         <w:rPr>
@@ -1049,151 +1577,15 @@
           <w:sz w:val="24"/>
           <w:szCs w:val="24"/>
         </w:rPr>
-        <w:t>Specifically,</w:t>
-      </w:r>
-      <w:r>
-        <w:rPr>
-          <w:rFonts w:ascii="Times New Roman" w:hAnsi="Times New Roman" w:cs="Times New Roman"/>
-          <w:sz w:val="24"/>
-          <w:szCs w:val="24"/>
-        </w:rPr>
-        <w:t xml:space="preserve"> a supervised machine learning algorithm </w:t>
-      </w:r>
-      <w:r>
-        <w:rPr>
-          <w:rFonts w:ascii="Times New Roman" w:hAnsi="Times New Roman" w:cs="Times New Roman"/>
-          <w:sz w:val="24"/>
-          <w:szCs w:val="24"/>
-        </w:rPr>
-        <w:t>capable of using</w:t>
-      </w:r>
-      <w:r>
-        <w:rPr>
-          <w:rFonts w:ascii="Times New Roman" w:hAnsi="Times New Roman" w:cs="Times New Roman"/>
-          <w:sz w:val="24"/>
-          <w:szCs w:val="24"/>
-        </w:rPr>
-        <w:t xml:space="preserve"> heterogenous data types (historical smart meter data, expected PV generation at a customer</w:t>
-      </w:r>
-      <w:r>
-        <w:rPr>
-          <w:rFonts w:ascii="Times New Roman" w:hAnsi="Times New Roman" w:cs="Times New Roman"/>
-          <w:sz w:val="24"/>
-          <w:szCs w:val="24"/>
-        </w:rPr>
-        <w:t>’s</w:t>
-      </w:r>
-      <w:r>
-        <w:rPr>
-          <w:rFonts w:ascii="Times New Roman" w:hAnsi="Times New Roman" w:cs="Times New Roman"/>
-          <w:sz w:val="24"/>
-          <w:szCs w:val="24"/>
-        </w:rPr>
-        <w:t xml:space="preserve"> location</w:t>
-      </w:r>
-      <w:r>
-        <w:rPr>
-          <w:rFonts w:ascii="Times New Roman" w:hAnsi="Times New Roman" w:cs="Times New Roman"/>
-          <w:sz w:val="24"/>
-          <w:szCs w:val="24"/>
-        </w:rPr>
-        <w:t xml:space="preserve">, </w:t>
-      </w:r>
-      <w:r>
-        <w:rPr>
-          <w:rFonts w:ascii="Times New Roman" w:hAnsi="Times New Roman" w:cs="Times New Roman"/>
-          <w:sz w:val="24"/>
-          <w:szCs w:val="24"/>
-        </w:rPr>
-        <w:t xml:space="preserve">utility </w:t>
-      </w:r>
-      <w:r>
-        <w:rPr>
-          <w:rFonts w:ascii="Times New Roman" w:hAnsi="Times New Roman" w:cs="Times New Roman"/>
-          <w:sz w:val="24"/>
-          <w:szCs w:val="24"/>
-        </w:rPr>
-        <w:t xml:space="preserve">rates, </w:t>
-      </w:r>
-      <w:r>
-        <w:rPr>
-          <w:rFonts w:ascii="Times New Roman" w:hAnsi="Times New Roman" w:cs="Times New Roman"/>
-          <w:sz w:val="24"/>
-          <w:szCs w:val="24"/>
-        </w:rPr>
-        <w:t xml:space="preserve">and others) </w:t>
-      </w:r>
-      <w:r>
-        <w:rPr>
-          <w:rFonts w:ascii="Times New Roman" w:hAnsi="Times New Roman" w:cs="Times New Roman"/>
-          <w:sz w:val="24"/>
-          <w:szCs w:val="24"/>
-        </w:rPr>
-        <w:t xml:space="preserve">will be trained </w:t>
-      </w:r>
-      <w:r>
-        <w:rPr>
-          <w:rFonts w:ascii="Times New Roman" w:hAnsi="Times New Roman" w:cs="Times New Roman"/>
-          <w:sz w:val="24"/>
-          <w:szCs w:val="24"/>
-        </w:rPr>
-        <w:t xml:space="preserve">to identify COBS. </w:t>
-      </w:r>
-      <w:r>
-        <w:rPr>
-          <w:rFonts w:ascii="Times New Roman" w:hAnsi="Times New Roman" w:cs="Times New Roman"/>
-          <w:sz w:val="24"/>
-          <w:szCs w:val="24"/>
-        </w:rPr>
-        <w:t xml:space="preserve">By training the algorithm with </w:t>
-      </w:r>
-      <w:r>
-        <w:rPr>
-          <w:rFonts w:ascii="Times New Roman" w:hAnsi="Times New Roman" w:cs="Times New Roman"/>
-          <w:sz w:val="24"/>
-          <w:szCs w:val="24"/>
-        </w:rPr>
-        <w:t>data from customers with and without COBS</w:t>
-      </w:r>
-      <w:r>
-        <w:rPr>
-          <w:rFonts w:ascii="Times New Roman" w:hAnsi="Times New Roman" w:cs="Times New Roman"/>
-          <w:sz w:val="24"/>
-          <w:szCs w:val="24"/>
-        </w:rPr>
-        <w:t xml:space="preserve"> it </w:t>
-      </w:r>
-      <w:r>
-        <w:rPr>
-          <w:rFonts w:ascii="Times New Roman" w:hAnsi="Times New Roman" w:cs="Times New Roman"/>
-          <w:sz w:val="24"/>
-          <w:szCs w:val="24"/>
-        </w:rPr>
-        <w:t>will be able to differentiate between</w:t>
-      </w:r>
-      <w:r>
-        <w:rPr>
-          <w:rFonts w:ascii="Times New Roman" w:hAnsi="Times New Roman" w:cs="Times New Roman"/>
-          <w:sz w:val="24"/>
-          <w:szCs w:val="24"/>
-        </w:rPr>
-        <w:t xml:space="preserve"> customers and use the nuances in the data to extract the </w:t>
-      </w:r>
-      <w:r>
-        <w:rPr>
-          <w:rFonts w:ascii="Times New Roman" w:hAnsi="Times New Roman" w:cs="Times New Roman"/>
-          <w:sz w:val="24"/>
-          <w:szCs w:val="24"/>
-        </w:rPr>
-        <w:t xml:space="preserve">battery </w:t>
-      </w:r>
-      <w:r>
-        <w:rPr>
-          <w:rFonts w:ascii="Times New Roman" w:hAnsi="Times New Roman" w:cs="Times New Roman"/>
-          <w:sz w:val="24"/>
-          <w:szCs w:val="24"/>
-        </w:rPr>
-        <w:t>parameters.</w:t>
+        <w:t xml:space="preserve">and </w:t>
+      </w:r>
+      <w:r>
+        <w:rPr>
+          <w:rFonts w:ascii="Times New Roman" w:hAnsi="Times New Roman" w:cs="Times New Roman"/>
+          <w:sz w:val="24"/>
+          <w:szCs w:val="24"/>
+        </w:rPr>
+        <w:t>numerous</w:t>
       </w:r>
       <w:r>
         <w:rPr>
@@ -1209,229 +1601,63 @@
           <w:sz w:val="24"/>
           <w:szCs w:val="24"/>
         </w:rPr>
-        <w:t>Figure 1</w:t>
-      </w:r>
-      <w:r>
-        <w:rPr>
-          <w:rFonts w:ascii="Times New Roman" w:hAnsi="Times New Roman" w:cs="Times New Roman"/>
-          <w:sz w:val="24"/>
-          <w:szCs w:val="24"/>
-        </w:rPr>
-        <w:t xml:space="preserve"> shows an example of how AMI data seen by the utility </w:t>
-      </w:r>
-      <w:r>
-        <w:rPr>
-          <w:rFonts w:ascii="Times New Roman" w:hAnsi="Times New Roman" w:cs="Times New Roman"/>
-          <w:sz w:val="24"/>
-          <w:szCs w:val="24"/>
-        </w:rPr>
-        <w:t>might differ</w:t>
-      </w:r>
-      <w:r>
-        <w:rPr>
-          <w:rFonts w:ascii="Times New Roman" w:hAnsi="Times New Roman" w:cs="Times New Roman"/>
-          <w:sz w:val="24"/>
-          <w:szCs w:val="24"/>
-        </w:rPr>
-        <w:t xml:space="preserve"> if a customer installed a battery capable of powering all the load during the peak hours.</w:t>
-      </w:r>
-      <w:r>
-        <w:rPr>
-          <w:rFonts w:ascii="Times New Roman" w:hAnsi="Times New Roman" w:cs="Times New Roman"/>
-          <w:sz w:val="24"/>
-          <w:szCs w:val="24"/>
-        </w:rPr>
-        <w:t xml:space="preserve"> Once a COBS is identified, the </w:t>
-      </w:r>
-      <w:r>
-        <w:rPr>
-          <w:rFonts w:ascii="Times New Roman" w:hAnsi="Times New Roman" w:cs="Times New Roman"/>
-          <w:sz w:val="24"/>
-          <w:szCs w:val="24"/>
-        </w:rPr>
-        <w:t xml:space="preserve">operation of the battery </w:t>
-      </w:r>
-      <w:r>
-        <w:rPr>
-          <w:rFonts w:ascii="Times New Roman" w:hAnsi="Times New Roman" w:cs="Times New Roman"/>
-          <w:sz w:val="24"/>
-          <w:szCs w:val="24"/>
-        </w:rPr>
-        <w:t>is expected to</w:t>
-      </w:r>
-      <w:r>
-        <w:rPr>
-          <w:rFonts w:ascii="Times New Roman" w:hAnsi="Times New Roman" w:cs="Times New Roman"/>
-          <w:sz w:val="24"/>
-          <w:szCs w:val="24"/>
-        </w:rPr>
-        <w:t xml:space="preserve"> be periodic enough to extract the parameters after a couple of</w:t>
-      </w:r>
-      <w:r>
-        <w:rPr>
-          <w:rFonts w:ascii="Times New Roman" w:hAnsi="Times New Roman" w:cs="Times New Roman"/>
-          <w:sz w:val="24"/>
-          <w:szCs w:val="24"/>
-        </w:rPr>
-        <w:t xml:space="preserve"> </w:t>
-      </w:r>
-      <w:r>
-        <w:rPr>
-          <w:rFonts w:ascii="Times New Roman" w:hAnsi="Times New Roman" w:cs="Times New Roman"/>
-          <w:sz w:val="24"/>
-          <w:szCs w:val="24"/>
-        </w:rPr>
-        <w:t>days with high degree of accuracy.</w:t>
-      </w:r>
-    </w:p>
-    <w:p>
-      <w:pPr>
-        <w:spacing w:after="0"/>
-        <w:ind w:firstLine="720"/>
-        <w:jc w:val="both"/>
-        <w:rPr>
-          <w:rFonts w:ascii="Times New Roman" w:hAnsi="Times New Roman" w:cs="Times New Roman"/>
-          <w:sz w:val="24"/>
-          <w:szCs w:val="24"/>
-        </w:rPr>
-      </w:pPr>
-      <w:r>
-        <w:rPr>
-          <w:rFonts w:ascii="Times New Roman" w:hAnsi="Times New Roman" w:cs="Times New Roman"/>
-          <w:sz w:val="24"/>
-          <w:szCs w:val="24"/>
-        </w:rPr>
-        <w:t xml:space="preserve">Contingent upon successful COBS identification and parameter extraction, </w:t>
-      </w:r>
-      <w:r>
-        <w:rPr>
-          <w:rFonts w:ascii="Times New Roman" w:hAnsi="Times New Roman" w:cs="Times New Roman"/>
-          <w:sz w:val="24"/>
-          <w:szCs w:val="24"/>
-        </w:rPr>
-        <w:t xml:space="preserve">I </w:t>
-      </w:r>
-      <w:r>
-        <w:rPr>
-          <w:rFonts w:ascii="Times New Roman" w:hAnsi="Times New Roman" w:cs="Times New Roman"/>
-          <w:sz w:val="24"/>
-          <w:szCs w:val="24"/>
-        </w:rPr>
-        <w:t xml:space="preserve">will </w:t>
-      </w:r>
-      <w:r>
-        <w:rPr>
-          <w:rFonts w:ascii="Times New Roman" w:hAnsi="Times New Roman" w:cs="Times New Roman"/>
-          <w:sz w:val="24"/>
-          <w:szCs w:val="24"/>
-        </w:rPr>
-        <w:t>develop a software</w:t>
-      </w:r>
-      <w:r>
-        <w:rPr>
-          <w:rFonts w:ascii="Times New Roman" w:hAnsi="Times New Roman" w:cs="Times New Roman"/>
-          <w:sz w:val="24"/>
-          <w:szCs w:val="24"/>
-        </w:rPr>
-        <w:t xml:space="preserve"> addit</w:t>
-      </w:r>
-      <w:r>
-        <w:rPr>
-          <w:rFonts w:ascii="Times New Roman" w:hAnsi="Times New Roman" w:cs="Times New Roman"/>
-          <w:sz w:val="24"/>
-          <w:szCs w:val="24"/>
-        </w:rPr>
-        <w:t>i</w:t>
-      </w:r>
-      <w:r>
-        <w:rPr>
-          <w:rFonts w:ascii="Times New Roman" w:hAnsi="Times New Roman" w:cs="Times New Roman"/>
-          <w:sz w:val="24"/>
-          <w:szCs w:val="24"/>
-        </w:rPr>
-        <w:t>on</w:t>
-      </w:r>
-      <w:r>
-        <w:rPr>
-          <w:rFonts w:ascii="Times New Roman" w:hAnsi="Times New Roman" w:cs="Times New Roman"/>
-          <w:sz w:val="24"/>
-          <w:szCs w:val="24"/>
-        </w:rPr>
-        <w:t xml:space="preserve"> for</w:t>
-      </w:r>
-      <w:r>
-        <w:rPr>
-          <w:rFonts w:ascii="Times New Roman" w:hAnsi="Times New Roman" w:cs="Times New Roman"/>
-          <w:sz w:val="24"/>
-          <w:szCs w:val="24"/>
-        </w:rPr>
-        <w:t xml:space="preserve"> </w:t>
-      </w:r>
-      <w:proofErr w:type="spellStart"/>
-      <w:r>
-        <w:rPr>
-          <w:rFonts w:ascii="Times New Roman" w:hAnsi="Times New Roman" w:cs="Times New Roman"/>
-          <w:sz w:val="24"/>
-          <w:szCs w:val="24"/>
-        </w:rPr>
-        <w:t>OpenDSS</w:t>
-      </w:r>
-      <w:proofErr w:type="spellEnd"/>
-      <w:r>
-        <w:rPr>
-          <w:rFonts w:ascii="Times New Roman" w:hAnsi="Times New Roman" w:cs="Times New Roman"/>
-          <w:sz w:val="24"/>
-          <w:szCs w:val="24"/>
-        </w:rPr>
-        <w:t xml:space="preserve">, an open source distribution system simulator, </w:t>
-      </w:r>
-      <w:r>
-        <w:rPr>
-          <w:rFonts w:ascii="Times New Roman" w:hAnsi="Times New Roman" w:cs="Times New Roman"/>
-          <w:sz w:val="24"/>
-          <w:szCs w:val="24"/>
-        </w:rPr>
-        <w:t xml:space="preserve">to use the </w:t>
-      </w:r>
-      <w:r>
-        <w:rPr>
-          <w:rFonts w:ascii="Times New Roman" w:hAnsi="Times New Roman" w:cs="Times New Roman"/>
-          <w:sz w:val="24"/>
-          <w:szCs w:val="24"/>
-        </w:rPr>
-        <w:t xml:space="preserve">extracted </w:t>
-      </w:r>
-      <w:r>
-        <w:rPr>
-          <w:rFonts w:ascii="Times New Roman" w:hAnsi="Times New Roman" w:cs="Times New Roman"/>
-          <w:sz w:val="24"/>
-          <w:szCs w:val="24"/>
-        </w:rPr>
-        <w:t xml:space="preserve">battery </w:t>
-      </w:r>
-      <w:r>
-        <w:rPr>
-          <w:rFonts w:ascii="Times New Roman" w:hAnsi="Times New Roman" w:cs="Times New Roman"/>
-          <w:sz w:val="24"/>
-          <w:szCs w:val="24"/>
-        </w:rPr>
-        <w:t xml:space="preserve">parameters to </w:t>
-      </w:r>
-      <w:r>
-        <w:rPr>
-          <w:rFonts w:ascii="Times New Roman" w:hAnsi="Times New Roman" w:cs="Times New Roman"/>
-          <w:sz w:val="24"/>
-          <w:szCs w:val="24"/>
-        </w:rPr>
-        <w:t xml:space="preserve">test </w:t>
-      </w:r>
-      <w:r>
-        <w:rPr>
-          <w:rFonts w:ascii="Times New Roman" w:hAnsi="Times New Roman" w:cs="Times New Roman"/>
-          <w:sz w:val="24"/>
-          <w:szCs w:val="24"/>
-        </w:rPr>
-        <w:t xml:space="preserve">the </w:t>
+        <w:t>influences</w:t>
+      </w:r>
+      <w:r>
+        <w:rPr>
+          <w:rFonts w:ascii="Times New Roman" w:hAnsi="Times New Roman" w:cs="Times New Roman"/>
+          <w:sz w:val="24"/>
+          <w:szCs w:val="24"/>
+        </w:rPr>
+        <w:t xml:space="preserve"> that alter a load profi</w:t>
+      </w:r>
+      <w:r>
+        <w:rPr>
+          <w:rFonts w:ascii="Times New Roman" w:hAnsi="Times New Roman" w:cs="Times New Roman"/>
+          <w:sz w:val="24"/>
+          <w:szCs w:val="24"/>
+        </w:rPr>
+        <w:t>le</w:t>
+      </w:r>
+      <w:r>
+        <w:rPr>
+          <w:rFonts w:ascii="Times New Roman" w:hAnsi="Times New Roman" w:cs="Times New Roman"/>
+          <w:sz w:val="24"/>
+          <w:szCs w:val="24"/>
+        </w:rPr>
+        <w:t xml:space="preserve">. </w:t>
+      </w:r>
+      <w:r>
+        <w:rPr>
+          <w:rFonts w:ascii="Times New Roman" w:hAnsi="Times New Roman" w:cs="Times New Roman"/>
+          <w:sz w:val="24"/>
+          <w:szCs w:val="24"/>
+        </w:rPr>
+        <w:t>Th</w:t>
+      </w:r>
+      <w:r>
+        <w:rPr>
+          <w:rFonts w:ascii="Times New Roman" w:hAnsi="Times New Roman" w:cs="Times New Roman"/>
+          <w:sz w:val="24"/>
+          <w:szCs w:val="24"/>
+        </w:rPr>
+        <w:t>is calls for</w:t>
+      </w:r>
+      <w:r>
+        <w:rPr>
+          <w:rFonts w:ascii="Times New Roman" w:hAnsi="Times New Roman" w:cs="Times New Roman"/>
+          <w:sz w:val="24"/>
+          <w:szCs w:val="24"/>
+        </w:rPr>
+        <w:t xml:space="preserve"> a</w:t>
+      </w:r>
+      <w:r>
+        <w:rPr>
+          <w:rFonts w:ascii="Times New Roman" w:hAnsi="Times New Roman" w:cs="Times New Roman"/>
+          <w:sz w:val="24"/>
+          <w:szCs w:val="24"/>
+        </w:rPr>
+        <w:t xml:space="preserve"> data-driven approach</w:t>
       </w:r>
       <w:bookmarkStart w:id="0" w:name="_GoBack"/>
       <w:bookmarkEnd w:id="0"/>
@@ -1441,152 +1667,79 @@
           <w:sz w:val="24"/>
           <w:szCs w:val="24"/>
         </w:rPr>
-        <w:t xml:space="preserve">impact </w:t>
-      </w:r>
-      <w:r>
-        <w:rPr>
-          <w:rFonts w:ascii="Times New Roman" w:hAnsi="Times New Roman" w:cs="Times New Roman"/>
-          <w:sz w:val="24"/>
-          <w:szCs w:val="24"/>
-        </w:rPr>
-        <w:t xml:space="preserve">of the </w:t>
-      </w:r>
-      <w:r>
-        <w:rPr>
-          <w:rFonts w:ascii="Times New Roman" w:hAnsi="Times New Roman" w:cs="Times New Roman"/>
-          <w:sz w:val="24"/>
-          <w:szCs w:val="24"/>
-        </w:rPr>
-        <w:t xml:space="preserve">COBS on a distribution circuit. </w:t>
-      </w:r>
-      <w:r>
-        <w:rPr>
-          <w:rFonts w:ascii="Times New Roman" w:hAnsi="Times New Roman" w:cs="Times New Roman"/>
-          <w:sz w:val="24"/>
-          <w:szCs w:val="24"/>
-        </w:rPr>
-        <w:t xml:space="preserve">The results from this tool could be used </w:t>
-      </w:r>
-      <w:r>
-        <w:rPr>
-          <w:rFonts w:ascii="Times New Roman" w:hAnsi="Times New Roman" w:cs="Times New Roman"/>
-          <w:sz w:val="24"/>
-          <w:szCs w:val="24"/>
-        </w:rPr>
-        <w:t xml:space="preserve">to adjust operational parameters of the COBS to optimize distribution </w:t>
-      </w:r>
-      <w:r>
-        <w:rPr>
-          <w:rFonts w:ascii="Times New Roman" w:hAnsi="Times New Roman" w:cs="Times New Roman"/>
-          <w:sz w:val="24"/>
-          <w:szCs w:val="24"/>
-        </w:rPr>
-        <w:lastRenderedPageBreak/>
-        <w:t>circuit performance. T</w:t>
-      </w:r>
-      <w:r>
-        <w:rPr>
-          <w:rFonts w:ascii="Times New Roman" w:hAnsi="Times New Roman" w:cs="Times New Roman"/>
-          <w:sz w:val="24"/>
-          <w:szCs w:val="24"/>
-        </w:rPr>
-        <w:t xml:space="preserve">hese tools </w:t>
-      </w:r>
-      <w:r>
-        <w:rPr>
-          <w:rFonts w:ascii="Times New Roman" w:hAnsi="Times New Roman" w:cs="Times New Roman"/>
-          <w:sz w:val="24"/>
-          <w:szCs w:val="24"/>
-        </w:rPr>
-        <w:t xml:space="preserve">will </w:t>
-      </w:r>
-      <w:r>
-        <w:rPr>
-          <w:rFonts w:ascii="Times New Roman" w:hAnsi="Times New Roman" w:cs="Times New Roman"/>
-          <w:sz w:val="24"/>
-          <w:szCs w:val="24"/>
-        </w:rPr>
-        <w:t xml:space="preserve">be able to </w:t>
-      </w:r>
-      <w:r>
-        <w:rPr>
-          <w:rFonts w:ascii="Times New Roman" w:hAnsi="Times New Roman" w:cs="Times New Roman"/>
-          <w:sz w:val="24"/>
-          <w:szCs w:val="24"/>
-        </w:rPr>
-        <w:t xml:space="preserve">assess the </w:t>
-      </w:r>
-      <w:r>
-        <w:rPr>
-          <w:rFonts w:ascii="Times New Roman" w:hAnsi="Times New Roman" w:cs="Times New Roman"/>
-          <w:sz w:val="24"/>
-          <w:szCs w:val="24"/>
-        </w:rPr>
-        <w:t>impact</w:t>
-      </w:r>
-      <w:r>
-        <w:rPr>
-          <w:rFonts w:ascii="Times New Roman" w:hAnsi="Times New Roman" w:cs="Times New Roman"/>
-          <w:sz w:val="24"/>
-          <w:szCs w:val="24"/>
-        </w:rPr>
-        <w:t xml:space="preserve"> of </w:t>
-      </w:r>
-      <w:r>
-        <w:rPr>
-          <w:rFonts w:ascii="Times New Roman" w:hAnsi="Times New Roman" w:cs="Times New Roman"/>
-          <w:sz w:val="24"/>
-          <w:szCs w:val="24"/>
-        </w:rPr>
-        <w:t xml:space="preserve">storage </w:t>
-      </w:r>
-      <w:r>
-        <w:rPr>
-          <w:rFonts w:ascii="Times New Roman" w:hAnsi="Times New Roman" w:cs="Times New Roman"/>
-          <w:sz w:val="24"/>
-          <w:szCs w:val="24"/>
-        </w:rPr>
-        <w:t xml:space="preserve">devices on the distribution system, provide solutions to improve system </w:t>
-      </w:r>
-      <w:r>
-        <w:rPr>
-          <w:rFonts w:ascii="Times New Roman" w:hAnsi="Times New Roman" w:cs="Times New Roman"/>
-          <w:sz w:val="24"/>
-          <w:szCs w:val="24"/>
-        </w:rPr>
-        <w:t xml:space="preserve">operation, and give planning engineers the capability </w:t>
-      </w:r>
-      <w:r>
-        <w:rPr>
-          <w:rFonts w:ascii="Times New Roman" w:hAnsi="Times New Roman" w:cs="Times New Roman"/>
-          <w:sz w:val="24"/>
-          <w:szCs w:val="24"/>
-        </w:rPr>
-        <w:t>safely integrate</w:t>
-      </w:r>
-      <w:r>
-        <w:rPr>
-          <w:rFonts w:ascii="Times New Roman" w:hAnsi="Times New Roman" w:cs="Times New Roman"/>
-          <w:sz w:val="24"/>
-          <w:szCs w:val="24"/>
-        </w:rPr>
-        <w:t xml:space="preserve"> DER </w:t>
-      </w:r>
-      <w:r>
-        <w:rPr>
-          <w:rFonts w:ascii="Times New Roman" w:hAnsi="Times New Roman" w:cs="Times New Roman"/>
-          <w:sz w:val="24"/>
-          <w:szCs w:val="24"/>
-        </w:rPr>
-        <w:t>into their</w:t>
-      </w:r>
-      <w:r>
-        <w:rPr>
-          <w:rFonts w:ascii="Times New Roman" w:hAnsi="Times New Roman" w:cs="Times New Roman"/>
-          <w:sz w:val="24"/>
-          <w:szCs w:val="24"/>
-        </w:rPr>
-        <w:t xml:space="preserve"> system</w:t>
+        <w:t>, resulting in a</w:t>
+      </w:r>
+      <w:r>
+        <w:rPr>
+          <w:rFonts w:ascii="Times New Roman" w:hAnsi="Times New Roman" w:cs="Times New Roman"/>
+          <w:sz w:val="24"/>
+          <w:szCs w:val="24"/>
+        </w:rPr>
+        <w:t xml:space="preserve"> machine learning algorithm </w:t>
+      </w:r>
+      <w:r>
+        <w:rPr>
+          <w:rFonts w:ascii="Times New Roman" w:hAnsi="Times New Roman" w:cs="Times New Roman"/>
+          <w:sz w:val="24"/>
+          <w:szCs w:val="24"/>
+        </w:rPr>
+        <w:t>capable of</w:t>
+      </w:r>
+      <w:r>
+        <w:rPr>
+          <w:rFonts w:ascii="Times New Roman" w:hAnsi="Times New Roman" w:cs="Times New Roman"/>
+          <w:sz w:val="24"/>
+          <w:szCs w:val="24"/>
+        </w:rPr>
+        <w:t xml:space="preserve"> </w:t>
+      </w:r>
+      <w:r>
+        <w:rPr>
+          <w:rFonts w:ascii="Times New Roman" w:hAnsi="Times New Roman" w:cs="Times New Roman"/>
+          <w:sz w:val="24"/>
+          <w:szCs w:val="24"/>
+        </w:rPr>
+        <w:t>analyz</w:t>
+      </w:r>
+      <w:r>
+        <w:rPr>
+          <w:rFonts w:ascii="Times New Roman" w:hAnsi="Times New Roman" w:cs="Times New Roman"/>
+          <w:sz w:val="24"/>
+          <w:szCs w:val="24"/>
+        </w:rPr>
+        <w:t>ing</w:t>
+      </w:r>
+      <w:r>
+        <w:rPr>
+          <w:rFonts w:ascii="Times New Roman" w:hAnsi="Times New Roman" w:cs="Times New Roman"/>
+          <w:sz w:val="24"/>
+          <w:szCs w:val="24"/>
+        </w:rPr>
+        <w:t xml:space="preserve"> </w:t>
+      </w:r>
+      <w:r>
+        <w:rPr>
+          <w:rFonts w:ascii="Times New Roman" w:hAnsi="Times New Roman" w:cs="Times New Roman"/>
+          <w:sz w:val="24"/>
+          <w:szCs w:val="24"/>
+        </w:rPr>
+        <w:t>the</w:t>
+      </w:r>
+      <w:r>
+        <w:rPr>
+          <w:rFonts w:ascii="Times New Roman" w:hAnsi="Times New Roman" w:cs="Times New Roman"/>
+          <w:sz w:val="24"/>
+          <w:szCs w:val="24"/>
+        </w:rPr>
+        <w:t xml:space="preserve"> vast spectrum of </w:t>
+      </w:r>
+      <w:r>
+        <w:rPr>
+          <w:rFonts w:ascii="Times New Roman" w:hAnsi="Times New Roman" w:cs="Times New Roman"/>
+          <w:sz w:val="24"/>
+          <w:szCs w:val="24"/>
+        </w:rPr>
+        <w:t>heterogeneous data types</w:t>
       </w:r>
       <w:r>
         <w:rPr>
@@ -1596,17 +1749,6 @@
         </w:rPr>
         <w:t>.</w:t>
       </w:r>
-    </w:p>
-    <w:p>
-      <w:pPr>
-        <w:spacing w:after="0"/>
-        <w:ind w:firstLine="720"/>
-        <w:rPr>
-          <w:rFonts w:ascii="Times New Roman" w:hAnsi="Times New Roman" w:cs="Times New Roman"/>
-          <w:sz w:val="18"/>
-          <w:szCs w:val="24"/>
-        </w:rPr>
-      </w:pPr>
     </w:p>
     <w:p>
       <w:pPr>
@@ -1626,8 +1768,8 @@
           <w:szCs w:val="24"/>
         </w:rPr>
         <w:drawing>
-          <wp:inline distT="0" distB="0" distL="0" distR="0" wp14:anchorId="37769A48" wp14:editId="78523673">
-            <wp:extent cx="5391150" cy="2002784"/>
+          <wp:inline distT="0" distB="0" distL="0" distR="0" wp14:anchorId="55328A0E" wp14:editId="47EF5A07">
+            <wp:extent cx="4863830" cy="1779905"/>
             <wp:effectExtent l="0" t="0" r="0" b="0"/>
             <wp:docPr id="8" name="Picture 8"/>
             <wp:cNvGraphicFramePr>
@@ -1658,7 +1800,7 @@
                   <pic:spPr bwMode="auto">
                     <a:xfrm>
                       <a:off x="0" y="0"/>
-                      <a:ext cx="5409961" cy="2009772"/>
+                      <a:ext cx="5077977" cy="1858272"/>
                     </a:xfrm>
                     <a:prstGeom prst="rect">
                       <a:avLst/>
@@ -1674,7 +1816,7 @@
     </w:p>
     <w:p>
       <w:pPr>
-        <w:spacing w:after="0"/>
+        <w:spacing w:after="60"/>
         <w:jc w:val="center"/>
         <w:rPr>
           <w:rFonts w:ascii="Times New Roman" w:hAnsi="Times New Roman" w:cs="Times New Roman"/>
@@ -1722,14 +1864,21 @@
           <w:rFonts w:ascii="Times New Roman" w:hAnsi="Times New Roman" w:cs="Times New Roman"/>
           <w:szCs w:val="24"/>
         </w:rPr>
-        <w:t xml:space="preserve"> 5 hours (3-8pm). The right </w:t>
-      </w:r>
-      <w:r>
-        <w:rPr>
-          <w:rFonts w:ascii="Times New Roman" w:hAnsi="Times New Roman" w:cs="Times New Roman"/>
-          <w:szCs w:val="24"/>
-        </w:rPr>
-        <w:t xml:space="preserve">figure </w:t>
+        <w:t xml:space="preserve"> 3-8pm. The right </w:t>
+      </w:r>
+      <w:r>
+        <w:rPr>
+          <w:rFonts w:ascii="Times New Roman" w:hAnsi="Times New Roman" w:cs="Times New Roman"/>
+          <w:szCs w:val="24"/>
+        </w:rPr>
+        <w:t>profile</w:t>
+      </w:r>
+      <w:r>
+        <w:rPr>
+          <w:rFonts w:ascii="Times New Roman" w:hAnsi="Times New Roman" w:cs="Times New Roman"/>
+          <w:szCs w:val="24"/>
+        </w:rPr>
+        <w:t xml:space="preserve"> </w:t>
       </w:r>
       <w:r>
         <w:rPr>
@@ -1743,70 +1892,49 @@
           <w:rFonts w:ascii="Times New Roman" w:hAnsi="Times New Roman" w:cs="Times New Roman"/>
           <w:szCs w:val="24"/>
         </w:rPr>
-        <w:t xml:space="preserve"> theoretical</w:t>
-      </w:r>
-      <w:r>
-        <w:rPr>
-          <w:rFonts w:ascii="Times New Roman" w:hAnsi="Times New Roman" w:cs="Times New Roman"/>
-          <w:szCs w:val="24"/>
-        </w:rPr>
-        <w:t xml:space="preserve"> </w:t>
-      </w:r>
-      <w:r>
-        <w:rPr>
-          <w:rFonts w:ascii="Times New Roman" w:hAnsi="Times New Roman" w:cs="Times New Roman"/>
-          <w:szCs w:val="24"/>
-        </w:rPr>
-        <w:t>AMI data seen by the utility if all the load during the peak hours was powered by a battery</w:t>
-      </w:r>
-      <w:r>
-        <w:rPr>
-          <w:rFonts w:ascii="Times New Roman" w:hAnsi="Times New Roman" w:cs="Times New Roman"/>
-          <w:szCs w:val="24"/>
-        </w:rPr>
-        <w:t xml:space="preserve">. Eliminating peak load </w:t>
-      </w:r>
-      <w:r>
-        <w:rPr>
-          <w:rFonts w:ascii="Times New Roman" w:hAnsi="Times New Roman" w:cs="Times New Roman"/>
-          <w:szCs w:val="24"/>
-        </w:rPr>
-        <w:t xml:space="preserve">will significantly </w:t>
-      </w:r>
-      <w:r>
-        <w:rPr>
-          <w:rFonts w:ascii="Times New Roman" w:hAnsi="Times New Roman" w:cs="Times New Roman"/>
-          <w:szCs w:val="24"/>
-        </w:rPr>
-        <w:t xml:space="preserve">reduce the monthly bill for </w:t>
-      </w:r>
-      <w:r>
-        <w:rPr>
-          <w:rFonts w:ascii="Times New Roman" w:hAnsi="Times New Roman" w:cs="Times New Roman"/>
-          <w:szCs w:val="24"/>
-        </w:rPr>
-        <w:t>many</w:t>
-      </w:r>
-      <w:r>
-        <w:rPr>
-          <w:rFonts w:ascii="Times New Roman" w:hAnsi="Times New Roman" w:cs="Times New Roman"/>
-          <w:szCs w:val="24"/>
-        </w:rPr>
-        <w:t xml:space="preserve"> utilit</w:t>
-      </w:r>
-      <w:r>
-        <w:rPr>
-          <w:rFonts w:ascii="Times New Roman" w:hAnsi="Times New Roman" w:cs="Times New Roman"/>
-          <w:szCs w:val="24"/>
-        </w:rPr>
-        <w:t>ies</w:t>
-      </w:r>
-      <w:r>
-        <w:rPr>
-          <w:rFonts w:ascii="Times New Roman" w:hAnsi="Times New Roman" w:cs="Times New Roman"/>
-          <w:szCs w:val="24"/>
-        </w:rPr>
-        <w:t xml:space="preserve"> rates. Load data was taken from </w:t>
+        <w:t xml:space="preserve"> the </w:t>
+      </w:r>
+      <w:r>
+        <w:rPr>
+          <w:rFonts w:ascii="Times New Roman" w:hAnsi="Times New Roman" w:cs="Times New Roman"/>
+          <w:szCs w:val="24"/>
+        </w:rPr>
+        <w:t xml:space="preserve">altered </w:t>
+      </w:r>
+      <w:r>
+        <w:rPr>
+          <w:rFonts w:ascii="Times New Roman" w:hAnsi="Times New Roman" w:cs="Times New Roman"/>
+          <w:szCs w:val="24"/>
+        </w:rPr>
+        <w:t xml:space="preserve">smart meter data if the peak load </w:t>
+      </w:r>
+      <w:r>
+        <w:rPr>
+          <w:rFonts w:ascii="Times New Roman" w:hAnsi="Times New Roman" w:cs="Times New Roman"/>
+          <w:szCs w:val="24"/>
+        </w:rPr>
+        <w:t xml:space="preserve">seen by the utility </w:t>
+      </w:r>
+      <w:r>
+        <w:rPr>
+          <w:rFonts w:ascii="Times New Roman" w:hAnsi="Times New Roman" w:cs="Times New Roman"/>
+          <w:szCs w:val="24"/>
+        </w:rPr>
+        <w:t xml:space="preserve">was eliminated by a battery. </w:t>
+      </w:r>
+      <w:r>
+        <w:rPr>
+          <w:rFonts w:ascii="Times New Roman" w:hAnsi="Times New Roman" w:cs="Times New Roman"/>
+          <w:szCs w:val="24"/>
+        </w:rPr>
+        <w:t>Normal load profile data extracted</w:t>
+      </w:r>
+      <w:r>
+        <w:rPr>
+          <w:rFonts w:ascii="Times New Roman" w:hAnsi="Times New Roman" w:cs="Times New Roman"/>
+          <w:szCs w:val="24"/>
+        </w:rPr>
+        <w:t xml:space="preserve"> from </w:t>
       </w:r>
       <w:sdt>
         <w:sdtPr>
@@ -1817,7 +1945,6 @@
           <w:id w:val="-161944656"/>
           <w:citation/>
         </w:sdtPr>
-        <w:sdtEndPr/>
         <w:sdtContent>
           <w:r>
             <w:rPr>
@@ -1869,12 +1996,430 @@
       <w:pPr>
         <w:spacing w:after="0"/>
         <w:ind w:firstLine="720"/>
-        <w:rPr>
-          <w:rFonts w:ascii="Times New Roman" w:hAnsi="Times New Roman" w:cs="Times New Roman"/>
-          <w:sz w:val="18"/>
+        <w:jc w:val="both"/>
+        <w:rPr>
+          <w:rFonts w:ascii="Times New Roman" w:hAnsi="Times New Roman" w:cs="Times New Roman"/>
+          <w:sz w:val="24"/>
           <w:szCs w:val="24"/>
         </w:rPr>
       </w:pPr>
+      <w:r>
+        <w:rPr>
+          <w:rFonts w:ascii="Times New Roman" w:hAnsi="Times New Roman" w:cs="Times New Roman"/>
+          <w:sz w:val="24"/>
+          <w:szCs w:val="24"/>
+        </w:rPr>
+        <w:lastRenderedPageBreak/>
+        <w:t>To design the machine learning program, I will first</w:t>
+      </w:r>
+      <w:r>
+        <w:rPr>
+          <w:rFonts w:ascii="Times New Roman" w:hAnsi="Times New Roman" w:cs="Times New Roman"/>
+          <w:sz w:val="24"/>
+          <w:szCs w:val="24"/>
+        </w:rPr>
+        <w:t xml:space="preserve"> use battery control algorithms on </w:t>
+      </w:r>
+      <w:r>
+        <w:rPr>
+          <w:rFonts w:ascii="Times New Roman" w:hAnsi="Times New Roman" w:cs="Times New Roman"/>
+          <w:sz w:val="24"/>
+          <w:szCs w:val="24"/>
+        </w:rPr>
+        <w:t xml:space="preserve">a database of </w:t>
+      </w:r>
+      <w:r>
+        <w:rPr>
+          <w:rFonts w:ascii="Times New Roman" w:hAnsi="Times New Roman" w:cs="Times New Roman"/>
+          <w:sz w:val="24"/>
+          <w:szCs w:val="24"/>
+        </w:rPr>
+        <w:t xml:space="preserve">utility smart meter data to generate a wide variety of </w:t>
+      </w:r>
+      <w:r>
+        <w:rPr>
+          <w:rFonts w:ascii="Times New Roman" w:hAnsi="Times New Roman" w:cs="Times New Roman"/>
+          <w:sz w:val="24"/>
+          <w:szCs w:val="24"/>
+        </w:rPr>
+        <w:t xml:space="preserve">customer </w:t>
+      </w:r>
+      <w:r>
+        <w:rPr>
+          <w:rFonts w:ascii="Times New Roman" w:hAnsi="Times New Roman" w:cs="Times New Roman"/>
+          <w:sz w:val="24"/>
+          <w:szCs w:val="24"/>
+        </w:rPr>
+        <w:t>load profiles</w:t>
+      </w:r>
+      <w:r>
+        <w:rPr>
+          <w:rFonts w:ascii="Times New Roman" w:hAnsi="Times New Roman" w:cs="Times New Roman"/>
+          <w:sz w:val="24"/>
+          <w:szCs w:val="24"/>
+        </w:rPr>
+        <w:t xml:space="preserve"> </w:t>
+      </w:r>
+      <w:r>
+        <w:rPr>
+          <w:rFonts w:ascii="Times New Roman" w:hAnsi="Times New Roman" w:cs="Times New Roman"/>
+          <w:sz w:val="24"/>
+          <w:szCs w:val="24"/>
+        </w:rPr>
+        <w:t>mimicking</w:t>
+      </w:r>
+      <w:r>
+        <w:rPr>
+          <w:rFonts w:ascii="Times New Roman" w:hAnsi="Times New Roman" w:cs="Times New Roman"/>
+          <w:sz w:val="24"/>
+          <w:szCs w:val="24"/>
+        </w:rPr>
+        <w:t xml:space="preserve"> different sizes and operations of COBS.</w:t>
+      </w:r>
+      <w:r>
+        <w:rPr>
+          <w:rFonts w:ascii="Times New Roman" w:hAnsi="Times New Roman" w:cs="Times New Roman"/>
+          <w:sz w:val="24"/>
+          <w:szCs w:val="24"/>
+        </w:rPr>
+        <w:t xml:space="preserve"> </w:t>
+      </w:r>
+      <w:r>
+        <w:rPr>
+          <w:rFonts w:ascii="Times New Roman" w:hAnsi="Times New Roman" w:cs="Times New Roman"/>
+          <w:sz w:val="24"/>
+          <w:szCs w:val="24"/>
+        </w:rPr>
+        <w:t>This is necessary because of the lack of COBS being used</w:t>
+      </w:r>
+      <w:r>
+        <w:rPr>
+          <w:rFonts w:ascii="Times New Roman" w:hAnsi="Times New Roman" w:cs="Times New Roman"/>
+          <w:sz w:val="24"/>
+          <w:szCs w:val="24"/>
+        </w:rPr>
+        <w:t xml:space="preserve"> today</w:t>
+      </w:r>
+      <w:r>
+        <w:rPr>
+          <w:rFonts w:ascii="Times New Roman" w:hAnsi="Times New Roman" w:cs="Times New Roman"/>
+          <w:sz w:val="24"/>
+          <w:szCs w:val="24"/>
+        </w:rPr>
+        <w:t xml:space="preserve">. </w:t>
+      </w:r>
+      <w:r>
+        <w:rPr>
+          <w:rFonts w:ascii="Times New Roman" w:hAnsi="Times New Roman" w:cs="Times New Roman"/>
+          <w:sz w:val="24"/>
+          <w:szCs w:val="24"/>
+        </w:rPr>
+        <w:t xml:space="preserve">Second, </w:t>
+      </w:r>
+      <w:r>
+        <w:rPr>
+          <w:rFonts w:ascii="Times New Roman" w:hAnsi="Times New Roman" w:cs="Times New Roman"/>
+          <w:sz w:val="24"/>
+          <w:szCs w:val="24"/>
+        </w:rPr>
+        <w:t xml:space="preserve">combining the </w:t>
+      </w:r>
+      <w:r>
+        <w:rPr>
+          <w:rFonts w:ascii="Times New Roman" w:hAnsi="Times New Roman" w:cs="Times New Roman"/>
+          <w:sz w:val="24"/>
+          <w:szCs w:val="24"/>
+        </w:rPr>
+        <w:t xml:space="preserve">generated data </w:t>
+      </w:r>
+      <w:r>
+        <w:rPr>
+          <w:rFonts w:ascii="Times New Roman" w:hAnsi="Times New Roman" w:cs="Times New Roman"/>
+          <w:sz w:val="24"/>
+          <w:szCs w:val="24"/>
+        </w:rPr>
+        <w:t xml:space="preserve">and other heterogenous data types </w:t>
+      </w:r>
+      <w:r>
+        <w:rPr>
+          <w:rFonts w:ascii="Times New Roman" w:hAnsi="Times New Roman" w:cs="Times New Roman"/>
+          <w:sz w:val="24"/>
+          <w:szCs w:val="24"/>
+        </w:rPr>
+        <w:t xml:space="preserve">(expected PV generation, utility rates, </w:t>
+      </w:r>
+      <w:r>
+        <w:rPr>
+          <w:rFonts w:ascii="Times New Roman" w:hAnsi="Times New Roman" w:cs="Times New Roman"/>
+          <w:sz w:val="24"/>
+          <w:szCs w:val="24"/>
+        </w:rPr>
+        <w:t>temperature</w:t>
+      </w:r>
+      <w:r>
+        <w:rPr>
+          <w:rFonts w:ascii="Times New Roman" w:hAnsi="Times New Roman" w:cs="Times New Roman"/>
+          <w:sz w:val="24"/>
+          <w:szCs w:val="24"/>
+        </w:rPr>
+        <w:t>, etc.</w:t>
+      </w:r>
+      <w:r>
+        <w:rPr>
+          <w:rFonts w:ascii="Times New Roman" w:hAnsi="Times New Roman" w:cs="Times New Roman"/>
+          <w:sz w:val="24"/>
+          <w:szCs w:val="24"/>
+        </w:rPr>
+        <w:t>)</w:t>
+      </w:r>
+      <w:r>
+        <w:rPr>
+          <w:rFonts w:ascii="Times New Roman" w:hAnsi="Times New Roman" w:cs="Times New Roman"/>
+          <w:sz w:val="24"/>
+          <w:szCs w:val="24"/>
+        </w:rPr>
+        <w:t xml:space="preserve"> </w:t>
+      </w:r>
+      <w:r>
+        <w:rPr>
+          <w:rFonts w:ascii="Times New Roman" w:hAnsi="Times New Roman" w:cs="Times New Roman"/>
+          <w:sz w:val="24"/>
+          <w:szCs w:val="24"/>
+        </w:rPr>
+        <w:t xml:space="preserve">a </w:t>
+      </w:r>
+      <w:r>
+        <w:rPr>
+          <w:rFonts w:ascii="Times New Roman" w:hAnsi="Times New Roman" w:cs="Times New Roman"/>
+          <w:sz w:val="24"/>
+          <w:szCs w:val="24"/>
+        </w:rPr>
+        <w:t xml:space="preserve">probabilistic graphical model </w:t>
+      </w:r>
+      <w:r>
+        <w:rPr>
+          <w:rFonts w:ascii="Times New Roman" w:hAnsi="Times New Roman" w:cs="Times New Roman"/>
+          <w:sz w:val="24"/>
+          <w:szCs w:val="24"/>
+        </w:rPr>
+        <w:t xml:space="preserve">will be created </w:t>
+      </w:r>
+      <w:r>
+        <w:rPr>
+          <w:rFonts w:ascii="Times New Roman" w:hAnsi="Times New Roman" w:cs="Times New Roman"/>
+          <w:sz w:val="24"/>
+          <w:szCs w:val="24"/>
+        </w:rPr>
+        <w:t xml:space="preserve">to </w:t>
+      </w:r>
+      <w:r>
+        <w:rPr>
+          <w:rFonts w:ascii="Times New Roman" w:hAnsi="Times New Roman" w:cs="Times New Roman"/>
+          <w:sz w:val="24"/>
+          <w:szCs w:val="24"/>
+        </w:rPr>
+        <w:t xml:space="preserve">guide </w:t>
+      </w:r>
+      <w:r>
+        <w:rPr>
+          <w:rFonts w:ascii="Times New Roman" w:hAnsi="Times New Roman" w:cs="Times New Roman"/>
+          <w:sz w:val="24"/>
+          <w:szCs w:val="24"/>
+        </w:rPr>
+        <w:t>develop</w:t>
+      </w:r>
+      <w:r>
+        <w:rPr>
+          <w:rFonts w:ascii="Times New Roman" w:hAnsi="Times New Roman" w:cs="Times New Roman"/>
+          <w:sz w:val="24"/>
+          <w:szCs w:val="24"/>
+        </w:rPr>
+        <w:t>ment of a</w:t>
+      </w:r>
+      <w:r>
+        <w:rPr>
+          <w:rFonts w:ascii="Times New Roman" w:hAnsi="Times New Roman" w:cs="Times New Roman"/>
+          <w:sz w:val="24"/>
+          <w:szCs w:val="24"/>
+        </w:rPr>
+        <w:t xml:space="preserve"> computationally efficient</w:t>
+      </w:r>
+      <w:r>
+        <w:rPr>
+          <w:rFonts w:ascii="Times New Roman" w:hAnsi="Times New Roman" w:cs="Times New Roman"/>
+          <w:sz w:val="24"/>
+          <w:szCs w:val="24"/>
+        </w:rPr>
+        <w:t xml:space="preserve"> </w:t>
+      </w:r>
+      <w:r>
+        <w:rPr>
+          <w:rFonts w:ascii="Times New Roman" w:hAnsi="Times New Roman" w:cs="Times New Roman"/>
+          <w:sz w:val="24"/>
+          <w:szCs w:val="24"/>
+        </w:rPr>
+        <w:t xml:space="preserve">data-driven </w:t>
+      </w:r>
+      <w:r>
+        <w:rPr>
+          <w:rFonts w:ascii="Times New Roman" w:hAnsi="Times New Roman" w:cs="Times New Roman"/>
+          <w:sz w:val="24"/>
+          <w:szCs w:val="24"/>
+        </w:rPr>
+        <w:t>framework for COBS identification and parameter extraction.</w:t>
+      </w:r>
+      <w:r>
+        <w:rPr>
+          <w:rFonts w:ascii="Times New Roman" w:hAnsi="Times New Roman" w:cs="Times New Roman"/>
+          <w:sz w:val="24"/>
+          <w:szCs w:val="24"/>
+        </w:rPr>
+        <w:t xml:space="preserve"> </w:t>
+      </w:r>
+      <w:r>
+        <w:rPr>
+          <w:rFonts w:ascii="Times New Roman" w:hAnsi="Times New Roman" w:cs="Times New Roman"/>
+          <w:sz w:val="24"/>
+          <w:szCs w:val="24"/>
+        </w:rPr>
+        <w:t xml:space="preserve">The results from the probabilistic model will be </w:t>
+      </w:r>
+      <w:r>
+        <w:rPr>
+          <w:rFonts w:ascii="Times New Roman" w:hAnsi="Times New Roman" w:cs="Times New Roman"/>
+          <w:sz w:val="24"/>
+          <w:szCs w:val="24"/>
+        </w:rPr>
+        <w:t>implanted</w:t>
+      </w:r>
+      <w:r>
+        <w:rPr>
+          <w:rFonts w:ascii="Times New Roman" w:hAnsi="Times New Roman" w:cs="Times New Roman"/>
+          <w:sz w:val="24"/>
+          <w:szCs w:val="24"/>
+        </w:rPr>
+        <w:t xml:space="preserve"> in </w:t>
+      </w:r>
+      <w:r>
+        <w:rPr>
+          <w:rFonts w:ascii="Times New Roman" w:hAnsi="Times New Roman" w:cs="Times New Roman"/>
+          <w:sz w:val="24"/>
+          <w:szCs w:val="24"/>
+        </w:rPr>
+        <w:t xml:space="preserve">a supervised machine learning algorithm </w:t>
+      </w:r>
+      <w:r>
+        <w:rPr>
+          <w:rFonts w:ascii="Times New Roman" w:hAnsi="Times New Roman" w:cs="Times New Roman"/>
+          <w:sz w:val="24"/>
+          <w:szCs w:val="24"/>
+        </w:rPr>
+        <w:t>that will be t</w:t>
+      </w:r>
+      <w:r>
+        <w:rPr>
+          <w:rFonts w:ascii="Times New Roman" w:hAnsi="Times New Roman" w:cs="Times New Roman"/>
+          <w:sz w:val="24"/>
+          <w:szCs w:val="24"/>
+        </w:rPr>
+        <w:t xml:space="preserve">rained </w:t>
+      </w:r>
+      <w:r>
+        <w:rPr>
+          <w:rFonts w:ascii="Times New Roman" w:hAnsi="Times New Roman" w:cs="Times New Roman"/>
+          <w:sz w:val="24"/>
+          <w:szCs w:val="24"/>
+        </w:rPr>
+        <w:t>to identify C</w:t>
+      </w:r>
+      <w:r>
+        <w:rPr>
+          <w:rFonts w:ascii="Times New Roman" w:hAnsi="Times New Roman" w:cs="Times New Roman"/>
+          <w:sz w:val="24"/>
+          <w:szCs w:val="24"/>
+        </w:rPr>
+        <w:t>OBS and extract their</w:t>
+      </w:r>
+      <w:r>
+        <w:rPr>
+          <w:rFonts w:ascii="Times New Roman" w:hAnsi="Times New Roman" w:cs="Times New Roman"/>
+          <w:sz w:val="24"/>
+          <w:szCs w:val="24"/>
+        </w:rPr>
+        <w:t xml:space="preserve"> parameters</w:t>
+      </w:r>
+      <w:r>
+        <w:rPr>
+          <w:rFonts w:ascii="Times New Roman" w:hAnsi="Times New Roman" w:cs="Times New Roman"/>
+          <w:sz w:val="24"/>
+          <w:szCs w:val="24"/>
+        </w:rPr>
+        <w:t>.</w:t>
+      </w:r>
+      <w:r>
+        <w:rPr>
+          <w:rFonts w:ascii="Times New Roman" w:hAnsi="Times New Roman" w:cs="Times New Roman"/>
+          <w:sz w:val="24"/>
+          <w:szCs w:val="24"/>
+        </w:rPr>
+        <w:t xml:space="preserve"> The data-driven process described will ensure the machine learning program</w:t>
+      </w:r>
+      <w:r>
+        <w:rPr>
+          <w:rFonts w:ascii="Times New Roman" w:hAnsi="Times New Roman" w:cs="Times New Roman"/>
+          <w:sz w:val="24"/>
+          <w:szCs w:val="24"/>
+        </w:rPr>
+        <w:t>’s results</w:t>
+      </w:r>
+      <w:r>
+        <w:rPr>
+          <w:rFonts w:ascii="Times New Roman" w:hAnsi="Times New Roman" w:cs="Times New Roman"/>
+          <w:sz w:val="24"/>
+          <w:szCs w:val="24"/>
+        </w:rPr>
+        <w:t xml:space="preserve"> will be </w:t>
+      </w:r>
+      <w:r>
+        <w:rPr>
+          <w:rFonts w:ascii="Times New Roman" w:hAnsi="Times New Roman" w:cs="Times New Roman"/>
+          <w:sz w:val="24"/>
+          <w:szCs w:val="24"/>
+        </w:rPr>
+        <w:t>predictable</w:t>
+      </w:r>
+      <w:r>
+        <w:rPr>
+          <w:rFonts w:ascii="Times New Roman" w:hAnsi="Times New Roman" w:cs="Times New Roman"/>
+          <w:sz w:val="24"/>
+          <w:szCs w:val="24"/>
+        </w:rPr>
+        <w:t>,</w:t>
+      </w:r>
+      <w:r>
+        <w:rPr>
+          <w:rFonts w:ascii="Times New Roman" w:hAnsi="Times New Roman" w:cs="Times New Roman"/>
+          <w:sz w:val="24"/>
+          <w:szCs w:val="24"/>
+        </w:rPr>
+        <w:t xml:space="preserve"> mathematically </w:t>
+      </w:r>
+      <w:r>
+        <w:rPr>
+          <w:rFonts w:ascii="Times New Roman" w:hAnsi="Times New Roman" w:cs="Times New Roman"/>
+          <w:sz w:val="24"/>
+          <w:szCs w:val="24"/>
+        </w:rPr>
+        <w:t>verifiable</w:t>
+      </w:r>
+      <w:r>
+        <w:rPr>
+          <w:rFonts w:ascii="Times New Roman" w:hAnsi="Times New Roman" w:cs="Times New Roman"/>
+          <w:sz w:val="24"/>
+          <w:szCs w:val="24"/>
+        </w:rPr>
+        <w:t xml:space="preserve">, and accurate. </w:t>
+      </w:r>
     </w:p>
     <w:p>
       <w:pPr>
@@ -1890,6 +2435,268 @@
       <w:r>
         <w:rPr>
           <w:rFonts w:ascii="Times New Roman" w:hAnsi="Times New Roman" w:cs="Times New Roman"/>
+          <w:sz w:val="24"/>
+          <w:szCs w:val="24"/>
+        </w:rPr>
+        <w:t xml:space="preserve">Contingent upon successful COBS identification and parameter extraction, </w:t>
+      </w:r>
+      <w:r>
+        <w:rPr>
+          <w:rFonts w:ascii="Times New Roman" w:hAnsi="Times New Roman" w:cs="Times New Roman"/>
+          <w:sz w:val="24"/>
+          <w:szCs w:val="24"/>
+        </w:rPr>
+        <w:t xml:space="preserve">I </w:t>
+      </w:r>
+      <w:r>
+        <w:rPr>
+          <w:rFonts w:ascii="Times New Roman" w:hAnsi="Times New Roman" w:cs="Times New Roman"/>
+          <w:sz w:val="24"/>
+          <w:szCs w:val="24"/>
+        </w:rPr>
+        <w:t xml:space="preserve">will </w:t>
+      </w:r>
+      <w:r>
+        <w:rPr>
+          <w:rFonts w:ascii="Times New Roman" w:hAnsi="Times New Roman" w:cs="Times New Roman"/>
+          <w:sz w:val="24"/>
+          <w:szCs w:val="24"/>
+        </w:rPr>
+        <w:t>develop a software</w:t>
+      </w:r>
+      <w:r>
+        <w:rPr>
+          <w:rFonts w:ascii="Times New Roman" w:hAnsi="Times New Roman" w:cs="Times New Roman"/>
+          <w:sz w:val="24"/>
+          <w:szCs w:val="24"/>
+        </w:rPr>
+        <w:t xml:space="preserve"> addit</w:t>
+      </w:r>
+      <w:r>
+        <w:rPr>
+          <w:rFonts w:ascii="Times New Roman" w:hAnsi="Times New Roman" w:cs="Times New Roman"/>
+          <w:sz w:val="24"/>
+          <w:szCs w:val="24"/>
+        </w:rPr>
+        <w:t>i</w:t>
+      </w:r>
+      <w:r>
+        <w:rPr>
+          <w:rFonts w:ascii="Times New Roman" w:hAnsi="Times New Roman" w:cs="Times New Roman"/>
+          <w:sz w:val="24"/>
+          <w:szCs w:val="24"/>
+        </w:rPr>
+        <w:t>on</w:t>
+      </w:r>
+      <w:r>
+        <w:rPr>
+          <w:rFonts w:ascii="Times New Roman" w:hAnsi="Times New Roman" w:cs="Times New Roman"/>
+          <w:sz w:val="24"/>
+          <w:szCs w:val="24"/>
+        </w:rPr>
+        <w:t xml:space="preserve"> for</w:t>
+      </w:r>
+      <w:r>
+        <w:rPr>
+          <w:rFonts w:ascii="Times New Roman" w:hAnsi="Times New Roman" w:cs="Times New Roman"/>
+          <w:sz w:val="24"/>
+          <w:szCs w:val="24"/>
+        </w:rPr>
+        <w:t xml:space="preserve"> </w:t>
+      </w:r>
+      <w:proofErr w:type="spellStart"/>
+      <w:r>
+        <w:rPr>
+          <w:rFonts w:ascii="Times New Roman" w:hAnsi="Times New Roman" w:cs="Times New Roman"/>
+          <w:sz w:val="24"/>
+          <w:szCs w:val="24"/>
+        </w:rPr>
+        <w:t>OpenDSS</w:t>
+      </w:r>
+      <w:proofErr w:type="spellEnd"/>
+      <w:r>
+        <w:rPr>
+          <w:rFonts w:ascii="Times New Roman" w:hAnsi="Times New Roman" w:cs="Times New Roman"/>
+          <w:sz w:val="24"/>
+          <w:szCs w:val="24"/>
+        </w:rPr>
+        <w:t xml:space="preserve">, an open source distribution system simulator, </w:t>
+      </w:r>
+      <w:r>
+        <w:rPr>
+          <w:rFonts w:ascii="Times New Roman" w:hAnsi="Times New Roman" w:cs="Times New Roman"/>
+          <w:sz w:val="24"/>
+          <w:szCs w:val="24"/>
+        </w:rPr>
+        <w:t xml:space="preserve">to use the </w:t>
+      </w:r>
+      <w:r>
+        <w:rPr>
+          <w:rFonts w:ascii="Times New Roman" w:hAnsi="Times New Roman" w:cs="Times New Roman"/>
+          <w:sz w:val="24"/>
+          <w:szCs w:val="24"/>
+        </w:rPr>
+        <w:t xml:space="preserve">extracted </w:t>
+      </w:r>
+      <w:r>
+        <w:rPr>
+          <w:rFonts w:ascii="Times New Roman" w:hAnsi="Times New Roman" w:cs="Times New Roman"/>
+          <w:sz w:val="24"/>
+          <w:szCs w:val="24"/>
+        </w:rPr>
+        <w:t xml:space="preserve">battery </w:t>
+      </w:r>
+      <w:r>
+        <w:rPr>
+          <w:rFonts w:ascii="Times New Roman" w:hAnsi="Times New Roman" w:cs="Times New Roman"/>
+          <w:sz w:val="24"/>
+          <w:szCs w:val="24"/>
+        </w:rPr>
+        <w:t xml:space="preserve">parameters to </w:t>
+      </w:r>
+      <w:r>
+        <w:rPr>
+          <w:rFonts w:ascii="Times New Roman" w:hAnsi="Times New Roman" w:cs="Times New Roman"/>
+          <w:sz w:val="24"/>
+          <w:szCs w:val="24"/>
+        </w:rPr>
+        <w:t xml:space="preserve">test </w:t>
+      </w:r>
+      <w:r>
+        <w:rPr>
+          <w:rFonts w:ascii="Times New Roman" w:hAnsi="Times New Roman" w:cs="Times New Roman"/>
+          <w:sz w:val="24"/>
+          <w:szCs w:val="24"/>
+        </w:rPr>
+        <w:t xml:space="preserve">the impact </w:t>
+      </w:r>
+      <w:r>
+        <w:rPr>
+          <w:rFonts w:ascii="Times New Roman" w:hAnsi="Times New Roman" w:cs="Times New Roman"/>
+          <w:sz w:val="24"/>
+          <w:szCs w:val="24"/>
+        </w:rPr>
+        <w:t>of</w:t>
+      </w:r>
+      <w:r>
+        <w:rPr>
+          <w:rFonts w:ascii="Times New Roman" w:hAnsi="Times New Roman" w:cs="Times New Roman"/>
+          <w:sz w:val="24"/>
+          <w:szCs w:val="24"/>
+        </w:rPr>
+        <w:t xml:space="preserve"> </w:t>
+      </w:r>
+      <w:r>
+        <w:rPr>
+          <w:rFonts w:ascii="Times New Roman" w:hAnsi="Times New Roman" w:cs="Times New Roman"/>
+          <w:sz w:val="24"/>
+          <w:szCs w:val="24"/>
+        </w:rPr>
+        <w:t>COBS on a distribution circuit</w:t>
+      </w:r>
+      <w:r>
+        <w:rPr>
+          <w:rFonts w:ascii="Times New Roman" w:hAnsi="Times New Roman" w:cs="Times New Roman"/>
+          <w:sz w:val="24"/>
+          <w:szCs w:val="24"/>
+        </w:rPr>
+        <w:t xml:space="preserve"> model</w:t>
+      </w:r>
+      <w:r>
+        <w:rPr>
+          <w:rFonts w:ascii="Times New Roman" w:hAnsi="Times New Roman" w:cs="Times New Roman"/>
+          <w:sz w:val="24"/>
+          <w:szCs w:val="24"/>
+        </w:rPr>
+        <w:t xml:space="preserve">. </w:t>
+      </w:r>
+      <w:r>
+        <w:rPr>
+          <w:rFonts w:ascii="Times New Roman" w:hAnsi="Times New Roman" w:cs="Times New Roman"/>
+          <w:sz w:val="24"/>
+          <w:szCs w:val="24"/>
+        </w:rPr>
+        <w:t>Further, engineers could</w:t>
+      </w:r>
+      <w:r>
+        <w:rPr>
+          <w:rFonts w:ascii="Times New Roman" w:hAnsi="Times New Roman" w:cs="Times New Roman"/>
+          <w:sz w:val="24"/>
+          <w:szCs w:val="24"/>
+        </w:rPr>
+        <w:t xml:space="preserve"> </w:t>
+      </w:r>
+      <w:r>
+        <w:rPr>
+          <w:rFonts w:ascii="Times New Roman" w:hAnsi="Times New Roman" w:cs="Times New Roman"/>
+          <w:sz w:val="24"/>
+          <w:szCs w:val="24"/>
+        </w:rPr>
+        <w:t xml:space="preserve">use this tool to adjust COBS </w:t>
+      </w:r>
+      <w:r>
+        <w:rPr>
+          <w:rFonts w:ascii="Times New Roman" w:hAnsi="Times New Roman" w:cs="Times New Roman"/>
+          <w:sz w:val="24"/>
+          <w:szCs w:val="24"/>
+        </w:rPr>
+        <w:t xml:space="preserve">operational parameters </w:t>
+      </w:r>
+      <w:r>
+        <w:rPr>
+          <w:rFonts w:ascii="Times New Roman" w:hAnsi="Times New Roman" w:cs="Times New Roman"/>
+          <w:sz w:val="24"/>
+          <w:szCs w:val="24"/>
+        </w:rPr>
+        <w:t>to</w:t>
+      </w:r>
+      <w:r>
+        <w:rPr>
+          <w:rFonts w:ascii="Times New Roman" w:hAnsi="Times New Roman" w:cs="Times New Roman"/>
+          <w:sz w:val="24"/>
+          <w:szCs w:val="24"/>
+        </w:rPr>
+        <w:t xml:space="preserve"> </w:t>
+      </w:r>
+      <w:r>
+        <w:rPr>
+          <w:rFonts w:ascii="Times New Roman" w:hAnsi="Times New Roman" w:cs="Times New Roman"/>
+          <w:sz w:val="24"/>
+          <w:szCs w:val="24"/>
+        </w:rPr>
+        <w:t>investigate if they can</w:t>
+      </w:r>
+      <w:r>
+        <w:rPr>
+          <w:rFonts w:ascii="Times New Roman" w:hAnsi="Times New Roman" w:cs="Times New Roman"/>
+          <w:sz w:val="24"/>
+          <w:szCs w:val="24"/>
+        </w:rPr>
+        <w:t xml:space="preserve"> improve and/or optimize</w:t>
+      </w:r>
+      <w:r>
+        <w:rPr>
+          <w:rFonts w:ascii="Times New Roman" w:hAnsi="Times New Roman" w:cs="Times New Roman"/>
+          <w:sz w:val="24"/>
+          <w:szCs w:val="24"/>
+        </w:rPr>
+        <w:t xml:space="preserve"> distribution circuit performance. </w:t>
+      </w:r>
+    </w:p>
+    <w:p>
+      <w:pPr>
+        <w:spacing w:after="0"/>
+        <w:ind w:firstLine="720"/>
+        <w:jc w:val="both"/>
+        <w:rPr>
+          <w:rFonts w:ascii="Times New Roman" w:hAnsi="Times New Roman" w:cs="Times New Roman"/>
+          <w:sz w:val="24"/>
+          <w:szCs w:val="24"/>
+        </w:rPr>
+      </w:pPr>
+      <w:r>
+        <w:rPr>
+          <w:rFonts w:ascii="Times New Roman" w:hAnsi="Times New Roman" w:cs="Times New Roman"/>
           <w:b/>
           <w:sz w:val="24"/>
           <w:szCs w:val="24"/>
@@ -1926,15 +2733,47 @@
           <w:sz w:val="24"/>
           <w:szCs w:val="24"/>
         </w:rPr>
-        <w:t xml:space="preserve"> and planning engineers all the information necessary</w:t>
-      </w:r>
-      <w:r>
-        <w:rPr>
-          <w:rFonts w:ascii="Times New Roman" w:hAnsi="Times New Roman" w:cs="Times New Roman"/>
-          <w:sz w:val="24"/>
-          <w:szCs w:val="24"/>
-        </w:rPr>
-        <w:t xml:space="preserve"> to fully leverage COBS </w:t>
+        <w:t xml:space="preserve"> and planning engineers all the information </w:t>
+      </w:r>
+      <w:r>
+        <w:rPr>
+          <w:rFonts w:ascii="Times New Roman" w:hAnsi="Times New Roman" w:cs="Times New Roman"/>
+          <w:sz w:val="24"/>
+          <w:szCs w:val="24"/>
+        </w:rPr>
+        <w:t xml:space="preserve">and tools </w:t>
+      </w:r>
+      <w:r>
+        <w:rPr>
+          <w:rFonts w:ascii="Times New Roman" w:hAnsi="Times New Roman" w:cs="Times New Roman"/>
+          <w:sz w:val="24"/>
+          <w:szCs w:val="24"/>
+        </w:rPr>
+        <w:t>necessary</w:t>
+      </w:r>
+      <w:r>
+        <w:rPr>
+          <w:rFonts w:ascii="Times New Roman" w:hAnsi="Times New Roman" w:cs="Times New Roman"/>
+          <w:sz w:val="24"/>
+          <w:szCs w:val="24"/>
+        </w:rPr>
+        <w:t xml:space="preserve"> to fully leverage COBS</w:t>
+      </w:r>
+      <w:r>
+        <w:rPr>
+          <w:rFonts w:ascii="Times New Roman" w:hAnsi="Times New Roman" w:cs="Times New Roman"/>
+          <w:sz w:val="24"/>
+          <w:szCs w:val="24"/>
+        </w:rPr>
+        <w:t xml:space="preserve"> benefits</w:t>
+      </w:r>
+      <w:r>
+        <w:rPr>
+          <w:rFonts w:ascii="Times New Roman" w:hAnsi="Times New Roman" w:cs="Times New Roman"/>
+          <w:sz w:val="24"/>
+          <w:szCs w:val="24"/>
+        </w:rPr>
+        <w:t xml:space="preserve"> </w:t>
       </w:r>
       <w:r>
         <w:rPr>
@@ -1974,63 +2813,159 @@
           <w:sz w:val="24"/>
           <w:szCs w:val="24"/>
         </w:rPr>
-        <w:t xml:space="preserve"> This will ultimately allow utilities to maximize DER integration on their circuits, which will be necessary to achieve 100% renewable resource dependability.</w:t>
-      </w:r>
-      <w:r>
-        <w:rPr>
-          <w:rFonts w:ascii="Times New Roman" w:hAnsi="Times New Roman" w:cs="Times New Roman"/>
-          <w:sz w:val="24"/>
-          <w:szCs w:val="24"/>
-        </w:rPr>
-        <w:t xml:space="preserve"> It </w:t>
-      </w:r>
-      <w:r>
-        <w:rPr>
-          <w:rFonts w:ascii="Times New Roman" w:hAnsi="Times New Roman" w:cs="Times New Roman"/>
-          <w:sz w:val="24"/>
-          <w:szCs w:val="24"/>
-        </w:rPr>
-        <w:t>will use heterogenous data that utilities normally have access to</w:t>
-      </w:r>
-      <w:r>
-        <w:rPr>
-          <w:rFonts w:ascii="Times New Roman" w:hAnsi="Times New Roman" w:cs="Times New Roman"/>
-          <w:sz w:val="24"/>
-          <w:szCs w:val="24"/>
-        </w:rPr>
-        <w:t xml:space="preserve"> and </w:t>
-      </w:r>
-      <w:r>
-        <w:rPr>
-          <w:rFonts w:ascii="Times New Roman" w:hAnsi="Times New Roman" w:cs="Times New Roman"/>
-          <w:sz w:val="24"/>
-          <w:szCs w:val="24"/>
-        </w:rPr>
-        <w:t>previously installed communication</w:t>
-      </w:r>
-      <w:r>
-        <w:rPr>
-          <w:rFonts w:ascii="Times New Roman" w:hAnsi="Times New Roman" w:cs="Times New Roman"/>
-          <w:sz w:val="24"/>
-          <w:szCs w:val="24"/>
-        </w:rPr>
-        <w:t xml:space="preserve"> network</w:t>
-      </w:r>
-      <w:r>
-        <w:rPr>
-          <w:rFonts w:ascii="Times New Roman" w:hAnsi="Times New Roman" w:cs="Times New Roman"/>
-          <w:sz w:val="24"/>
-          <w:szCs w:val="24"/>
-        </w:rPr>
-        <w:t>s</w:t>
-      </w:r>
-      <w:r>
-        <w:rPr>
-          <w:rFonts w:ascii="Times New Roman" w:hAnsi="Times New Roman" w:cs="Times New Roman"/>
-          <w:sz w:val="24"/>
-          <w:szCs w:val="24"/>
-        </w:rPr>
-        <w:t xml:space="preserve">, resulting in an inexpensive yet sophisticated solution. </w:t>
+        <w:t xml:space="preserve"> </w:t>
+      </w:r>
+      <w:r>
+        <w:rPr>
+          <w:rFonts w:ascii="Times New Roman" w:hAnsi="Times New Roman" w:cs="Times New Roman"/>
+          <w:sz w:val="24"/>
+          <w:szCs w:val="24"/>
+        </w:rPr>
+        <w:t>These tools will be able to assess the impact of storage devices on the distribution system, provide solutions to improve system operation, and give planning engineers the capability to safely increase the allowable DER in their system.</w:t>
+      </w:r>
+      <w:r>
+        <w:rPr>
+          <w:rFonts w:ascii="Times New Roman" w:hAnsi="Times New Roman" w:cs="Times New Roman"/>
+          <w:sz w:val="24"/>
+          <w:szCs w:val="24"/>
+        </w:rPr>
+        <w:t xml:space="preserve"> </w:t>
+      </w:r>
+      <w:r>
+        <w:rPr>
+          <w:rFonts w:ascii="Times New Roman" w:hAnsi="Times New Roman" w:cs="Times New Roman"/>
+          <w:sz w:val="24"/>
+          <w:szCs w:val="24"/>
+        </w:rPr>
+        <w:t>This will ultimately allow utilities to maximize DER integration on their circuits, which will be necessary to achieve 100% renewable resource dependability</w:t>
+      </w:r>
+      <w:r>
+        <w:rPr>
+          <w:rFonts w:ascii="Times New Roman" w:hAnsi="Times New Roman" w:cs="Times New Roman"/>
+          <w:sz w:val="24"/>
+          <w:szCs w:val="24"/>
+        </w:rPr>
+        <w:t xml:space="preserve">. </w:t>
+      </w:r>
+      <w:r>
+        <w:rPr>
+          <w:rFonts w:ascii="Times New Roman" w:hAnsi="Times New Roman" w:cs="Times New Roman"/>
+          <w:sz w:val="24"/>
+          <w:szCs w:val="24"/>
+        </w:rPr>
+        <w:t>This</w:t>
+      </w:r>
+      <w:r>
+        <w:rPr>
+          <w:rFonts w:ascii="Times New Roman" w:hAnsi="Times New Roman" w:cs="Times New Roman"/>
+          <w:sz w:val="24"/>
+          <w:szCs w:val="24"/>
+        </w:rPr>
+        <w:t xml:space="preserve"> implementation</w:t>
+      </w:r>
+      <w:r>
+        <w:rPr>
+          <w:rFonts w:ascii="Times New Roman" w:hAnsi="Times New Roman" w:cs="Times New Roman"/>
+          <w:sz w:val="24"/>
+          <w:szCs w:val="24"/>
+        </w:rPr>
+        <w:t xml:space="preserve"> will use</w:t>
+      </w:r>
+      <w:r>
+        <w:rPr>
+          <w:rFonts w:ascii="Times New Roman" w:hAnsi="Times New Roman" w:cs="Times New Roman"/>
+          <w:sz w:val="24"/>
+          <w:szCs w:val="24"/>
+        </w:rPr>
+        <w:t xml:space="preserve"> data </w:t>
+      </w:r>
+      <w:r>
+        <w:rPr>
+          <w:rFonts w:ascii="Times New Roman" w:hAnsi="Times New Roman" w:cs="Times New Roman"/>
+          <w:sz w:val="24"/>
+          <w:szCs w:val="24"/>
+        </w:rPr>
+        <w:t>currently available to</w:t>
+      </w:r>
+      <w:r>
+        <w:rPr>
+          <w:rFonts w:ascii="Times New Roman" w:hAnsi="Times New Roman" w:cs="Times New Roman"/>
+          <w:sz w:val="24"/>
+          <w:szCs w:val="24"/>
+        </w:rPr>
+        <w:t xml:space="preserve"> utilities</w:t>
+      </w:r>
+      <w:r>
+        <w:rPr>
+          <w:rFonts w:ascii="Times New Roman" w:hAnsi="Times New Roman" w:cs="Times New Roman"/>
+          <w:sz w:val="24"/>
+          <w:szCs w:val="24"/>
+        </w:rPr>
+        <w:t>, resulting in an inexpensive yet sophisticated solution</w:t>
+      </w:r>
+      <w:r>
+        <w:rPr>
+          <w:rFonts w:ascii="Times New Roman" w:hAnsi="Times New Roman" w:cs="Times New Roman"/>
+          <w:sz w:val="24"/>
+          <w:szCs w:val="24"/>
+        </w:rPr>
+        <w:t xml:space="preserve"> </w:t>
+      </w:r>
+      <w:r>
+        <w:rPr>
+          <w:rFonts w:ascii="Times New Roman" w:hAnsi="Times New Roman" w:cs="Times New Roman"/>
+          <w:sz w:val="24"/>
+          <w:szCs w:val="24"/>
+        </w:rPr>
+        <w:t xml:space="preserve">the significantly </w:t>
+      </w:r>
+      <w:r>
+        <w:rPr>
+          <w:rFonts w:ascii="Times New Roman" w:hAnsi="Times New Roman" w:cs="Times New Roman"/>
+          <w:sz w:val="24"/>
+          <w:szCs w:val="24"/>
+        </w:rPr>
+        <w:t>contribut</w:t>
+      </w:r>
+      <w:r>
+        <w:rPr>
+          <w:rFonts w:ascii="Times New Roman" w:hAnsi="Times New Roman" w:cs="Times New Roman"/>
+          <w:sz w:val="24"/>
+          <w:szCs w:val="24"/>
+        </w:rPr>
+        <w:t xml:space="preserve">es </w:t>
+      </w:r>
+      <w:r>
+        <w:rPr>
+          <w:rFonts w:ascii="Times New Roman" w:hAnsi="Times New Roman" w:cs="Times New Roman"/>
+          <w:sz w:val="24"/>
+          <w:szCs w:val="24"/>
+        </w:rPr>
+        <w:t xml:space="preserve">to the overall effort of modernizing the </w:t>
+      </w:r>
+      <w:r>
+        <w:rPr>
+          <w:rFonts w:ascii="Times New Roman" w:hAnsi="Times New Roman" w:cs="Times New Roman"/>
+          <w:sz w:val="24"/>
+          <w:szCs w:val="24"/>
+        </w:rPr>
+        <w:t xml:space="preserve">century-old </w:t>
+      </w:r>
+      <w:r>
+        <w:rPr>
+          <w:rFonts w:ascii="Times New Roman" w:hAnsi="Times New Roman" w:cs="Times New Roman"/>
+          <w:sz w:val="24"/>
+          <w:szCs w:val="24"/>
+        </w:rPr>
+        <w:t>power industry</w:t>
+      </w:r>
+      <w:r>
+        <w:rPr>
+          <w:rFonts w:ascii="Times New Roman" w:hAnsi="Times New Roman" w:cs="Times New Roman"/>
+          <w:sz w:val="24"/>
+          <w:szCs w:val="24"/>
+        </w:rPr>
+        <w:t xml:space="preserve">. </w:t>
       </w:r>
       <w:r>
         <w:rPr>
@@ -2046,7 +2981,23 @@
           <w:sz w:val="24"/>
           <w:szCs w:val="24"/>
         </w:rPr>
-        <w:t xml:space="preserve">project will expand on </w:t>
+        <w:t xml:space="preserve">project will expand </w:t>
+      </w:r>
+      <w:r>
+        <w:rPr>
+          <w:rFonts w:ascii="Times New Roman" w:hAnsi="Times New Roman" w:cs="Times New Roman"/>
+          <w:sz w:val="24"/>
+          <w:szCs w:val="24"/>
+        </w:rPr>
+        <w:t>up</w:t>
+      </w:r>
+      <w:r>
+        <w:rPr>
+          <w:rFonts w:ascii="Times New Roman" w:hAnsi="Times New Roman" w:cs="Times New Roman"/>
+          <w:sz w:val="24"/>
+          <w:szCs w:val="24"/>
+        </w:rPr>
+        <w:t xml:space="preserve">on </w:t>
       </w:r>
       <w:r>
         <w:rPr>
@@ -2211,6 +3162,7 @@
                 <w:rPr>
                   <w:rFonts w:ascii="Times New Roman" w:hAnsi="Times New Roman" w:cs="Times New Roman"/>
                   <w:b/>
+                  <w:sz w:val="24"/>
                   <w:szCs w:val="24"/>
                 </w:rPr>
                 <w:t>References:</w:t>
@@ -2349,16 +3301,7 @@
                         <w:sz w:val="24"/>
                         <w:szCs w:val="24"/>
                       </w:rPr>
-                      <w:t xml:space="preserve"> https://www.eia.gov/state/analysis.php?sid=AZ. </w:t>
-                    </w:r>
-                    <w:r>
-                      <w:rPr>
-                        <w:rFonts w:ascii="Times New Roman" w:hAnsi="Times New Roman" w:cs="Times New Roman"/>
-                        <w:noProof/>
-                        <w:sz w:val="24"/>
-                        <w:szCs w:val="24"/>
-                      </w:rPr>
-                      <w:t>[Accessed 2018].</w:t>
+                      <w:t xml:space="preserve"> https://www.eia.gov/state/analysis.php?sid=AZ. [Accessed 2018].</w:t>
                     </w:r>
                   </w:p>
                 </w:tc>
@@ -3596,7 +4539,7 @@
 </file>
 
 <file path=customXml/itemProps1.xml><?xml version="1.0" encoding="utf-8"?>
-<ds:datastoreItem xmlns:ds="http://schemas.openxmlformats.org/officeDocument/2006/customXml" ds:itemID="{AAB4113E-5BFD-4C99-B86D-6C468B445AD7}">
+<ds:datastoreItem xmlns:ds="http://schemas.openxmlformats.org/officeDocument/2006/customXml" ds:itemID="{B0BC079E-6482-419D-9D3E-9F2052CF36F5}">
   <ds:schemaRefs>
     <ds:schemaRef ds:uri="http://schemas.openxmlformats.org/officeDocument/2006/bibliography"/>
   </ds:schemaRefs>

</xml_diff>